<commit_message>
Completed excercise7 of data structures and algorithms
</commit_message>
<xml_diff>
--- a/Week1/Data Structures and Algorithms/Data Structures and Algorithms Solutions.docx
+++ b/Week1/Data Structures and Algorithms/Data Structures and Algorithms Solutions.docx
@@ -643,7 +643,7 @@
                     </pic:cNvPicPr>
                   </pic:nvPicPr>
                   <pic:blipFill rotWithShape="1">
-                    <a:blip r:embed="rId5">
+                    <a:blip r:embed="rId6">
                       <a:extLst>
                         <a:ext uri="{28A0092B-C50C-407E-A947-70E740481C1C}">
                           <a14:useLocalDpi xmlns:a14="http://schemas.microsoft.com/office/drawing/2010/main" val="0"/>
@@ -763,7 +763,7 @@
                     </pic:cNvPicPr>
                   </pic:nvPicPr>
                   <pic:blipFill rotWithShape="1">
-                    <a:blip r:embed="rId6">
+                    <a:blip r:embed="rId7">
                       <a:extLst>
                         <a:ext uri="{28A0092B-C50C-407E-A947-70E740481C1C}">
                           <a14:useLocalDpi xmlns:a14="http://schemas.microsoft.com/office/drawing/2010/main" val="0"/>
@@ -859,7 +859,7 @@
                     </pic:cNvPicPr>
                   </pic:nvPicPr>
                   <pic:blipFill rotWithShape="1">
-                    <a:blip r:embed="rId7">
+                    <a:blip r:embed="rId8">
                       <a:extLst>
                         <a:ext uri="{28A0092B-C50C-407E-A947-70E740481C1C}">
                           <a14:useLocalDpi xmlns:a14="http://schemas.microsoft.com/office/drawing/2010/main" val="0"/>
@@ -962,7 +962,7 @@
           <w:noProof/>
         </w:rPr>
         <w:drawing>
-          <wp:inline distT="0" distB="0" distL="0" distR="0" wp14:anchorId="293C17D7" wp14:editId="739F73FD">
+          <wp:inline distT="0" distB="0" distL="0" distR="0" wp14:anchorId="293C17D7" wp14:editId="08DCD949">
             <wp:extent cx="5731510" cy="672465"/>
             <wp:effectExtent l="0" t="0" r="2540" b="0"/>
             <wp:docPr id="776465757" name="Picture 4"/>
@@ -979,7 +979,7 @@
                     </pic:cNvPicPr>
                   </pic:nvPicPr>
                   <pic:blipFill>
-                    <a:blip r:embed="rId8" cstate="print">
+                    <a:blip r:embed="rId9" cstate="print">
                       <a:extLst>
                         <a:ext uri="{28A0092B-C50C-407E-A947-70E740481C1C}">
                           <a14:useLocalDpi xmlns:a14="http://schemas.microsoft.com/office/drawing/2010/main" val="0"/>
@@ -1295,17 +1295,1713 @@
     </w:p>
     <w:p>
       <w:pPr>
-        <w:spacing w:after="0" w:line="240" w:lineRule="auto"/>
-        <w:rPr>
-          <w:rFonts w:eastAsia="Times New Roman" w:cstheme="minorHAnsi"/>
-          <w:color w:val="000000"/>
-          <w:kern w:val="0"/>
-          <w:sz w:val="28"/>
-          <w:szCs w:val="28"/>
-          <w:lang w:eastAsia="en-IN" w:bidi="bn-IN"/>
-          <w14:ligatures w14:val="none"/>
-        </w:rPr>
-      </w:pPr>
+        <w:rPr>
+          <w:rFonts w:eastAsia="Times New Roman" w:cstheme="minorHAnsi"/>
+          <w:color w:val="000000"/>
+          <w:kern w:val="0"/>
+          <w:sz w:val="28"/>
+          <w:szCs w:val="28"/>
+          <w:lang w:eastAsia="en-IN" w:bidi="bn-IN"/>
+          <w14:ligatures w14:val="none"/>
+        </w:rPr>
+      </w:pPr>
+      <w:r>
+        <w:rPr>
+          <w:rFonts w:eastAsia="Times New Roman" w:cstheme="minorHAnsi"/>
+          <w:color w:val="000000"/>
+          <w:kern w:val="0"/>
+          <w:sz w:val="28"/>
+          <w:szCs w:val="28"/>
+          <w:lang w:eastAsia="en-IN" w:bidi="bn-IN"/>
+          <w14:ligatures w14:val="none"/>
+        </w:rPr>
+        <w:br w:type="page"/>
+      </w:r>
+    </w:p>
+    <w:p>
+      <w:pPr>
+        <w:spacing w:after="0" w:line="240" w:lineRule="auto"/>
+        <w:rPr>
+          <w:rFonts w:eastAsia="Times New Roman" w:cstheme="minorHAnsi"/>
+          <w:color w:val="000000"/>
+          <w:kern w:val="0"/>
+          <w:sz w:val="28"/>
+          <w:szCs w:val="28"/>
+          <w:lang w:eastAsia="en-IN" w:bidi="bn-IN"/>
+          <w14:ligatures w14:val="none"/>
+        </w:rPr>
+      </w:pPr>
+      <w:r>
+        <w:rPr>
+          <w:rFonts w:eastAsia="Times New Roman" w:cstheme="minorHAnsi"/>
+          <w:color w:val="000000"/>
+          <w:kern w:val="0"/>
+          <w:sz w:val="28"/>
+          <w:szCs w:val="28"/>
+          <w:lang w:eastAsia="en-IN" w:bidi="bn-IN"/>
+          <w14:ligatures w14:val="none"/>
+        </w:rPr>
+        <w:lastRenderedPageBreak/>
+        <w:t>Exercise 7: Financial Forecasting</w:t>
+      </w:r>
+    </w:p>
+    <w:p>
+      <w:pPr>
+        <w:spacing w:after="0" w:line="240" w:lineRule="auto"/>
+        <w:rPr>
+          <w:rFonts w:eastAsia="Times New Roman" w:cstheme="minorHAnsi"/>
+          <w:color w:val="000000"/>
+          <w:kern w:val="0"/>
+          <w:sz w:val="28"/>
+          <w:szCs w:val="28"/>
+          <w:lang w:eastAsia="en-IN" w:bidi="bn-IN"/>
+          <w14:ligatures w14:val="none"/>
+        </w:rPr>
+      </w:pPr>
+    </w:p>
+    <w:p>
+      <w:pPr>
+        <w:spacing w:after="0" w:line="240" w:lineRule="auto"/>
+        <w:rPr>
+          <w:rFonts w:eastAsia="Times New Roman" w:cstheme="minorHAnsi"/>
+          <w:b/>
+          <w:bCs/>
+          <w:color w:val="000000"/>
+          <w:kern w:val="0"/>
+          <w:sz w:val="32"/>
+          <w:szCs w:val="32"/>
+          <w:lang w:eastAsia="en-IN" w:bidi="bn-IN"/>
+          <w14:ligatures w14:val="none"/>
+        </w:rPr>
+      </w:pPr>
+      <w:r>
+        <w:rPr>
+          <w:rFonts w:eastAsia="Times New Roman" w:cstheme="minorHAnsi"/>
+          <w:b/>
+          <w:bCs/>
+          <w:color w:val="000000"/>
+          <w:kern w:val="0"/>
+          <w:sz w:val="32"/>
+          <w:szCs w:val="32"/>
+          <w:lang w:eastAsia="en-IN" w:bidi="bn-IN"/>
+          <w14:ligatures w14:val="none"/>
+        </w:rPr>
+        <w:t>Understanding Recursive Algorithms:</w:t>
+      </w:r>
+    </w:p>
+    <w:p>
+      <w:pPr>
+        <w:pStyle w:val="ListParagraph"/>
+        <w:numPr>
+          <w:ilvl w:val="0"/>
+          <w:numId w:val="7"/>
+        </w:numPr>
+        <w:spacing w:after="0" w:line="240" w:lineRule="auto"/>
+        <w:rPr>
+          <w:rFonts w:eastAsia="Times New Roman" w:cstheme="minorHAnsi"/>
+          <w:color w:val="000000"/>
+          <w:kern w:val="0"/>
+          <w:sz w:val="28"/>
+          <w:szCs w:val="28"/>
+          <w:lang w:eastAsia="en-IN" w:bidi="bn-IN"/>
+          <w14:ligatures w14:val="none"/>
+        </w:rPr>
+      </w:pPr>
+      <w:r>
+        <w:rPr>
+          <w:rFonts w:eastAsia="Times New Roman" w:cstheme="minorHAnsi"/>
+          <w:color w:val="000000"/>
+          <w:kern w:val="0"/>
+          <w:sz w:val="28"/>
+          <w:szCs w:val="28"/>
+          <w:lang w:eastAsia="en-IN" w:bidi="bn-IN"/>
+          <w14:ligatures w14:val="none"/>
+        </w:rPr>
+        <w:t>The scenario in which a function calls itself in its implementation, either directly or indirectly is called recursion and the function is called a recursive function.</w:t>
+      </w:r>
+    </w:p>
+    <w:p>
+      <w:pPr>
+        <w:pStyle w:val="ListParagraph"/>
+        <w:numPr>
+          <w:ilvl w:val="0"/>
+          <w:numId w:val="7"/>
+        </w:numPr>
+        <w:spacing w:after="0" w:line="240" w:lineRule="auto"/>
+        <w:rPr>
+          <w:rFonts w:eastAsia="Times New Roman" w:cstheme="minorHAnsi"/>
+          <w:color w:val="000000"/>
+          <w:kern w:val="0"/>
+          <w:sz w:val="28"/>
+          <w:szCs w:val="28"/>
+          <w:lang w:eastAsia="en-IN" w:bidi="bn-IN"/>
+          <w14:ligatures w14:val="none"/>
+        </w:rPr>
+      </w:pPr>
+      <w:r>
+        <w:rPr>
+          <w:rFonts w:eastAsia="Times New Roman" w:cstheme="minorHAnsi"/>
+          <w:color w:val="000000"/>
+          <w:kern w:val="0"/>
+          <w:sz w:val="28"/>
+          <w:szCs w:val="28"/>
+          <w:lang w:eastAsia="en-IN" w:bidi="bn-IN"/>
+          <w14:ligatures w14:val="none"/>
+        </w:rPr>
+        <w:t>Recursions can simplify certain problems like tower of Hanoi, finding Fibonacci series, calculating factorial of a number, by breaking down the problem into simpler sub-problems similar to the global problem</w:t>
+      </w:r>
+    </w:p>
+    <w:p>
+      <w:pPr>
+        <w:pStyle w:val="ListParagraph"/>
+        <w:spacing w:after="0" w:line="240" w:lineRule="auto"/>
+        <w:rPr>
+          <w:rFonts w:eastAsia="Times New Roman" w:cstheme="minorHAnsi"/>
+          <w:color w:val="000000"/>
+          <w:kern w:val="0"/>
+          <w:sz w:val="28"/>
+          <w:szCs w:val="28"/>
+          <w:lang w:eastAsia="en-IN" w:bidi="bn-IN"/>
+          <w14:ligatures w14:val="none"/>
+        </w:rPr>
+      </w:pPr>
+      <w:r>
+        <w:rPr>
+          <w:rFonts w:eastAsia="Times New Roman" w:cstheme="minorHAnsi"/>
+          <w:color w:val="000000"/>
+          <w:kern w:val="0"/>
+          <w:sz w:val="28"/>
+          <w:szCs w:val="28"/>
+          <w:lang w:eastAsia="en-IN" w:bidi="bn-IN"/>
+          <w14:ligatures w14:val="none"/>
+        </w:rPr>
+        <w:br/>
+      </w:r>
+    </w:p>
+    <w:p>
+      <w:pPr>
+        <w:spacing w:after="0" w:line="240" w:lineRule="auto"/>
+        <w:rPr>
+          <w:rFonts w:eastAsia="Times New Roman" w:cstheme="minorHAnsi"/>
+          <w:b/>
+          <w:bCs/>
+          <w:color w:val="000000"/>
+          <w:kern w:val="0"/>
+          <w:sz w:val="32"/>
+          <w:szCs w:val="32"/>
+          <w:lang w:eastAsia="en-IN" w:bidi="bn-IN"/>
+          <w14:ligatures w14:val="none"/>
+        </w:rPr>
+      </w:pPr>
+      <w:r>
+        <w:rPr>
+          <w:rFonts w:eastAsia="Times New Roman" w:cstheme="minorHAnsi"/>
+          <w:b/>
+          <w:bCs/>
+          <w:color w:val="000000"/>
+          <w:kern w:val="0"/>
+          <w:sz w:val="32"/>
+          <w:szCs w:val="32"/>
+          <w:lang w:eastAsia="en-IN" w:bidi="bn-IN"/>
+          <w14:ligatures w14:val="none"/>
+        </w:rPr>
+        <w:t>Setup</w:t>
+      </w:r>
+      <w:r>
+        <w:rPr>
+          <w:rFonts w:eastAsia="Times New Roman" w:cstheme="minorHAnsi"/>
+          <w:b/>
+          <w:bCs/>
+          <w:color w:val="000000"/>
+          <w:kern w:val="0"/>
+          <w:sz w:val="32"/>
+          <w:szCs w:val="32"/>
+          <w:lang w:eastAsia="en-IN" w:bidi="bn-IN"/>
+          <w14:ligatures w14:val="none"/>
+        </w:rPr>
+        <w:t xml:space="preserve"> &amp; </w:t>
+      </w:r>
+      <w:r>
+        <w:rPr>
+          <w:rFonts w:eastAsia="Times New Roman" w:cstheme="minorHAnsi"/>
+          <w:b/>
+          <w:bCs/>
+          <w:color w:val="000000"/>
+          <w:kern w:val="0"/>
+          <w:sz w:val="32"/>
+          <w:szCs w:val="32"/>
+          <w:lang w:eastAsia="en-IN" w:bidi="bn-IN"/>
+          <w14:ligatures w14:val="none"/>
+        </w:rPr>
+        <w:t>Implementation</w:t>
+      </w:r>
+    </w:p>
+    <w:p>
+      <w:pPr>
+        <w:spacing w:after="0" w:line="240" w:lineRule="auto"/>
+        <w:rPr>
+          <w:rFonts w:eastAsia="Times New Roman" w:cstheme="minorHAnsi"/>
+          <w:b/>
+          <w:bCs/>
+          <w:color w:val="000000"/>
+          <w:kern w:val="0"/>
+          <w:sz w:val="32"/>
+          <w:szCs w:val="32"/>
+          <w:lang w:eastAsia="en-IN" w:bidi="bn-IN"/>
+          <w14:ligatures w14:val="none"/>
+        </w:rPr>
+      </w:pPr>
+    </w:p>
+    <w:p>
+      <w:pPr>
+        <w:pStyle w:val="Caption"/>
+        <w:keepNext/>
+      </w:pPr>
+      <w:fldSimple w:instr=" SEQ Figure \* ARABIC ">
+        <w:r>
+          <w:rPr>
+            <w:noProof/>
+          </w:rPr>
+          <w:t>1</w:t>
+        </w:r>
+      </w:fldSimple>
+      <w:r>
+        <w:t>) Main.java</w:t>
+      </w:r>
+    </w:p>
+    <w:p>
+      <w:pPr>
+        <w:spacing w:after="0" w:line="240" w:lineRule="auto"/>
+        <w:rPr>
+          <w:rFonts w:eastAsia="Times New Roman" w:cstheme="minorHAnsi"/>
+          <w:color w:val="000000"/>
+          <w:kern w:val="0"/>
+          <w:sz w:val="32"/>
+          <w:szCs w:val="32"/>
+          <w:lang w:eastAsia="en-IN" w:bidi="bn-IN"/>
+          <w14:ligatures w14:val="none"/>
+        </w:rPr>
+      </w:pPr>
+      <w:r>
+        <w:rPr>
+          <w:noProof/>
+        </w:rPr>
+        <w:drawing>
+          <wp:inline distT="0" distB="0" distL="0" distR="0" wp14:anchorId="10E9F85D" wp14:editId="464BC163">
+            <wp:extent cx="5831934" cy="3657600"/>
+            <wp:effectExtent l="0" t="0" r="0" b="0"/>
+            <wp:docPr id="965907537" name="Picture 7"/>
+            <wp:cNvGraphicFramePr>
+              <a:graphicFrameLocks xmlns:a="http://schemas.openxmlformats.org/drawingml/2006/main" noChangeAspect="1"/>
+            </wp:cNvGraphicFramePr>
+            <a:graphic xmlns:a="http://schemas.openxmlformats.org/drawingml/2006/main">
+              <a:graphicData uri="http://schemas.openxmlformats.org/drawingml/2006/picture">
+                <pic:pic xmlns:pic="http://schemas.openxmlformats.org/drawingml/2006/picture">
+                  <pic:nvPicPr>
+                    <pic:cNvPr id="0" name="Picture 13"/>
+                    <pic:cNvPicPr>
+                      <a:picLocks noChangeAspect="1" noChangeArrowheads="1"/>
+                    </pic:cNvPicPr>
+                  </pic:nvPicPr>
+                  <pic:blipFill rotWithShape="1">
+                    <a:blip r:embed="rId10">
+                      <a:extLst>
+                        <a:ext uri="{28A0092B-C50C-407E-A947-70E740481C1C}">
+                          <a14:useLocalDpi xmlns:a14="http://schemas.microsoft.com/office/drawing/2010/main" val="0"/>
+                        </a:ext>
+                      </a:extLst>
+                    </a:blip>
+                    <a:srcRect l="24595" r="17904" b="28320"/>
+                    <a:stretch>
+                      <a:fillRect/>
+                    </a:stretch>
+                  </pic:blipFill>
+                  <pic:spPr bwMode="auto">
+                    <a:xfrm>
+                      <a:off x="0" y="0"/>
+                      <a:ext cx="5848788" cy="3668170"/>
+                    </a:xfrm>
+                    <a:prstGeom prst="rect">
+                      <a:avLst/>
+                    </a:prstGeom>
+                    <a:noFill/>
+                    <a:ln>
+                      <a:noFill/>
+                    </a:ln>
+                    <a:extLst>
+                      <a:ext uri="{53640926-AAD7-44D8-BBD7-CCE9431645EC}">
+                        <a14:shadowObscured xmlns:a14="http://schemas.microsoft.com/office/drawing/2010/main"/>
+                      </a:ext>
+                    </a:extLst>
+                  </pic:spPr>
+                </pic:pic>
+              </a:graphicData>
+            </a:graphic>
+          </wp:inline>
+        </w:drawing>
+      </w:r>
+    </w:p>
+    <w:p>
+      <w:pPr>
+        <w:spacing w:after="0" w:line="240" w:lineRule="auto"/>
+        <w:rPr>
+          <w:rFonts w:eastAsia="Times New Roman" w:cstheme="minorHAnsi"/>
+          <w:color w:val="000000"/>
+          <w:kern w:val="0"/>
+          <w:sz w:val="32"/>
+          <w:szCs w:val="32"/>
+          <w:lang w:eastAsia="en-IN" w:bidi="bn-IN"/>
+          <w14:ligatures w14:val="none"/>
+        </w:rPr>
+      </w:pPr>
+    </w:p>
+    <w:p>
+      <w:pPr>
+        <w:spacing w:after="0" w:line="240" w:lineRule="auto"/>
+        <w:rPr>
+          <w:rFonts w:eastAsia="Times New Roman" w:cstheme="minorHAnsi"/>
+          <w:color w:val="000000"/>
+          <w:kern w:val="0"/>
+          <w:sz w:val="32"/>
+          <w:szCs w:val="32"/>
+          <w:lang w:eastAsia="en-IN" w:bidi="bn-IN"/>
+          <w14:ligatures w14:val="none"/>
+        </w:rPr>
+      </w:pPr>
+    </w:p>
+    <w:p>
+      <w:pPr>
+        <w:spacing w:after="0" w:line="240" w:lineRule="auto"/>
+        <w:rPr>
+          <w:rFonts w:eastAsia="Times New Roman" w:cstheme="minorHAnsi"/>
+          <w:b/>
+          <w:bCs/>
+          <w:color w:val="000000"/>
+          <w:kern w:val="0"/>
+          <w:sz w:val="28"/>
+          <w:szCs w:val="28"/>
+          <w:lang w:eastAsia="en-IN" w:bidi="bn-IN"/>
+          <w14:ligatures w14:val="none"/>
+        </w:rPr>
+      </w:pPr>
+      <w:r>
+        <w:rPr>
+          <w:rFonts w:eastAsia="Times New Roman" w:cstheme="minorHAnsi"/>
+          <w:b/>
+          <w:bCs/>
+          <w:color w:val="000000"/>
+          <w:kern w:val="0"/>
+          <w:sz w:val="28"/>
+          <w:szCs w:val="28"/>
+          <w:lang w:eastAsia="en-IN" w:bidi="bn-IN"/>
+          <w14:ligatures w14:val="none"/>
+        </w:rPr>
+        <w:t>Output</w:t>
+      </w:r>
+    </w:p>
+    <w:p>
+      <w:pPr>
+        <w:spacing w:after="0" w:line="240" w:lineRule="auto"/>
+        <w:rPr>
+          <w:rFonts w:eastAsia="Times New Roman" w:cstheme="minorHAnsi"/>
+          <w:b/>
+          <w:bCs/>
+          <w:color w:val="000000"/>
+          <w:kern w:val="0"/>
+          <w:sz w:val="28"/>
+          <w:szCs w:val="28"/>
+          <w:lang w:eastAsia="en-IN" w:bidi="bn-IN"/>
+          <w14:ligatures w14:val="none"/>
+        </w:rPr>
+      </w:pPr>
+    </w:p>
+    <w:p>
+      <w:pPr>
+        <w:pStyle w:val="Caption"/>
+        <w:keepNext/>
+      </w:pPr>
+      <w:fldSimple w:instr=" SEQ Figure \* ARABIC ">
+        <w:r>
+          <w:rPr>
+            <w:noProof/>
+          </w:rPr>
+          <w:t>2</w:t>
+        </w:r>
+      </w:fldSimple>
+      <w:r>
+        <w:t>) Terminal</w:t>
+      </w:r>
+    </w:p>
+    <w:p>
+      <w:pPr>
+        <w:spacing w:after="0" w:line="240" w:lineRule="auto"/>
+        <w:rPr>
+          <w:rFonts w:eastAsia="Times New Roman" w:cstheme="minorHAnsi"/>
+          <w:b/>
+          <w:bCs/>
+          <w:color w:val="000000"/>
+          <w:kern w:val="0"/>
+          <w:sz w:val="32"/>
+          <w:szCs w:val="32"/>
+          <w:lang w:eastAsia="en-IN" w:bidi="bn-IN"/>
+          <w14:ligatures w14:val="none"/>
+        </w:rPr>
+      </w:pPr>
+      <w:r>
+        <w:rPr>
+          <w:noProof/>
+        </w:rPr>
+        <w:drawing>
+          <wp:inline distT="0" distB="0" distL="0" distR="0" wp14:anchorId="07B841EC" wp14:editId="4EC66CDF">
+            <wp:extent cx="5831840" cy="828366"/>
+            <wp:effectExtent l="0" t="0" r="0" b="0"/>
+            <wp:docPr id="2126523105" name="Picture 9"/>
+            <wp:cNvGraphicFramePr>
+              <a:graphicFrameLocks xmlns:a="http://schemas.openxmlformats.org/drawingml/2006/main" noChangeAspect="1"/>
+            </wp:cNvGraphicFramePr>
+            <a:graphic xmlns:a="http://schemas.openxmlformats.org/drawingml/2006/main">
+              <a:graphicData uri="http://schemas.openxmlformats.org/drawingml/2006/picture">
+                <pic:pic xmlns:pic="http://schemas.openxmlformats.org/drawingml/2006/picture">
+                  <pic:nvPicPr>
+                    <pic:cNvPr id="0" name="Picture 20"/>
+                    <pic:cNvPicPr>
+                      <a:picLocks noChangeAspect="1" noChangeArrowheads="1"/>
+                    </pic:cNvPicPr>
+                  </pic:nvPicPr>
+                  <pic:blipFill rotWithShape="1">
+                    <a:blip r:embed="rId10" cstate="print">
+                      <a:extLst>
+                        <a:ext uri="{28A0092B-C50C-407E-A947-70E740481C1C}">
+                          <a14:useLocalDpi xmlns:a14="http://schemas.microsoft.com/office/drawing/2010/main" val="0"/>
+                        </a:ext>
+                      </a:extLst>
+                    </a:blip>
+                    <a:srcRect l="24263" t="78617"/>
+                    <a:stretch>
+                      <a:fillRect/>
+                    </a:stretch>
+                  </pic:blipFill>
+                  <pic:spPr bwMode="auto">
+                    <a:xfrm>
+                      <a:off x="0" y="0"/>
+                      <a:ext cx="5853737" cy="831476"/>
+                    </a:xfrm>
+                    <a:prstGeom prst="rect">
+                      <a:avLst/>
+                    </a:prstGeom>
+                    <a:noFill/>
+                    <a:ln>
+                      <a:noFill/>
+                    </a:ln>
+                    <a:extLst>
+                      <a:ext uri="{53640926-AAD7-44D8-BBD7-CCE9431645EC}">
+                        <a14:shadowObscured xmlns:a14="http://schemas.microsoft.com/office/drawing/2010/main"/>
+                      </a:ext>
+                    </a:extLst>
+                  </pic:spPr>
+                </pic:pic>
+              </a:graphicData>
+            </a:graphic>
+          </wp:inline>
+        </w:drawing>
+      </w:r>
+      <w:r>
+        <w:rPr>
+          <w:rFonts w:eastAsia="Times New Roman" w:cstheme="minorHAnsi"/>
+          <w:color w:val="000000"/>
+          <w:kern w:val="0"/>
+          <w:sz w:val="32"/>
+          <w:szCs w:val="32"/>
+          <w:lang w:eastAsia="en-IN" w:bidi="bn-IN"/>
+          <w14:ligatures w14:val="none"/>
+        </w:rPr>
+        <w:br w:type="page"/>
+      </w:r>
+    </w:p>
+    <w:p>
+      <w:pPr>
+        <w:spacing w:after="0" w:line="240" w:lineRule="auto"/>
+        <w:rPr>
+          <w:rFonts w:eastAsia="Times New Roman" w:cstheme="minorHAnsi"/>
+          <w:b/>
+          <w:bCs/>
+          <w:color w:val="000000"/>
+          <w:kern w:val="0"/>
+          <w:sz w:val="32"/>
+          <w:szCs w:val="32"/>
+          <w:lang w:eastAsia="en-IN" w:bidi="bn-IN"/>
+          <w14:ligatures w14:val="none"/>
+        </w:rPr>
+      </w:pPr>
+      <w:r>
+        <w:rPr>
+          <w:rFonts w:eastAsia="Times New Roman" w:cstheme="minorHAnsi"/>
+          <w:b/>
+          <w:bCs/>
+          <w:color w:val="000000"/>
+          <w:kern w:val="0"/>
+          <w:sz w:val="32"/>
+          <w:szCs w:val="32"/>
+          <w:lang w:eastAsia="en-IN" w:bidi="bn-IN"/>
+          <w14:ligatures w14:val="none"/>
+        </w:rPr>
+        <w:lastRenderedPageBreak/>
+        <w:t>Analysis</w:t>
+      </w:r>
+    </w:p>
+    <w:p>
+      <w:pPr>
+        <w:spacing w:after="0" w:line="240" w:lineRule="auto"/>
+        <w:rPr>
+          <w:rFonts w:eastAsia="Times New Roman" w:cstheme="minorHAnsi"/>
+          <w:b/>
+          <w:bCs/>
+          <w:color w:val="000000"/>
+          <w:kern w:val="0"/>
+          <w:sz w:val="32"/>
+          <w:szCs w:val="32"/>
+          <w:lang w:eastAsia="en-IN" w:bidi="bn-IN"/>
+          <w14:ligatures w14:val="none"/>
+        </w:rPr>
+      </w:pPr>
+    </w:p>
+    <w:p>
+      <w:pPr>
+        <w:pStyle w:val="ListParagraph"/>
+        <w:numPr>
+          <w:ilvl w:val="0"/>
+          <w:numId w:val="8"/>
+        </w:numPr>
+        <w:spacing w:after="0" w:line="240" w:lineRule="auto"/>
+        <w:rPr>
+          <w:rFonts w:eastAsia="Times New Roman" w:cstheme="minorHAnsi"/>
+          <w:color w:val="000000"/>
+          <w:kern w:val="0"/>
+          <w:sz w:val="28"/>
+          <w:szCs w:val="28"/>
+          <w:lang w:eastAsia="en-IN" w:bidi="bn-IN"/>
+          <w14:ligatures w14:val="none"/>
+        </w:rPr>
+      </w:pPr>
+      <w:r>
+        <w:rPr>
+          <w:rFonts w:eastAsia="Times New Roman" w:cstheme="minorHAnsi"/>
+          <w:color w:val="000000"/>
+          <w:kern w:val="0"/>
+          <w:sz w:val="28"/>
+          <w:szCs w:val="28"/>
+          <w:lang w:eastAsia="en-IN" w:bidi="bn-IN"/>
+          <w14:ligatures w14:val="none"/>
+        </w:rPr>
+        <w:t>Initial size of the array = n, number of years to predict = k</w:t>
+      </w:r>
+    </w:p>
+    <w:p>
+      <w:pPr>
+        <w:pStyle w:val="ListParagraph"/>
+        <w:numPr>
+          <w:ilvl w:val="0"/>
+          <w:numId w:val="8"/>
+        </w:numPr>
+        <w:spacing w:after="0" w:line="240" w:lineRule="auto"/>
+        <w:rPr>
+          <w:rFonts w:eastAsia="Times New Roman" w:cstheme="minorHAnsi"/>
+          <w:color w:val="000000"/>
+          <w:kern w:val="0"/>
+          <w:sz w:val="28"/>
+          <w:szCs w:val="28"/>
+          <w:lang w:eastAsia="en-IN" w:bidi="bn-IN"/>
+          <w14:ligatures w14:val="none"/>
+        </w:rPr>
+      </w:pPr>
+      <w:r>
+        <w:rPr>
+          <w:rFonts w:eastAsia="Times New Roman" w:cstheme="minorHAnsi"/>
+          <w:color w:val="000000"/>
+          <w:kern w:val="0"/>
+          <w:sz w:val="28"/>
+          <w:szCs w:val="28"/>
+          <w:lang w:eastAsia="en-IN" w:bidi="bn-IN"/>
+          <w14:ligatures w14:val="none"/>
+        </w:rPr>
+        <w:t xml:space="preserve">Every call has </w:t>
+      </w:r>
+    </w:p>
+    <w:p>
+      <w:pPr>
+        <w:pStyle w:val="ListParagraph"/>
+        <w:numPr>
+          <w:ilvl w:val="1"/>
+          <w:numId w:val="8"/>
+        </w:numPr>
+        <w:spacing w:after="0" w:line="240" w:lineRule="auto"/>
+        <w:rPr>
+          <w:rFonts w:eastAsia="Times New Roman" w:cstheme="minorHAnsi"/>
+          <w:color w:val="000000"/>
+          <w:kern w:val="0"/>
+          <w:sz w:val="28"/>
+          <w:szCs w:val="28"/>
+          <w:lang w:eastAsia="en-IN" w:bidi="bn-IN"/>
+          <w14:ligatures w14:val="none"/>
+        </w:rPr>
+      </w:pPr>
+      <w:r>
+        <w:rPr>
+          <w:rFonts w:eastAsia="Times New Roman" w:cstheme="minorHAnsi"/>
+          <w:color w:val="000000"/>
+          <w:kern w:val="0"/>
+          <w:sz w:val="28"/>
+          <w:szCs w:val="28"/>
+          <w:lang w:eastAsia="en-IN" w:bidi="bn-IN"/>
+          <w14:ligatures w14:val="none"/>
+        </w:rPr>
+        <w:t xml:space="preserve">One loop to calculate the growth = </w:t>
+      </w:r>
+      <w:r>
+        <w:rPr>
+          <w:rFonts w:eastAsia="Times New Roman" w:cstheme="minorHAnsi"/>
+          <w:b/>
+          <w:bCs/>
+          <w:color w:val="000000"/>
+          <w:kern w:val="0"/>
+          <w:sz w:val="28"/>
+          <w:szCs w:val="28"/>
+          <w:lang w:eastAsia="en-IN" w:bidi="bn-IN"/>
+          <w14:ligatures w14:val="none"/>
+        </w:rPr>
+        <w:t>O (present size of array)</w:t>
+      </w:r>
+    </w:p>
+    <w:p>
+      <w:pPr>
+        <w:pStyle w:val="ListParagraph"/>
+        <w:numPr>
+          <w:ilvl w:val="1"/>
+          <w:numId w:val="8"/>
+        </w:numPr>
+        <w:spacing w:after="0" w:line="240" w:lineRule="auto"/>
+        <w:rPr>
+          <w:rFonts w:eastAsia="Times New Roman" w:cstheme="minorHAnsi"/>
+          <w:color w:val="000000"/>
+          <w:kern w:val="0"/>
+          <w:sz w:val="28"/>
+          <w:szCs w:val="28"/>
+          <w:lang w:eastAsia="en-IN" w:bidi="bn-IN"/>
+          <w14:ligatures w14:val="none"/>
+        </w:rPr>
+      </w:pPr>
+      <w:r>
+        <w:rPr>
+          <w:rFonts w:eastAsia="Times New Roman" w:cstheme="minorHAnsi"/>
+          <w:color w:val="000000"/>
+          <w:kern w:val="0"/>
+          <w:sz w:val="28"/>
+          <w:szCs w:val="28"/>
+          <w:lang w:eastAsia="en-IN" w:bidi="bn-IN"/>
+          <w14:ligatures w14:val="none"/>
+        </w:rPr>
+        <w:t xml:space="preserve">Copies the array into a new array = </w:t>
+      </w:r>
+      <w:r>
+        <w:rPr>
+          <w:rFonts w:eastAsia="Times New Roman" w:cstheme="minorHAnsi"/>
+          <w:b/>
+          <w:bCs/>
+          <w:color w:val="000000"/>
+          <w:kern w:val="0"/>
+          <w:sz w:val="28"/>
+          <w:szCs w:val="28"/>
+          <w:lang w:eastAsia="en-IN" w:bidi="bn-IN"/>
+          <w14:ligatures w14:val="none"/>
+        </w:rPr>
+        <w:t>O (present size of the array)</w:t>
+      </w:r>
+    </w:p>
+    <w:p>
+      <w:pPr>
+        <w:pStyle w:val="ListParagraph"/>
+        <w:numPr>
+          <w:ilvl w:val="1"/>
+          <w:numId w:val="8"/>
+        </w:numPr>
+        <w:spacing w:after="0" w:line="240" w:lineRule="auto"/>
+        <w:rPr>
+          <w:rFonts w:eastAsia="Times New Roman" w:cstheme="minorHAnsi"/>
+          <w:color w:val="000000"/>
+          <w:kern w:val="0"/>
+          <w:sz w:val="28"/>
+          <w:szCs w:val="28"/>
+          <w:lang w:eastAsia="en-IN" w:bidi="bn-IN"/>
+          <w14:ligatures w14:val="none"/>
+        </w:rPr>
+      </w:pPr>
+      <w:r>
+        <w:rPr>
+          <w:rFonts w:eastAsia="Times New Roman" w:cstheme="minorHAnsi"/>
+          <w:color w:val="000000"/>
+          <w:kern w:val="0"/>
+          <w:sz w:val="28"/>
+          <w:szCs w:val="28"/>
+          <w:lang w:eastAsia="en-IN" w:bidi="bn-IN"/>
+          <w14:ligatures w14:val="none"/>
+        </w:rPr>
+        <w:t xml:space="preserve">Adds one new element = </w:t>
+      </w:r>
+      <w:r>
+        <w:rPr>
+          <w:rFonts w:eastAsia="Times New Roman" w:cstheme="minorHAnsi"/>
+          <w:b/>
+          <w:bCs/>
+          <w:color w:val="000000"/>
+          <w:kern w:val="0"/>
+          <w:sz w:val="28"/>
+          <w:szCs w:val="28"/>
+          <w:lang w:eastAsia="en-IN" w:bidi="bn-IN"/>
+          <w14:ligatures w14:val="none"/>
+        </w:rPr>
+        <w:t>O (1)</w:t>
+      </w:r>
+    </w:p>
+    <w:p>
+      <w:pPr>
+        <w:pStyle w:val="ListParagraph"/>
+        <w:numPr>
+          <w:ilvl w:val="1"/>
+          <w:numId w:val="8"/>
+        </w:numPr>
+        <w:spacing w:after="0" w:line="240" w:lineRule="auto"/>
+        <w:rPr>
+          <w:rFonts w:eastAsia="Times New Roman" w:cstheme="minorHAnsi"/>
+          <w:color w:val="000000"/>
+          <w:kern w:val="0"/>
+          <w:sz w:val="28"/>
+          <w:szCs w:val="28"/>
+          <w:lang w:eastAsia="en-IN" w:bidi="bn-IN"/>
+          <w14:ligatures w14:val="none"/>
+        </w:rPr>
+      </w:pPr>
+      <w:r>
+        <w:rPr>
+          <w:rFonts w:eastAsia="Times New Roman" w:cstheme="minorHAnsi"/>
+          <w:color w:val="000000"/>
+          <w:kern w:val="0"/>
+          <w:sz w:val="28"/>
+          <w:szCs w:val="28"/>
+          <w:lang w:eastAsia="en-IN" w:bidi="bn-IN"/>
+          <w14:ligatures w14:val="none"/>
+        </w:rPr>
+        <w:t>Calls itself again</w:t>
+      </w:r>
+    </w:p>
+    <w:p>
+      <w:pPr>
+        <w:pStyle w:val="ListParagraph"/>
+        <w:numPr>
+          <w:ilvl w:val="0"/>
+          <w:numId w:val="8"/>
+        </w:numPr>
+        <w:spacing w:after="0" w:line="240" w:lineRule="auto"/>
+        <w:rPr>
+          <w:rFonts w:eastAsia="Times New Roman" w:cstheme="minorHAnsi"/>
+          <w:color w:val="000000"/>
+          <w:kern w:val="0"/>
+          <w:sz w:val="28"/>
+          <w:szCs w:val="28"/>
+          <w:lang w:eastAsia="en-IN" w:bidi="bn-IN"/>
+          <w14:ligatures w14:val="none"/>
+        </w:rPr>
+      </w:pPr>
+      <w:r>
+        <w:rPr>
+          <w:rFonts w:eastAsia="Times New Roman" w:cstheme="minorHAnsi"/>
+          <w:color w:val="000000"/>
+          <w:kern w:val="0"/>
+          <w:sz w:val="28"/>
+          <w:szCs w:val="28"/>
+          <w:lang w:eastAsia="en-IN" w:bidi="bn-IN"/>
+          <w14:ligatures w14:val="none"/>
+        </w:rPr>
+        <w:t>If we look at the size of the array at each call we get</w:t>
+      </w:r>
+    </w:p>
+    <w:p>
+      <w:pPr>
+        <w:pStyle w:val="ListParagraph"/>
+        <w:numPr>
+          <w:ilvl w:val="1"/>
+          <w:numId w:val="8"/>
+        </w:numPr>
+        <w:spacing w:after="0" w:line="240" w:lineRule="auto"/>
+        <w:rPr>
+          <w:rFonts w:eastAsia="Times New Roman" w:cstheme="minorHAnsi"/>
+          <w:b/>
+          <w:bCs/>
+          <w:color w:val="000000"/>
+          <w:kern w:val="0"/>
+          <w:sz w:val="28"/>
+          <w:szCs w:val="28"/>
+          <w:lang w:eastAsia="en-IN" w:bidi="bn-IN"/>
+          <w14:ligatures w14:val="none"/>
+        </w:rPr>
+      </w:pPr>
+      <w:r>
+        <w:rPr>
+          <w:rFonts w:eastAsia="Times New Roman" w:cstheme="minorHAnsi"/>
+          <w:color w:val="000000"/>
+          <w:kern w:val="0"/>
+          <w:sz w:val="28"/>
+          <w:szCs w:val="28"/>
+          <w:lang w:eastAsia="en-IN" w:bidi="bn-IN"/>
+          <w14:ligatures w14:val="none"/>
+        </w:rPr>
+        <w:t xml:space="preserve">At first call size of array is </w:t>
+      </w:r>
+      <w:r>
+        <w:rPr>
+          <w:rFonts w:eastAsia="Times New Roman" w:cstheme="minorHAnsi"/>
+          <w:b/>
+          <w:bCs/>
+          <w:color w:val="000000"/>
+          <w:kern w:val="0"/>
+          <w:sz w:val="28"/>
+          <w:szCs w:val="28"/>
+          <w:lang w:eastAsia="en-IN" w:bidi="bn-IN"/>
+          <w14:ligatures w14:val="none"/>
+        </w:rPr>
+        <w:t>n</w:t>
+      </w:r>
+    </w:p>
+    <w:p>
+      <w:pPr>
+        <w:pStyle w:val="ListParagraph"/>
+        <w:numPr>
+          <w:ilvl w:val="1"/>
+          <w:numId w:val="8"/>
+        </w:numPr>
+        <w:spacing w:after="0" w:line="240" w:lineRule="auto"/>
+        <w:rPr>
+          <w:rFonts w:eastAsia="Times New Roman" w:cstheme="minorHAnsi"/>
+          <w:color w:val="000000"/>
+          <w:kern w:val="0"/>
+          <w:sz w:val="28"/>
+          <w:szCs w:val="28"/>
+          <w:lang w:eastAsia="en-IN" w:bidi="bn-IN"/>
+          <w14:ligatures w14:val="none"/>
+        </w:rPr>
+      </w:pPr>
+      <w:r>
+        <w:rPr>
+          <w:rFonts w:eastAsia="Times New Roman" w:cstheme="minorHAnsi"/>
+          <w:color w:val="000000"/>
+          <w:kern w:val="0"/>
+          <w:sz w:val="28"/>
+          <w:szCs w:val="28"/>
+          <w:lang w:eastAsia="en-IN" w:bidi="bn-IN"/>
+          <w14:ligatures w14:val="none"/>
+        </w:rPr>
+        <w:t xml:space="preserve">At second call it is </w:t>
+      </w:r>
+      <w:r>
+        <w:rPr>
+          <w:rFonts w:eastAsia="Times New Roman" w:cstheme="minorHAnsi"/>
+          <w:b/>
+          <w:bCs/>
+          <w:color w:val="000000"/>
+          <w:kern w:val="0"/>
+          <w:sz w:val="28"/>
+          <w:szCs w:val="28"/>
+          <w:lang w:eastAsia="en-IN" w:bidi="bn-IN"/>
+          <w14:ligatures w14:val="none"/>
+        </w:rPr>
+        <w:t>n+1</w:t>
+      </w:r>
+    </w:p>
+    <w:p>
+      <w:pPr>
+        <w:pStyle w:val="ListParagraph"/>
+        <w:numPr>
+          <w:ilvl w:val="1"/>
+          <w:numId w:val="8"/>
+        </w:numPr>
+        <w:spacing w:after="0" w:line="240" w:lineRule="auto"/>
+        <w:rPr>
+          <w:rFonts w:eastAsia="Times New Roman" w:cstheme="minorHAnsi"/>
+          <w:color w:val="000000"/>
+          <w:kern w:val="0"/>
+          <w:sz w:val="28"/>
+          <w:szCs w:val="28"/>
+          <w:lang w:eastAsia="en-IN" w:bidi="bn-IN"/>
+          <w14:ligatures w14:val="none"/>
+        </w:rPr>
+      </w:pPr>
+      <w:r>
+        <w:rPr>
+          <w:rFonts w:eastAsia="Times New Roman" w:cstheme="minorHAnsi"/>
+          <w:color w:val="000000"/>
+          <w:kern w:val="0"/>
+          <w:sz w:val="28"/>
+          <w:szCs w:val="28"/>
+          <w:lang w:eastAsia="en-IN" w:bidi="bn-IN"/>
+          <w14:ligatures w14:val="none"/>
+        </w:rPr>
+        <w:t xml:space="preserve">At third it is </w:t>
+      </w:r>
+      <w:r>
+        <w:rPr>
+          <w:rFonts w:eastAsia="Times New Roman" w:cstheme="minorHAnsi"/>
+          <w:b/>
+          <w:bCs/>
+          <w:color w:val="000000"/>
+          <w:kern w:val="0"/>
+          <w:sz w:val="28"/>
+          <w:szCs w:val="28"/>
+          <w:lang w:eastAsia="en-IN" w:bidi="bn-IN"/>
+          <w14:ligatures w14:val="none"/>
+        </w:rPr>
+        <w:t>n+2</w:t>
+      </w:r>
+    </w:p>
+    <w:p>
+      <w:pPr>
+        <w:pStyle w:val="ListParagraph"/>
+        <w:numPr>
+          <w:ilvl w:val="1"/>
+          <w:numId w:val="8"/>
+        </w:numPr>
+        <w:spacing w:after="0" w:line="240" w:lineRule="auto"/>
+        <w:rPr>
+          <w:rFonts w:eastAsia="Times New Roman" w:cstheme="minorHAnsi"/>
+          <w:color w:val="000000"/>
+          <w:kern w:val="0"/>
+          <w:sz w:val="28"/>
+          <w:szCs w:val="28"/>
+          <w:lang w:eastAsia="en-IN" w:bidi="bn-IN"/>
+          <w14:ligatures w14:val="none"/>
+        </w:rPr>
+      </w:pPr>
+      <w:r>
+        <w:rPr>
+          <w:rFonts w:eastAsia="Times New Roman" w:cstheme="minorHAnsi"/>
+          <w:color w:val="000000"/>
+          <w:kern w:val="0"/>
+          <w:sz w:val="28"/>
+          <w:szCs w:val="28"/>
+          <w:lang w:eastAsia="en-IN" w:bidi="bn-IN"/>
+          <w14:ligatures w14:val="none"/>
+        </w:rPr>
+        <w:t xml:space="preserve">At fourth it is </w:t>
+      </w:r>
+      <w:r>
+        <w:rPr>
+          <w:rFonts w:eastAsia="Times New Roman" w:cstheme="minorHAnsi"/>
+          <w:b/>
+          <w:bCs/>
+          <w:color w:val="000000"/>
+          <w:kern w:val="0"/>
+          <w:sz w:val="28"/>
+          <w:szCs w:val="28"/>
+          <w:lang w:eastAsia="en-IN" w:bidi="bn-IN"/>
+          <w14:ligatures w14:val="none"/>
+        </w:rPr>
+        <w:t>n+3</w:t>
+      </w:r>
+      <w:r>
+        <w:rPr>
+          <w:rFonts w:eastAsia="Times New Roman" w:cstheme="minorHAnsi"/>
+          <w:color w:val="000000"/>
+          <w:kern w:val="0"/>
+          <w:sz w:val="28"/>
+          <w:szCs w:val="28"/>
+          <w:lang w:eastAsia="en-IN" w:bidi="bn-IN"/>
+          <w14:ligatures w14:val="none"/>
+        </w:rPr>
+        <w:t xml:space="preserve"> and so on</w:t>
+      </w:r>
+    </w:p>
+    <w:p>
+      <w:pPr>
+        <w:pStyle w:val="ListParagraph"/>
+        <w:numPr>
+          <w:ilvl w:val="0"/>
+          <w:numId w:val="8"/>
+        </w:numPr>
+        <w:spacing w:after="0" w:line="240" w:lineRule="auto"/>
+        <w:rPr>
+          <w:rFonts w:eastAsia="Times New Roman" w:cstheme="minorHAnsi"/>
+          <w:color w:val="000000"/>
+          <w:kern w:val="0"/>
+          <w:sz w:val="28"/>
+          <w:szCs w:val="28"/>
+          <w:lang w:eastAsia="en-IN" w:bidi="bn-IN"/>
+          <w14:ligatures w14:val="none"/>
+        </w:rPr>
+      </w:pPr>
+      <w:r>
+        <w:rPr>
+          <w:rFonts w:eastAsia="Times New Roman" w:cstheme="minorHAnsi"/>
+          <w:color w:val="000000"/>
+          <w:kern w:val="0"/>
+          <w:sz w:val="28"/>
+          <w:szCs w:val="28"/>
+          <w:lang w:eastAsia="en-IN" w:bidi="bn-IN"/>
+          <w14:ligatures w14:val="none"/>
+        </w:rPr>
+        <w:t xml:space="preserve">Therefore, at kth call which is the final call, the size of the array would be </w:t>
+      </w:r>
+      <w:r>
+        <w:rPr>
+          <w:rFonts w:eastAsia="Times New Roman" w:cstheme="minorHAnsi"/>
+          <w:b/>
+          <w:bCs/>
+          <w:color w:val="000000"/>
+          <w:kern w:val="0"/>
+          <w:sz w:val="28"/>
+          <w:szCs w:val="28"/>
+          <w:lang w:eastAsia="en-IN" w:bidi="bn-IN"/>
+          <w14:ligatures w14:val="none"/>
+        </w:rPr>
+        <w:t xml:space="preserve">n + k </w:t>
+      </w:r>
+      <w:r>
+        <w:rPr>
+          <w:rFonts w:eastAsia="Times New Roman" w:cstheme="minorHAnsi"/>
+          <w:b/>
+          <w:bCs/>
+          <w:color w:val="000000"/>
+          <w:kern w:val="0"/>
+          <w:sz w:val="28"/>
+          <w:szCs w:val="28"/>
+          <w:lang w:eastAsia="en-IN" w:bidi="bn-IN"/>
+          <w14:ligatures w14:val="none"/>
+        </w:rPr>
+        <w:t>–</w:t>
+      </w:r>
+      <w:r>
+        <w:rPr>
+          <w:rFonts w:eastAsia="Times New Roman" w:cstheme="minorHAnsi"/>
+          <w:b/>
+          <w:bCs/>
+          <w:color w:val="000000"/>
+          <w:kern w:val="0"/>
+          <w:sz w:val="28"/>
+          <w:szCs w:val="28"/>
+          <w:lang w:eastAsia="en-IN" w:bidi="bn-IN"/>
+          <w14:ligatures w14:val="none"/>
+        </w:rPr>
+        <w:t xml:space="preserve"> 1</w:t>
+      </w:r>
+    </w:p>
+    <w:p>
+      <w:pPr>
+        <w:pStyle w:val="ListParagraph"/>
+        <w:numPr>
+          <w:ilvl w:val="0"/>
+          <w:numId w:val="8"/>
+        </w:numPr>
+        <w:spacing w:after="0" w:line="240" w:lineRule="auto"/>
+        <w:rPr>
+          <w:rFonts w:eastAsia="Times New Roman" w:cstheme="minorHAnsi"/>
+          <w:color w:val="000000"/>
+          <w:kern w:val="0"/>
+          <w:sz w:val="28"/>
+          <w:szCs w:val="28"/>
+          <w:lang w:eastAsia="en-IN" w:bidi="bn-IN"/>
+          <w14:ligatures w14:val="none"/>
+        </w:rPr>
+      </w:pPr>
+      <w:r>
+        <w:rPr>
+          <w:rFonts w:eastAsia="Times New Roman" w:cstheme="minorHAnsi"/>
+          <w:color w:val="000000"/>
+          <w:kern w:val="0"/>
+          <w:sz w:val="28"/>
+          <w:szCs w:val="28"/>
+          <w:lang w:eastAsia="en-IN" w:bidi="bn-IN"/>
+          <w14:ligatures w14:val="none"/>
+        </w:rPr>
+        <w:t>So, if we analyse the time complexity we get,</w:t>
+      </w:r>
+    </w:p>
+    <w:p>
+      <w:pPr>
+        <w:pStyle w:val="ListParagraph"/>
+        <w:spacing w:after="0" w:line="240" w:lineRule="auto"/>
+        <w:rPr>
+          <w:rFonts w:eastAsia="Times New Roman" w:cstheme="minorHAnsi"/>
+          <w:b/>
+          <w:bCs/>
+          <w:color w:val="000000"/>
+          <w:kern w:val="0"/>
+          <w:sz w:val="32"/>
+          <w:szCs w:val="32"/>
+          <w:lang w:eastAsia="en-IN" w:bidi="bn-IN"/>
+          <w14:ligatures w14:val="none"/>
+        </w:rPr>
+      </w:pPr>
+      <w:r>
+        <w:rPr>
+          <w:rFonts w:eastAsia="Times New Roman" w:cstheme="minorHAnsi"/>
+          <w:b/>
+          <w:bCs/>
+          <w:color w:val="000000"/>
+          <w:kern w:val="0"/>
+          <w:sz w:val="32"/>
+          <w:szCs w:val="32"/>
+          <w:lang w:eastAsia="en-IN" w:bidi="bn-IN"/>
+          <w14:ligatures w14:val="none"/>
+        </w:rPr>
+        <w:t>T(k) = O(n) + O(n+1) + O(n+2) + … + O (n + k – 1)</w:t>
+      </w:r>
+    </w:p>
+    <w:p>
+      <w:pPr>
+        <w:pStyle w:val="ListParagraph"/>
+        <w:spacing w:after="0" w:line="240" w:lineRule="auto"/>
+        <w:rPr>
+          <w:rFonts w:eastAsia="Times New Roman" w:cstheme="minorHAnsi"/>
+          <w:color w:val="000000"/>
+          <w:kern w:val="0"/>
+          <w:sz w:val="28"/>
+          <w:szCs w:val="28"/>
+          <w:lang w:eastAsia="en-IN" w:bidi="bn-IN"/>
+          <w14:ligatures w14:val="none"/>
+        </w:rPr>
+      </w:pPr>
+      <w:r>
+        <w:rPr>
+          <w:rFonts w:eastAsia="Times New Roman" w:cstheme="minorHAnsi"/>
+          <w:color w:val="000000"/>
+          <w:kern w:val="0"/>
+          <w:sz w:val="28"/>
+          <w:szCs w:val="28"/>
+          <w:lang w:eastAsia="en-IN" w:bidi="bn-IN"/>
+          <w14:ligatures w14:val="none"/>
+        </w:rPr>
+        <w:t>This is an Arithmetic Progression, so the sum can be computed as following,</w:t>
+      </w:r>
+    </w:p>
+    <w:p>
+      <w:pPr>
+        <w:pStyle w:val="ListParagraph"/>
+        <w:spacing w:after="0" w:line="240" w:lineRule="auto"/>
+        <w:rPr>
+          <w:rFonts w:eastAsia="Times New Roman" w:cstheme="minorHAnsi"/>
+          <w:color w:val="000000"/>
+          <w:kern w:val="0"/>
+          <w:sz w:val="32"/>
+          <w:szCs w:val="32"/>
+          <w:lang w:eastAsia="en-IN" w:bidi="bn-IN"/>
+          <w14:ligatures w14:val="none"/>
+        </w:rPr>
+      </w:pPr>
+      <w:r>
+        <w:rPr>
+          <w:rFonts w:eastAsia="Times New Roman" w:cstheme="minorHAnsi"/>
+          <w:color w:val="000000"/>
+          <w:kern w:val="0"/>
+          <w:sz w:val="32"/>
+          <w:szCs w:val="32"/>
+          <w:lang w:eastAsia="en-IN" w:bidi="bn-IN"/>
+          <w14:ligatures w14:val="none"/>
+        </w:rPr>
+        <w:t>T(k) = {2n + (k – 1) *1} *k/2</w:t>
+      </w:r>
+    </w:p>
+    <w:p>
+      <w:pPr>
+        <w:pStyle w:val="ListParagraph"/>
+        <w:spacing w:after="0" w:line="240" w:lineRule="auto"/>
+        <w:rPr>
+          <w:rFonts w:eastAsia="Times New Roman" w:cstheme="minorHAnsi"/>
+          <w:color w:val="000000"/>
+          <w:kern w:val="0"/>
+          <w:sz w:val="32"/>
+          <w:szCs w:val="32"/>
+          <w:lang w:eastAsia="en-IN" w:bidi="bn-IN"/>
+          <w14:ligatures w14:val="none"/>
+        </w:rPr>
+      </w:pPr>
+      <w:r>
+        <w:rPr>
+          <w:rFonts w:eastAsia="Times New Roman" w:cstheme="minorHAnsi"/>
+          <w:color w:val="000000"/>
+          <w:kern w:val="0"/>
+          <w:sz w:val="32"/>
+          <w:szCs w:val="32"/>
+          <w:lang w:eastAsia="en-IN" w:bidi="bn-IN"/>
+          <w14:ligatures w14:val="none"/>
+        </w:rPr>
+        <w:t>Or, T(k) = n*k + k(k-1)/2</w:t>
+      </w:r>
+    </w:p>
+    <w:p>
+      <w:pPr>
+        <w:pStyle w:val="ListParagraph"/>
+        <w:spacing w:after="0" w:line="240" w:lineRule="auto"/>
+        <w:rPr>
+          <w:rFonts w:eastAsia="Times New Roman" w:cstheme="minorHAnsi"/>
+          <w:b/>
+          <w:bCs/>
+          <w:color w:val="000000"/>
+          <w:kern w:val="0"/>
+          <w:sz w:val="32"/>
+          <w:szCs w:val="32"/>
+          <w:lang w:eastAsia="en-IN" w:bidi="bn-IN"/>
+          <w14:ligatures w14:val="none"/>
+        </w:rPr>
+      </w:pPr>
+      <w:r>
+        <w:rPr>
+          <w:rFonts w:eastAsia="Times New Roman" w:cstheme="minorHAnsi"/>
+          <w:color w:val="000000"/>
+          <w:kern w:val="0"/>
+          <w:sz w:val="32"/>
+          <w:szCs w:val="32"/>
+          <w:lang w:eastAsia="en-IN" w:bidi="bn-IN"/>
+          <w14:ligatures w14:val="none"/>
+        </w:rPr>
+        <w:t xml:space="preserve">Or, </w:t>
+      </w:r>
+      <w:r>
+        <w:rPr>
+          <w:rFonts w:eastAsia="Times New Roman" w:cstheme="minorHAnsi"/>
+          <w:b/>
+          <w:bCs/>
+          <w:color w:val="000000"/>
+          <w:kern w:val="0"/>
+          <w:sz w:val="32"/>
+          <w:szCs w:val="32"/>
+          <w:lang w:eastAsia="en-IN" w:bidi="bn-IN"/>
+          <w14:ligatures w14:val="none"/>
+        </w:rPr>
+        <w:t>T(k) = O (nk + k</w:t>
+      </w:r>
+      <w:r>
+        <w:rPr>
+          <w:rFonts w:eastAsia="Times New Roman" w:cstheme="minorHAnsi"/>
+          <w:b/>
+          <w:bCs/>
+          <w:color w:val="000000"/>
+          <w:kern w:val="0"/>
+          <w:sz w:val="32"/>
+          <w:szCs w:val="32"/>
+          <w:vertAlign w:val="superscript"/>
+          <w:lang w:eastAsia="en-IN" w:bidi="bn-IN"/>
+          <w14:ligatures w14:val="none"/>
+        </w:rPr>
+        <w:t>2</w:t>
+      </w:r>
+      <w:r>
+        <w:rPr>
+          <w:rFonts w:eastAsia="Times New Roman" w:cstheme="minorHAnsi"/>
+          <w:b/>
+          <w:bCs/>
+          <w:color w:val="000000"/>
+          <w:kern w:val="0"/>
+          <w:sz w:val="32"/>
+          <w:szCs w:val="32"/>
+          <w:lang w:eastAsia="en-IN" w:bidi="bn-IN"/>
+          <w14:ligatures w14:val="none"/>
+        </w:rPr>
+        <w:t>)</w:t>
+      </w:r>
+    </w:p>
+    <w:p>
+      <w:pPr>
+        <w:spacing w:after="0" w:line="240" w:lineRule="auto"/>
+        <w:rPr>
+          <w:rFonts w:eastAsia="Times New Roman" w:cstheme="minorHAnsi"/>
+          <w:color w:val="000000"/>
+          <w:kern w:val="0"/>
+          <w:sz w:val="32"/>
+          <w:szCs w:val="32"/>
+          <w:lang w:eastAsia="en-IN" w:bidi="bn-IN"/>
+          <w14:ligatures w14:val="none"/>
+        </w:rPr>
+      </w:pPr>
+    </w:p>
+    <w:p>
+      <w:pPr>
+        <w:spacing w:after="0" w:line="240" w:lineRule="auto"/>
+        <w:rPr>
+          <w:rFonts w:eastAsia="Times New Roman" w:cstheme="minorHAnsi"/>
+          <w:color w:val="000000"/>
+          <w:kern w:val="0"/>
+          <w:sz w:val="28"/>
+          <w:szCs w:val="28"/>
+          <w:lang w:eastAsia="en-IN" w:bidi="bn-IN"/>
+          <w14:ligatures w14:val="none"/>
+        </w:rPr>
+      </w:pPr>
+      <w:r>
+        <w:rPr>
+          <w:rFonts w:eastAsia="Times New Roman" w:cstheme="minorHAnsi"/>
+          <w:color w:val="000000"/>
+          <w:kern w:val="0"/>
+          <w:sz w:val="28"/>
+          <w:szCs w:val="28"/>
+          <w:lang w:eastAsia="en-IN" w:bidi="bn-IN"/>
+          <w14:ligatures w14:val="none"/>
+        </w:rPr>
+        <w:t>To avoid the excessive computation, we can go for two other approaches</w:t>
+      </w:r>
+    </w:p>
+    <w:p>
+      <w:pPr>
+        <w:spacing w:after="0" w:line="240" w:lineRule="auto"/>
+        <w:rPr>
+          <w:rFonts w:eastAsia="Times New Roman" w:cstheme="minorHAnsi"/>
+          <w:color w:val="000000"/>
+          <w:kern w:val="0"/>
+          <w:sz w:val="28"/>
+          <w:szCs w:val="28"/>
+          <w:lang w:eastAsia="en-IN" w:bidi="bn-IN"/>
+          <w14:ligatures w14:val="none"/>
+        </w:rPr>
+      </w:pPr>
+    </w:p>
+    <w:p>
+      <w:pPr>
+        <w:pStyle w:val="ListParagraph"/>
+        <w:numPr>
+          <w:ilvl w:val="0"/>
+          <w:numId w:val="10"/>
+        </w:numPr>
+        <w:spacing w:after="0" w:line="240" w:lineRule="auto"/>
+        <w:rPr>
+          <w:rFonts w:eastAsia="Times New Roman" w:cstheme="minorHAnsi"/>
+          <w:color w:val="000000"/>
+          <w:kern w:val="0"/>
+          <w:sz w:val="28"/>
+          <w:szCs w:val="28"/>
+          <w:lang w:eastAsia="en-IN" w:bidi="bn-IN"/>
+          <w14:ligatures w14:val="none"/>
+        </w:rPr>
+      </w:pPr>
+      <w:r>
+        <w:rPr>
+          <w:rFonts w:eastAsia="Times New Roman" w:cstheme="minorHAnsi"/>
+          <w:color w:val="000000"/>
+          <w:kern w:val="0"/>
+          <w:sz w:val="28"/>
+          <w:szCs w:val="28"/>
+          <w:lang w:eastAsia="en-IN" w:bidi="bn-IN"/>
+          <w14:ligatures w14:val="none"/>
+        </w:rPr>
+        <w:t>Using a list</w:t>
+      </w:r>
+    </w:p>
+    <w:p>
+      <w:pPr>
+        <w:pStyle w:val="ListParagraph"/>
+        <w:spacing w:after="0" w:line="240" w:lineRule="auto"/>
+        <w:rPr>
+          <w:rFonts w:eastAsia="Times New Roman" w:cstheme="minorHAnsi"/>
+          <w:color w:val="000000"/>
+          <w:kern w:val="0"/>
+          <w:sz w:val="28"/>
+          <w:szCs w:val="28"/>
+          <w:lang w:eastAsia="en-IN" w:bidi="bn-IN"/>
+          <w14:ligatures w14:val="none"/>
+        </w:rPr>
+      </w:pPr>
+    </w:p>
+    <w:p>
+      <w:pPr>
+        <w:spacing w:after="0" w:line="240" w:lineRule="auto"/>
+        <w:ind w:left="360"/>
+        <w:rPr>
+          <w:rFonts w:eastAsia="Times New Roman" w:cstheme="minorHAnsi"/>
+          <w:color w:val="000000"/>
+          <w:kern w:val="0"/>
+          <w:sz w:val="28"/>
+          <w:szCs w:val="28"/>
+          <w:lang w:eastAsia="en-IN" w:bidi="bn-IN"/>
+          <w14:ligatures w14:val="none"/>
+        </w:rPr>
+      </w:pPr>
+      <w:r>
+        <w:rPr>
+          <w:noProof/>
+        </w:rPr>
+        <w:drawing>
+          <wp:inline distT="0" distB="0" distL="0" distR="0" wp14:anchorId="6F9D766D" wp14:editId="04CD9D3C">
+            <wp:extent cx="4972050" cy="3077936"/>
+            <wp:effectExtent l="0" t="0" r="0" b="8255"/>
+            <wp:docPr id="755513106" name="Picture 10"/>
+            <wp:cNvGraphicFramePr>
+              <a:graphicFrameLocks xmlns:a="http://schemas.openxmlformats.org/drawingml/2006/main" noChangeAspect="1"/>
+            </wp:cNvGraphicFramePr>
+            <a:graphic xmlns:a="http://schemas.openxmlformats.org/drawingml/2006/main">
+              <a:graphicData uri="http://schemas.openxmlformats.org/drawingml/2006/picture">
+                <pic:pic xmlns:pic="http://schemas.openxmlformats.org/drawingml/2006/picture">
+                  <pic:nvPicPr>
+                    <pic:cNvPr id="0" name="Picture 22"/>
+                    <pic:cNvPicPr>
+                      <a:picLocks noChangeAspect="1" noChangeArrowheads="1"/>
+                    </pic:cNvPicPr>
+                  </pic:nvPicPr>
+                  <pic:blipFill rotWithShape="1">
+                    <a:blip r:embed="rId11">
+                      <a:extLst>
+                        <a:ext uri="{28A0092B-C50C-407E-A947-70E740481C1C}">
+                          <a14:useLocalDpi xmlns:a14="http://schemas.microsoft.com/office/drawing/2010/main" val="0"/>
+                        </a:ext>
+                      </a:extLst>
+                    </a:blip>
+                    <a:srcRect l="24429" r="16242" b="26999"/>
+                    <a:stretch>
+                      <a:fillRect/>
+                    </a:stretch>
+                  </pic:blipFill>
+                  <pic:spPr bwMode="auto">
+                    <a:xfrm>
+                      <a:off x="0" y="0"/>
+                      <a:ext cx="4978038" cy="3081643"/>
+                    </a:xfrm>
+                    <a:prstGeom prst="rect">
+                      <a:avLst/>
+                    </a:prstGeom>
+                    <a:noFill/>
+                    <a:ln>
+                      <a:noFill/>
+                    </a:ln>
+                    <a:extLst>
+                      <a:ext uri="{53640926-AAD7-44D8-BBD7-CCE9431645EC}">
+                        <a14:shadowObscured xmlns:a14="http://schemas.microsoft.com/office/drawing/2010/main"/>
+                      </a:ext>
+                    </a:extLst>
+                  </pic:spPr>
+                </pic:pic>
+              </a:graphicData>
+            </a:graphic>
+          </wp:inline>
+        </w:drawing>
+      </w:r>
+    </w:p>
+    <w:p>
+      <w:pPr>
+        <w:spacing w:after="0" w:line="240" w:lineRule="auto"/>
+        <w:ind w:left="360"/>
+        <w:rPr>
+          <w:rFonts w:eastAsia="Times New Roman" w:cstheme="minorHAnsi"/>
+          <w:color w:val="000000"/>
+          <w:kern w:val="0"/>
+          <w:sz w:val="28"/>
+          <w:szCs w:val="28"/>
+          <w:lang w:eastAsia="en-IN" w:bidi="bn-IN"/>
+          <w14:ligatures w14:val="none"/>
+        </w:rPr>
+      </w:pPr>
+    </w:p>
+    <w:p>
+      <w:pPr>
+        <w:pStyle w:val="ListParagraph"/>
+        <w:numPr>
+          <w:ilvl w:val="0"/>
+          <w:numId w:val="10"/>
+        </w:numPr>
+        <w:spacing w:after="0" w:line="240" w:lineRule="auto"/>
+        <w:rPr>
+          <w:rFonts w:eastAsia="Times New Roman" w:cstheme="minorHAnsi"/>
+          <w:color w:val="000000"/>
+          <w:kern w:val="0"/>
+          <w:sz w:val="28"/>
+          <w:szCs w:val="28"/>
+          <w:lang w:eastAsia="en-IN" w:bidi="bn-IN"/>
+          <w14:ligatures w14:val="none"/>
+        </w:rPr>
+      </w:pPr>
+      <w:r>
+        <w:rPr>
+          <w:rFonts w:eastAsia="Times New Roman" w:cstheme="minorHAnsi"/>
+          <w:color w:val="000000"/>
+          <w:kern w:val="0"/>
+          <w:sz w:val="28"/>
+          <w:szCs w:val="28"/>
+          <w:lang w:eastAsia="en-IN" w:bidi="bn-IN"/>
+          <w14:ligatures w14:val="none"/>
+        </w:rPr>
+        <w:lastRenderedPageBreak/>
+        <w:t>Using Iterative approach</w:t>
+      </w:r>
+    </w:p>
+    <w:p>
+      <w:pPr>
+        <w:pStyle w:val="ListParagraph"/>
+        <w:spacing w:after="0" w:line="240" w:lineRule="auto"/>
+        <w:rPr>
+          <w:rFonts w:eastAsia="Times New Roman" w:cstheme="minorHAnsi"/>
+          <w:color w:val="000000"/>
+          <w:kern w:val="0"/>
+          <w:sz w:val="28"/>
+          <w:szCs w:val="28"/>
+          <w:lang w:eastAsia="en-IN" w:bidi="bn-IN"/>
+          <w14:ligatures w14:val="none"/>
+        </w:rPr>
+      </w:pPr>
+    </w:p>
+    <w:p>
+      <w:pPr>
+        <w:spacing w:after="0" w:line="240" w:lineRule="auto"/>
+        <w:ind w:left="360"/>
+        <w:rPr>
+          <w:rFonts w:eastAsia="Times New Roman" w:cstheme="minorHAnsi"/>
+          <w:color w:val="000000"/>
+          <w:kern w:val="0"/>
+          <w:sz w:val="28"/>
+          <w:szCs w:val="28"/>
+          <w:lang w:eastAsia="en-IN" w:bidi="bn-IN"/>
+          <w14:ligatures w14:val="none"/>
+        </w:rPr>
+      </w:pPr>
+      <w:r>
+        <w:rPr>
+          <w:noProof/>
+        </w:rPr>
+        <w:drawing>
+          <wp:inline distT="0" distB="0" distL="0" distR="0" wp14:anchorId="532BBBD0" wp14:editId="0911F1A9">
+            <wp:extent cx="4610100" cy="3121286"/>
+            <wp:effectExtent l="0" t="0" r="0" b="3175"/>
+            <wp:docPr id="993307272" name="Picture 11"/>
+            <wp:cNvGraphicFramePr>
+              <a:graphicFrameLocks xmlns:a="http://schemas.openxmlformats.org/drawingml/2006/main" noChangeAspect="1"/>
+            </wp:cNvGraphicFramePr>
+            <a:graphic xmlns:a="http://schemas.openxmlformats.org/drawingml/2006/main">
+              <a:graphicData uri="http://schemas.openxmlformats.org/drawingml/2006/picture">
+                <pic:pic xmlns:pic="http://schemas.openxmlformats.org/drawingml/2006/picture">
+                  <pic:nvPicPr>
+                    <pic:cNvPr id="0" name="Picture 24"/>
+                    <pic:cNvPicPr>
+                      <a:picLocks noChangeAspect="1" noChangeArrowheads="1"/>
+                    </pic:cNvPicPr>
+                  </pic:nvPicPr>
+                  <pic:blipFill rotWithShape="1">
+                    <a:blip r:embed="rId12" cstate="print">
+                      <a:extLst>
+                        <a:ext uri="{28A0092B-C50C-407E-A947-70E740481C1C}">
+                          <a14:useLocalDpi xmlns:a14="http://schemas.microsoft.com/office/drawing/2010/main" val="0"/>
+                        </a:ext>
+                      </a:extLst>
+                    </a:blip>
+                    <a:srcRect l="24928" r="16408" b="21052"/>
+                    <a:stretch>
+                      <a:fillRect/>
+                    </a:stretch>
+                  </pic:blipFill>
+                  <pic:spPr bwMode="auto">
+                    <a:xfrm>
+                      <a:off x="0" y="0"/>
+                      <a:ext cx="4611957" cy="3122543"/>
+                    </a:xfrm>
+                    <a:prstGeom prst="rect">
+                      <a:avLst/>
+                    </a:prstGeom>
+                    <a:noFill/>
+                    <a:ln>
+                      <a:noFill/>
+                    </a:ln>
+                    <a:extLst>
+                      <a:ext uri="{53640926-AAD7-44D8-BBD7-CCE9431645EC}">
+                        <a14:shadowObscured xmlns:a14="http://schemas.microsoft.com/office/drawing/2010/main"/>
+                      </a:ext>
+                    </a:extLst>
+                  </pic:spPr>
+                </pic:pic>
+              </a:graphicData>
+            </a:graphic>
+          </wp:inline>
+        </w:drawing>
+      </w:r>
+    </w:p>
+    <w:p>
+      <w:pPr>
+        <w:spacing w:after="0" w:line="240" w:lineRule="auto"/>
+        <w:ind w:left="360"/>
+        <w:rPr>
+          <w:rFonts w:eastAsia="Times New Roman" w:cstheme="minorHAnsi"/>
+          <w:color w:val="000000"/>
+          <w:kern w:val="0"/>
+          <w:sz w:val="28"/>
+          <w:szCs w:val="28"/>
+          <w:lang w:eastAsia="en-IN" w:bidi="bn-IN"/>
+          <w14:ligatures w14:val="none"/>
+        </w:rPr>
+      </w:pPr>
+    </w:p>
+    <w:p>
+      <w:pPr>
+        <w:pStyle w:val="ListParagraph"/>
+        <w:numPr>
+          <w:ilvl w:val="0"/>
+          <w:numId w:val="11"/>
+        </w:numPr>
+        <w:spacing w:after="0" w:line="240" w:lineRule="auto"/>
+        <w:rPr>
+          <w:rFonts w:eastAsia="Times New Roman" w:cstheme="minorHAnsi"/>
+          <w:color w:val="000000"/>
+          <w:kern w:val="0"/>
+          <w:sz w:val="28"/>
+          <w:szCs w:val="28"/>
+          <w:lang w:eastAsia="en-IN" w:bidi="bn-IN"/>
+          <w14:ligatures w14:val="none"/>
+        </w:rPr>
+      </w:pPr>
+      <w:r>
+        <w:rPr>
+          <w:rFonts w:eastAsia="Times New Roman" w:cstheme="minorHAnsi"/>
+          <w:color w:val="000000"/>
+          <w:kern w:val="0"/>
+          <w:sz w:val="28"/>
+          <w:szCs w:val="28"/>
+          <w:lang w:eastAsia="en-IN" w:bidi="bn-IN"/>
+          <w14:ligatures w14:val="none"/>
+        </w:rPr>
+        <w:t>Using a list removes the burden of copying the list again and again, by making the size of the array dynamic</w:t>
+      </w:r>
+    </w:p>
+    <w:p>
+      <w:pPr>
+        <w:pStyle w:val="ListParagraph"/>
+        <w:numPr>
+          <w:ilvl w:val="0"/>
+          <w:numId w:val="11"/>
+        </w:numPr>
+        <w:spacing w:after="0" w:line="240" w:lineRule="auto"/>
+        <w:rPr>
+          <w:rFonts w:eastAsia="Times New Roman" w:cstheme="minorHAnsi"/>
+          <w:color w:val="000000"/>
+          <w:kern w:val="0"/>
+          <w:sz w:val="28"/>
+          <w:szCs w:val="28"/>
+          <w:lang w:eastAsia="en-IN" w:bidi="bn-IN"/>
+          <w14:ligatures w14:val="none"/>
+        </w:rPr>
+      </w:pPr>
+      <w:r>
+        <w:rPr>
+          <w:rFonts w:eastAsia="Times New Roman" w:cstheme="minorHAnsi"/>
+          <w:color w:val="000000"/>
+          <w:kern w:val="0"/>
+          <w:sz w:val="28"/>
+          <w:szCs w:val="28"/>
+          <w:lang w:eastAsia="en-IN" w:bidi="bn-IN"/>
+          <w14:ligatures w14:val="none"/>
+        </w:rPr>
+        <w:t xml:space="preserve">Theoretically using a list will have same impact on both iterative and recursive approach but using the iterative approach is practically an optimization because </w:t>
+      </w:r>
+      <w:r>
+        <w:rPr>
+          <w:rFonts w:eastAsia="Times New Roman" w:cstheme="minorHAnsi"/>
+          <w:color w:val="000000"/>
+          <w:kern w:val="0"/>
+          <w:sz w:val="28"/>
+          <w:szCs w:val="28"/>
+          <w:lang w:eastAsia="en-IN" w:bidi="bn-IN"/>
+          <w14:ligatures w14:val="none"/>
+        </w:rPr>
+        <w:t xml:space="preserve">everything is under a single function frame, no passing of parameters and returning values, also there is no function call stack </w:t>
+      </w:r>
     </w:p>
     <w:sectPr>
       <w:pgSz w:w="11906" w:h="16838"/>
@@ -1546,6 +3242,209 @@
     </w:lvl>
   </w:abstractNum>
   <w:abstractNum w:abstractNumId="2" w15:restartNumberingAfterBreak="0">
+    <w:nsid w:val="064B0B9A"/>
+    <w:multiLevelType w:val="hybridMultilevel"/>
+    <w:tmpl w:val="84620660"/>
+    <w:lvl w:ilvl="0" w:tplc="4009000F">
+      <w:start w:val="1"/>
+      <w:numFmt w:val="decimal"/>
+      <w:lvlText w:val="%1."/>
+      <w:lvlJc w:val="left"/>
+      <w:pPr>
+        <w:ind w:left="720" w:hanging="360"/>
+      </w:pPr>
+    </w:lvl>
+    <w:lvl w:ilvl="1" w:tplc="08CA9E40">
+      <w:start w:val="1"/>
+      <w:numFmt w:val="lowerLetter"/>
+      <w:lvlText w:val="%2."/>
+      <w:lvlJc w:val="left"/>
+      <w:pPr>
+        <w:ind w:left="1440" w:hanging="360"/>
+      </w:pPr>
+      <w:rPr>
+        <w:b w:val="0"/>
+        <w:bCs w:val="0"/>
+      </w:rPr>
+    </w:lvl>
+    <w:lvl w:ilvl="2" w:tplc="4009001B" w:tentative="1">
+      <w:start w:val="1"/>
+      <w:numFmt w:val="lowerRoman"/>
+      <w:lvlText w:val="%3."/>
+      <w:lvlJc w:val="right"/>
+      <w:pPr>
+        <w:ind w:left="2160" w:hanging="180"/>
+      </w:pPr>
+    </w:lvl>
+    <w:lvl w:ilvl="3" w:tplc="4009000F" w:tentative="1">
+      <w:start w:val="1"/>
+      <w:numFmt w:val="decimal"/>
+      <w:lvlText w:val="%4."/>
+      <w:lvlJc w:val="left"/>
+      <w:pPr>
+        <w:ind w:left="2880" w:hanging="360"/>
+      </w:pPr>
+    </w:lvl>
+    <w:lvl w:ilvl="4" w:tplc="40090019" w:tentative="1">
+      <w:start w:val="1"/>
+      <w:numFmt w:val="lowerLetter"/>
+      <w:lvlText w:val="%5."/>
+      <w:lvlJc w:val="left"/>
+      <w:pPr>
+        <w:ind w:left="3600" w:hanging="360"/>
+      </w:pPr>
+    </w:lvl>
+    <w:lvl w:ilvl="5" w:tplc="4009001B" w:tentative="1">
+      <w:start w:val="1"/>
+      <w:numFmt w:val="lowerRoman"/>
+      <w:lvlText w:val="%6."/>
+      <w:lvlJc w:val="right"/>
+      <w:pPr>
+        <w:ind w:left="4320" w:hanging="180"/>
+      </w:pPr>
+    </w:lvl>
+    <w:lvl w:ilvl="6" w:tplc="4009000F" w:tentative="1">
+      <w:start w:val="1"/>
+      <w:numFmt w:val="decimal"/>
+      <w:lvlText w:val="%7."/>
+      <w:lvlJc w:val="left"/>
+      <w:pPr>
+        <w:ind w:left="5040" w:hanging="360"/>
+      </w:pPr>
+    </w:lvl>
+    <w:lvl w:ilvl="7" w:tplc="40090019" w:tentative="1">
+      <w:start w:val="1"/>
+      <w:numFmt w:val="lowerLetter"/>
+      <w:lvlText w:val="%8."/>
+      <w:lvlJc w:val="left"/>
+      <w:pPr>
+        <w:ind w:left="5760" w:hanging="360"/>
+      </w:pPr>
+    </w:lvl>
+    <w:lvl w:ilvl="8" w:tplc="4009001B" w:tentative="1">
+      <w:start w:val="1"/>
+      <w:numFmt w:val="lowerRoman"/>
+      <w:lvlText w:val="%9."/>
+      <w:lvlJc w:val="right"/>
+      <w:pPr>
+        <w:ind w:left="6480" w:hanging="180"/>
+      </w:pPr>
+    </w:lvl>
+  </w:abstractNum>
+  <w:abstractNum w:abstractNumId="3" w15:restartNumberingAfterBreak="0">
+    <w:nsid w:val="0AF87EC6"/>
+    <w:multiLevelType w:val="hybridMultilevel"/>
+    <w:tmpl w:val="AA224612"/>
+    <w:lvl w:ilvl="0" w:tplc="40090001">
+      <w:start w:val="1"/>
+      <w:numFmt w:val="bullet"/>
+      <w:lvlText w:val=""/>
+      <w:lvlJc w:val="left"/>
+      <w:pPr>
+        <w:ind w:left="720" w:hanging="360"/>
+      </w:pPr>
+      <w:rPr>
+        <w:rFonts w:ascii="Symbol" w:hAnsi="Symbol" w:hint="default"/>
+      </w:rPr>
+    </w:lvl>
+    <w:lvl w:ilvl="1" w:tplc="40090003" w:tentative="1">
+      <w:start w:val="1"/>
+      <w:numFmt w:val="bullet"/>
+      <w:lvlText w:val="o"/>
+      <w:lvlJc w:val="left"/>
+      <w:pPr>
+        <w:ind w:left="1440" w:hanging="360"/>
+      </w:pPr>
+      <w:rPr>
+        <w:rFonts w:ascii="Courier New" w:hAnsi="Courier New" w:cs="Courier New" w:hint="default"/>
+      </w:rPr>
+    </w:lvl>
+    <w:lvl w:ilvl="2" w:tplc="40090005" w:tentative="1">
+      <w:start w:val="1"/>
+      <w:numFmt w:val="bullet"/>
+      <w:lvlText w:val=""/>
+      <w:lvlJc w:val="left"/>
+      <w:pPr>
+        <w:ind w:left="2160" w:hanging="360"/>
+      </w:pPr>
+      <w:rPr>
+        <w:rFonts w:ascii="Wingdings" w:hAnsi="Wingdings" w:hint="default"/>
+      </w:rPr>
+    </w:lvl>
+    <w:lvl w:ilvl="3" w:tplc="40090001" w:tentative="1">
+      <w:start w:val="1"/>
+      <w:numFmt w:val="bullet"/>
+      <w:lvlText w:val=""/>
+      <w:lvlJc w:val="left"/>
+      <w:pPr>
+        <w:ind w:left="2880" w:hanging="360"/>
+      </w:pPr>
+      <w:rPr>
+        <w:rFonts w:ascii="Symbol" w:hAnsi="Symbol" w:hint="default"/>
+      </w:rPr>
+    </w:lvl>
+    <w:lvl w:ilvl="4" w:tplc="40090003" w:tentative="1">
+      <w:start w:val="1"/>
+      <w:numFmt w:val="bullet"/>
+      <w:lvlText w:val="o"/>
+      <w:lvlJc w:val="left"/>
+      <w:pPr>
+        <w:ind w:left="3600" w:hanging="360"/>
+      </w:pPr>
+      <w:rPr>
+        <w:rFonts w:ascii="Courier New" w:hAnsi="Courier New" w:cs="Courier New" w:hint="default"/>
+      </w:rPr>
+    </w:lvl>
+    <w:lvl w:ilvl="5" w:tplc="40090005" w:tentative="1">
+      <w:start w:val="1"/>
+      <w:numFmt w:val="bullet"/>
+      <w:lvlText w:val=""/>
+      <w:lvlJc w:val="left"/>
+      <w:pPr>
+        <w:ind w:left="4320" w:hanging="360"/>
+      </w:pPr>
+      <w:rPr>
+        <w:rFonts w:ascii="Wingdings" w:hAnsi="Wingdings" w:hint="default"/>
+      </w:rPr>
+    </w:lvl>
+    <w:lvl w:ilvl="6" w:tplc="40090001" w:tentative="1">
+      <w:start w:val="1"/>
+      <w:numFmt w:val="bullet"/>
+      <w:lvlText w:val=""/>
+      <w:lvlJc w:val="left"/>
+      <w:pPr>
+        <w:ind w:left="5040" w:hanging="360"/>
+      </w:pPr>
+      <w:rPr>
+        <w:rFonts w:ascii="Symbol" w:hAnsi="Symbol" w:hint="default"/>
+      </w:rPr>
+    </w:lvl>
+    <w:lvl w:ilvl="7" w:tplc="40090003" w:tentative="1">
+      <w:start w:val="1"/>
+      <w:numFmt w:val="bullet"/>
+      <w:lvlText w:val="o"/>
+      <w:lvlJc w:val="left"/>
+      <w:pPr>
+        <w:ind w:left="5760" w:hanging="360"/>
+      </w:pPr>
+      <w:rPr>
+        <w:rFonts w:ascii="Courier New" w:hAnsi="Courier New" w:cs="Courier New" w:hint="default"/>
+      </w:rPr>
+    </w:lvl>
+    <w:lvl w:ilvl="8" w:tplc="40090005" w:tentative="1">
+      <w:start w:val="1"/>
+      <w:numFmt w:val="bullet"/>
+      <w:lvlText w:val=""/>
+      <w:lvlJc w:val="left"/>
+      <w:pPr>
+        <w:ind w:left="6480" w:hanging="360"/>
+      </w:pPr>
+      <w:rPr>
+        <w:rFonts w:ascii="Wingdings" w:hAnsi="Wingdings" w:hint="default"/>
+      </w:rPr>
+    </w:lvl>
+  </w:abstractNum>
+  <w:abstractNum w:abstractNumId="4" w15:restartNumberingAfterBreak="0">
     <w:nsid w:val="0DEC380C"/>
     <w:multiLevelType w:val="hybridMultilevel"/>
     <w:tmpl w:val="420A0D7C"/>
@@ -1634,7 +3533,432 @@
       </w:pPr>
     </w:lvl>
   </w:abstractNum>
-  <w:abstractNum w:abstractNumId="3" w15:restartNumberingAfterBreak="0">
+  <w:abstractNum w:abstractNumId="5" w15:restartNumberingAfterBreak="0">
+    <w:nsid w:val="0F432D68"/>
+    <w:multiLevelType w:val="hybridMultilevel"/>
+    <w:tmpl w:val="73D64FA2"/>
+    <w:lvl w:ilvl="0" w:tplc="40090001">
+      <w:start w:val="1"/>
+      <w:numFmt w:val="bullet"/>
+      <w:lvlText w:val=""/>
+      <w:lvlJc w:val="left"/>
+      <w:pPr>
+        <w:ind w:left="1440" w:hanging="360"/>
+      </w:pPr>
+      <w:rPr>
+        <w:rFonts w:ascii="Symbol" w:hAnsi="Symbol" w:hint="default"/>
+      </w:rPr>
+    </w:lvl>
+    <w:lvl w:ilvl="1" w:tplc="40090003" w:tentative="1">
+      <w:start w:val="1"/>
+      <w:numFmt w:val="bullet"/>
+      <w:lvlText w:val="o"/>
+      <w:lvlJc w:val="left"/>
+      <w:pPr>
+        <w:ind w:left="2160" w:hanging="360"/>
+      </w:pPr>
+      <w:rPr>
+        <w:rFonts w:ascii="Courier New" w:hAnsi="Courier New" w:cs="Courier New" w:hint="default"/>
+      </w:rPr>
+    </w:lvl>
+    <w:lvl w:ilvl="2" w:tplc="40090005" w:tentative="1">
+      <w:start w:val="1"/>
+      <w:numFmt w:val="bullet"/>
+      <w:lvlText w:val=""/>
+      <w:lvlJc w:val="left"/>
+      <w:pPr>
+        <w:ind w:left="2880" w:hanging="360"/>
+      </w:pPr>
+      <w:rPr>
+        <w:rFonts w:ascii="Wingdings" w:hAnsi="Wingdings" w:hint="default"/>
+      </w:rPr>
+    </w:lvl>
+    <w:lvl w:ilvl="3" w:tplc="40090001" w:tentative="1">
+      <w:start w:val="1"/>
+      <w:numFmt w:val="bullet"/>
+      <w:lvlText w:val=""/>
+      <w:lvlJc w:val="left"/>
+      <w:pPr>
+        <w:ind w:left="3600" w:hanging="360"/>
+      </w:pPr>
+      <w:rPr>
+        <w:rFonts w:ascii="Symbol" w:hAnsi="Symbol" w:hint="default"/>
+      </w:rPr>
+    </w:lvl>
+    <w:lvl w:ilvl="4" w:tplc="40090003" w:tentative="1">
+      <w:start w:val="1"/>
+      <w:numFmt w:val="bullet"/>
+      <w:lvlText w:val="o"/>
+      <w:lvlJc w:val="left"/>
+      <w:pPr>
+        <w:ind w:left="4320" w:hanging="360"/>
+      </w:pPr>
+      <w:rPr>
+        <w:rFonts w:ascii="Courier New" w:hAnsi="Courier New" w:cs="Courier New" w:hint="default"/>
+      </w:rPr>
+    </w:lvl>
+    <w:lvl w:ilvl="5" w:tplc="40090005" w:tentative="1">
+      <w:start w:val="1"/>
+      <w:numFmt w:val="bullet"/>
+      <w:lvlText w:val=""/>
+      <w:lvlJc w:val="left"/>
+      <w:pPr>
+        <w:ind w:left="5040" w:hanging="360"/>
+      </w:pPr>
+      <w:rPr>
+        <w:rFonts w:ascii="Wingdings" w:hAnsi="Wingdings" w:hint="default"/>
+      </w:rPr>
+    </w:lvl>
+    <w:lvl w:ilvl="6" w:tplc="40090001" w:tentative="1">
+      <w:start w:val="1"/>
+      <w:numFmt w:val="bullet"/>
+      <w:lvlText w:val=""/>
+      <w:lvlJc w:val="left"/>
+      <w:pPr>
+        <w:ind w:left="5760" w:hanging="360"/>
+      </w:pPr>
+      <w:rPr>
+        <w:rFonts w:ascii="Symbol" w:hAnsi="Symbol" w:hint="default"/>
+      </w:rPr>
+    </w:lvl>
+    <w:lvl w:ilvl="7" w:tplc="40090003" w:tentative="1">
+      <w:start w:val="1"/>
+      <w:numFmt w:val="bullet"/>
+      <w:lvlText w:val="o"/>
+      <w:lvlJc w:val="left"/>
+      <w:pPr>
+        <w:ind w:left="6480" w:hanging="360"/>
+      </w:pPr>
+      <w:rPr>
+        <w:rFonts w:ascii="Courier New" w:hAnsi="Courier New" w:cs="Courier New" w:hint="default"/>
+      </w:rPr>
+    </w:lvl>
+    <w:lvl w:ilvl="8" w:tplc="40090005" w:tentative="1">
+      <w:start w:val="1"/>
+      <w:numFmt w:val="bullet"/>
+      <w:lvlText w:val=""/>
+      <w:lvlJc w:val="left"/>
+      <w:pPr>
+        <w:ind w:left="7200" w:hanging="360"/>
+      </w:pPr>
+      <w:rPr>
+        <w:rFonts w:ascii="Wingdings" w:hAnsi="Wingdings" w:hint="default"/>
+      </w:rPr>
+    </w:lvl>
+  </w:abstractNum>
+  <w:abstractNum w:abstractNumId="6" w15:restartNumberingAfterBreak="0">
+    <w:nsid w:val="113A11E4"/>
+    <w:multiLevelType w:val="hybridMultilevel"/>
+    <w:tmpl w:val="24F2AD16"/>
+    <w:lvl w:ilvl="0" w:tplc="4009000F">
+      <w:start w:val="1"/>
+      <w:numFmt w:val="decimal"/>
+      <w:lvlText w:val="%1."/>
+      <w:lvlJc w:val="left"/>
+      <w:pPr>
+        <w:ind w:left="720" w:hanging="360"/>
+      </w:pPr>
+    </w:lvl>
+    <w:lvl w:ilvl="1" w:tplc="40090019" w:tentative="1">
+      <w:start w:val="1"/>
+      <w:numFmt w:val="lowerLetter"/>
+      <w:lvlText w:val="%2."/>
+      <w:lvlJc w:val="left"/>
+      <w:pPr>
+        <w:ind w:left="1440" w:hanging="360"/>
+      </w:pPr>
+    </w:lvl>
+    <w:lvl w:ilvl="2" w:tplc="4009001B" w:tentative="1">
+      <w:start w:val="1"/>
+      <w:numFmt w:val="lowerRoman"/>
+      <w:lvlText w:val="%3."/>
+      <w:lvlJc w:val="right"/>
+      <w:pPr>
+        <w:ind w:left="2160" w:hanging="180"/>
+      </w:pPr>
+    </w:lvl>
+    <w:lvl w:ilvl="3" w:tplc="4009000F" w:tentative="1">
+      <w:start w:val="1"/>
+      <w:numFmt w:val="decimal"/>
+      <w:lvlText w:val="%4."/>
+      <w:lvlJc w:val="left"/>
+      <w:pPr>
+        <w:ind w:left="2880" w:hanging="360"/>
+      </w:pPr>
+    </w:lvl>
+    <w:lvl w:ilvl="4" w:tplc="40090019" w:tentative="1">
+      <w:start w:val="1"/>
+      <w:numFmt w:val="lowerLetter"/>
+      <w:lvlText w:val="%5."/>
+      <w:lvlJc w:val="left"/>
+      <w:pPr>
+        <w:ind w:left="3600" w:hanging="360"/>
+      </w:pPr>
+    </w:lvl>
+    <w:lvl w:ilvl="5" w:tplc="4009001B" w:tentative="1">
+      <w:start w:val="1"/>
+      <w:numFmt w:val="lowerRoman"/>
+      <w:lvlText w:val="%6."/>
+      <w:lvlJc w:val="right"/>
+      <w:pPr>
+        <w:ind w:left="4320" w:hanging="180"/>
+      </w:pPr>
+    </w:lvl>
+    <w:lvl w:ilvl="6" w:tplc="4009000F" w:tentative="1">
+      <w:start w:val="1"/>
+      <w:numFmt w:val="decimal"/>
+      <w:lvlText w:val="%7."/>
+      <w:lvlJc w:val="left"/>
+      <w:pPr>
+        <w:ind w:left="5040" w:hanging="360"/>
+      </w:pPr>
+    </w:lvl>
+    <w:lvl w:ilvl="7" w:tplc="40090019" w:tentative="1">
+      <w:start w:val="1"/>
+      <w:numFmt w:val="lowerLetter"/>
+      <w:lvlText w:val="%8."/>
+      <w:lvlJc w:val="left"/>
+      <w:pPr>
+        <w:ind w:left="5760" w:hanging="360"/>
+      </w:pPr>
+    </w:lvl>
+    <w:lvl w:ilvl="8" w:tplc="4009001B" w:tentative="1">
+      <w:start w:val="1"/>
+      <w:numFmt w:val="lowerRoman"/>
+      <w:lvlText w:val="%9."/>
+      <w:lvlJc w:val="right"/>
+      <w:pPr>
+        <w:ind w:left="6480" w:hanging="180"/>
+      </w:pPr>
+    </w:lvl>
+  </w:abstractNum>
+  <w:abstractNum w:abstractNumId="7" w15:restartNumberingAfterBreak="0">
+    <w:nsid w:val="412F5E75"/>
+    <w:multiLevelType w:val="hybridMultilevel"/>
+    <w:tmpl w:val="D27A0D52"/>
+    <w:lvl w:ilvl="0" w:tplc="40090001">
+      <w:start w:val="1"/>
+      <w:numFmt w:val="bullet"/>
+      <w:lvlText w:val=""/>
+      <w:lvlJc w:val="left"/>
+      <w:pPr>
+        <w:ind w:left="720" w:hanging="360"/>
+      </w:pPr>
+      <w:rPr>
+        <w:rFonts w:ascii="Symbol" w:hAnsi="Symbol" w:hint="default"/>
+      </w:rPr>
+    </w:lvl>
+    <w:lvl w:ilvl="1" w:tplc="40090003" w:tentative="1">
+      <w:start w:val="1"/>
+      <w:numFmt w:val="bullet"/>
+      <w:lvlText w:val="o"/>
+      <w:lvlJc w:val="left"/>
+      <w:pPr>
+        <w:ind w:left="1440" w:hanging="360"/>
+      </w:pPr>
+      <w:rPr>
+        <w:rFonts w:ascii="Courier New" w:hAnsi="Courier New" w:cs="Courier New" w:hint="default"/>
+      </w:rPr>
+    </w:lvl>
+    <w:lvl w:ilvl="2" w:tplc="40090005" w:tentative="1">
+      <w:start w:val="1"/>
+      <w:numFmt w:val="bullet"/>
+      <w:lvlText w:val=""/>
+      <w:lvlJc w:val="left"/>
+      <w:pPr>
+        <w:ind w:left="2160" w:hanging="360"/>
+      </w:pPr>
+      <w:rPr>
+        <w:rFonts w:ascii="Wingdings" w:hAnsi="Wingdings" w:hint="default"/>
+      </w:rPr>
+    </w:lvl>
+    <w:lvl w:ilvl="3" w:tplc="40090001" w:tentative="1">
+      <w:start w:val="1"/>
+      <w:numFmt w:val="bullet"/>
+      <w:lvlText w:val=""/>
+      <w:lvlJc w:val="left"/>
+      <w:pPr>
+        <w:ind w:left="2880" w:hanging="360"/>
+      </w:pPr>
+      <w:rPr>
+        <w:rFonts w:ascii="Symbol" w:hAnsi="Symbol" w:hint="default"/>
+      </w:rPr>
+    </w:lvl>
+    <w:lvl w:ilvl="4" w:tplc="40090003" w:tentative="1">
+      <w:start w:val="1"/>
+      <w:numFmt w:val="bullet"/>
+      <w:lvlText w:val="o"/>
+      <w:lvlJc w:val="left"/>
+      <w:pPr>
+        <w:ind w:left="3600" w:hanging="360"/>
+      </w:pPr>
+      <w:rPr>
+        <w:rFonts w:ascii="Courier New" w:hAnsi="Courier New" w:cs="Courier New" w:hint="default"/>
+      </w:rPr>
+    </w:lvl>
+    <w:lvl w:ilvl="5" w:tplc="40090005" w:tentative="1">
+      <w:start w:val="1"/>
+      <w:numFmt w:val="bullet"/>
+      <w:lvlText w:val=""/>
+      <w:lvlJc w:val="left"/>
+      <w:pPr>
+        <w:ind w:left="4320" w:hanging="360"/>
+      </w:pPr>
+      <w:rPr>
+        <w:rFonts w:ascii="Wingdings" w:hAnsi="Wingdings" w:hint="default"/>
+      </w:rPr>
+    </w:lvl>
+    <w:lvl w:ilvl="6" w:tplc="40090001" w:tentative="1">
+      <w:start w:val="1"/>
+      <w:numFmt w:val="bullet"/>
+      <w:lvlText w:val=""/>
+      <w:lvlJc w:val="left"/>
+      <w:pPr>
+        <w:ind w:left="5040" w:hanging="360"/>
+      </w:pPr>
+      <w:rPr>
+        <w:rFonts w:ascii="Symbol" w:hAnsi="Symbol" w:hint="default"/>
+      </w:rPr>
+    </w:lvl>
+    <w:lvl w:ilvl="7" w:tplc="40090003" w:tentative="1">
+      <w:start w:val="1"/>
+      <w:numFmt w:val="bullet"/>
+      <w:lvlText w:val="o"/>
+      <w:lvlJc w:val="left"/>
+      <w:pPr>
+        <w:ind w:left="5760" w:hanging="360"/>
+      </w:pPr>
+      <w:rPr>
+        <w:rFonts w:ascii="Courier New" w:hAnsi="Courier New" w:cs="Courier New" w:hint="default"/>
+      </w:rPr>
+    </w:lvl>
+    <w:lvl w:ilvl="8" w:tplc="40090005" w:tentative="1">
+      <w:start w:val="1"/>
+      <w:numFmt w:val="bullet"/>
+      <w:lvlText w:val=""/>
+      <w:lvlJc w:val="left"/>
+      <w:pPr>
+        <w:ind w:left="6480" w:hanging="360"/>
+      </w:pPr>
+      <w:rPr>
+        <w:rFonts w:ascii="Wingdings" w:hAnsi="Wingdings" w:hint="default"/>
+      </w:rPr>
+    </w:lvl>
+  </w:abstractNum>
+  <w:abstractNum w:abstractNumId="8" w15:restartNumberingAfterBreak="0">
+    <w:nsid w:val="488F5048"/>
+    <w:multiLevelType w:val="hybridMultilevel"/>
+    <w:tmpl w:val="5DBA1814"/>
+    <w:lvl w:ilvl="0" w:tplc="40090001">
+      <w:start w:val="1"/>
+      <w:numFmt w:val="bullet"/>
+      <w:lvlText w:val=""/>
+      <w:lvlJc w:val="left"/>
+      <w:pPr>
+        <w:ind w:left="720" w:hanging="360"/>
+      </w:pPr>
+      <w:rPr>
+        <w:rFonts w:ascii="Symbol" w:hAnsi="Symbol" w:hint="default"/>
+      </w:rPr>
+    </w:lvl>
+    <w:lvl w:ilvl="1" w:tplc="40090003" w:tentative="1">
+      <w:start w:val="1"/>
+      <w:numFmt w:val="bullet"/>
+      <w:lvlText w:val="o"/>
+      <w:lvlJc w:val="left"/>
+      <w:pPr>
+        <w:ind w:left="1440" w:hanging="360"/>
+      </w:pPr>
+      <w:rPr>
+        <w:rFonts w:ascii="Courier New" w:hAnsi="Courier New" w:cs="Courier New" w:hint="default"/>
+      </w:rPr>
+    </w:lvl>
+    <w:lvl w:ilvl="2" w:tplc="40090005" w:tentative="1">
+      <w:start w:val="1"/>
+      <w:numFmt w:val="bullet"/>
+      <w:lvlText w:val=""/>
+      <w:lvlJc w:val="left"/>
+      <w:pPr>
+        <w:ind w:left="2160" w:hanging="360"/>
+      </w:pPr>
+      <w:rPr>
+        <w:rFonts w:ascii="Wingdings" w:hAnsi="Wingdings" w:hint="default"/>
+      </w:rPr>
+    </w:lvl>
+    <w:lvl w:ilvl="3" w:tplc="40090001" w:tentative="1">
+      <w:start w:val="1"/>
+      <w:numFmt w:val="bullet"/>
+      <w:lvlText w:val=""/>
+      <w:lvlJc w:val="left"/>
+      <w:pPr>
+        <w:ind w:left="2880" w:hanging="360"/>
+      </w:pPr>
+      <w:rPr>
+        <w:rFonts w:ascii="Symbol" w:hAnsi="Symbol" w:hint="default"/>
+      </w:rPr>
+    </w:lvl>
+    <w:lvl w:ilvl="4" w:tplc="40090003" w:tentative="1">
+      <w:start w:val="1"/>
+      <w:numFmt w:val="bullet"/>
+      <w:lvlText w:val="o"/>
+      <w:lvlJc w:val="left"/>
+      <w:pPr>
+        <w:ind w:left="3600" w:hanging="360"/>
+      </w:pPr>
+      <w:rPr>
+        <w:rFonts w:ascii="Courier New" w:hAnsi="Courier New" w:cs="Courier New" w:hint="default"/>
+      </w:rPr>
+    </w:lvl>
+    <w:lvl w:ilvl="5" w:tplc="40090005" w:tentative="1">
+      <w:start w:val="1"/>
+      <w:numFmt w:val="bullet"/>
+      <w:lvlText w:val=""/>
+      <w:lvlJc w:val="left"/>
+      <w:pPr>
+        <w:ind w:left="4320" w:hanging="360"/>
+      </w:pPr>
+      <w:rPr>
+        <w:rFonts w:ascii="Wingdings" w:hAnsi="Wingdings" w:hint="default"/>
+      </w:rPr>
+    </w:lvl>
+    <w:lvl w:ilvl="6" w:tplc="40090001" w:tentative="1">
+      <w:start w:val="1"/>
+      <w:numFmt w:val="bullet"/>
+      <w:lvlText w:val=""/>
+      <w:lvlJc w:val="left"/>
+      <w:pPr>
+        <w:ind w:left="5040" w:hanging="360"/>
+      </w:pPr>
+      <w:rPr>
+        <w:rFonts w:ascii="Symbol" w:hAnsi="Symbol" w:hint="default"/>
+      </w:rPr>
+    </w:lvl>
+    <w:lvl w:ilvl="7" w:tplc="40090003" w:tentative="1">
+      <w:start w:val="1"/>
+      <w:numFmt w:val="bullet"/>
+      <w:lvlText w:val="o"/>
+      <w:lvlJc w:val="left"/>
+      <w:pPr>
+        <w:ind w:left="5760" w:hanging="360"/>
+      </w:pPr>
+      <w:rPr>
+        <w:rFonts w:ascii="Courier New" w:hAnsi="Courier New" w:cs="Courier New" w:hint="default"/>
+      </w:rPr>
+    </w:lvl>
+    <w:lvl w:ilvl="8" w:tplc="40090005" w:tentative="1">
+      <w:start w:val="1"/>
+      <w:numFmt w:val="bullet"/>
+      <w:lvlText w:val=""/>
+      <w:lvlJc w:val="left"/>
+      <w:pPr>
+        <w:ind w:left="6480" w:hanging="360"/>
+      </w:pPr>
+      <w:rPr>
+        <w:rFonts w:ascii="Wingdings" w:hAnsi="Wingdings" w:hint="default"/>
+      </w:rPr>
+    </w:lvl>
+  </w:abstractNum>
+  <w:abstractNum w:abstractNumId="9" w15:restartNumberingAfterBreak="0">
     <w:nsid w:val="5CAA25C7"/>
     <w:multiLevelType w:val="hybridMultilevel"/>
     <w:tmpl w:val="293C70C0"/>
@@ -1723,7 +4047,209 @@
       </w:pPr>
     </w:lvl>
   </w:abstractNum>
-  <w:abstractNum w:abstractNumId="4" w15:restartNumberingAfterBreak="0">
+  <w:abstractNum w:abstractNumId="10" w15:restartNumberingAfterBreak="0">
+    <w:nsid w:val="649A2621"/>
+    <w:multiLevelType w:val="hybridMultilevel"/>
+    <w:tmpl w:val="DDE8C8DC"/>
+    <w:lvl w:ilvl="0" w:tplc="40090001">
+      <w:start w:val="1"/>
+      <w:numFmt w:val="bullet"/>
+      <w:lvlText w:val=""/>
+      <w:lvlJc w:val="left"/>
+      <w:pPr>
+        <w:ind w:left="1080" w:hanging="360"/>
+      </w:pPr>
+      <w:rPr>
+        <w:rFonts w:ascii="Symbol" w:hAnsi="Symbol" w:hint="default"/>
+      </w:rPr>
+    </w:lvl>
+    <w:lvl w:ilvl="1" w:tplc="40090003" w:tentative="1">
+      <w:start w:val="1"/>
+      <w:numFmt w:val="bullet"/>
+      <w:lvlText w:val="o"/>
+      <w:lvlJc w:val="left"/>
+      <w:pPr>
+        <w:ind w:left="1800" w:hanging="360"/>
+      </w:pPr>
+      <w:rPr>
+        <w:rFonts w:ascii="Courier New" w:hAnsi="Courier New" w:cs="Courier New" w:hint="default"/>
+      </w:rPr>
+    </w:lvl>
+    <w:lvl w:ilvl="2" w:tplc="40090005" w:tentative="1">
+      <w:start w:val="1"/>
+      <w:numFmt w:val="bullet"/>
+      <w:lvlText w:val=""/>
+      <w:lvlJc w:val="left"/>
+      <w:pPr>
+        <w:ind w:left="2520" w:hanging="360"/>
+      </w:pPr>
+      <w:rPr>
+        <w:rFonts w:ascii="Wingdings" w:hAnsi="Wingdings" w:hint="default"/>
+      </w:rPr>
+    </w:lvl>
+    <w:lvl w:ilvl="3" w:tplc="40090001" w:tentative="1">
+      <w:start w:val="1"/>
+      <w:numFmt w:val="bullet"/>
+      <w:lvlText w:val=""/>
+      <w:lvlJc w:val="left"/>
+      <w:pPr>
+        <w:ind w:left="3240" w:hanging="360"/>
+      </w:pPr>
+      <w:rPr>
+        <w:rFonts w:ascii="Symbol" w:hAnsi="Symbol" w:hint="default"/>
+      </w:rPr>
+    </w:lvl>
+    <w:lvl w:ilvl="4" w:tplc="40090003" w:tentative="1">
+      <w:start w:val="1"/>
+      <w:numFmt w:val="bullet"/>
+      <w:lvlText w:val="o"/>
+      <w:lvlJc w:val="left"/>
+      <w:pPr>
+        <w:ind w:left="3960" w:hanging="360"/>
+      </w:pPr>
+      <w:rPr>
+        <w:rFonts w:ascii="Courier New" w:hAnsi="Courier New" w:cs="Courier New" w:hint="default"/>
+      </w:rPr>
+    </w:lvl>
+    <w:lvl w:ilvl="5" w:tplc="40090005" w:tentative="1">
+      <w:start w:val="1"/>
+      <w:numFmt w:val="bullet"/>
+      <w:lvlText w:val=""/>
+      <w:lvlJc w:val="left"/>
+      <w:pPr>
+        <w:ind w:left="4680" w:hanging="360"/>
+      </w:pPr>
+      <w:rPr>
+        <w:rFonts w:ascii="Wingdings" w:hAnsi="Wingdings" w:hint="default"/>
+      </w:rPr>
+    </w:lvl>
+    <w:lvl w:ilvl="6" w:tplc="40090001" w:tentative="1">
+      <w:start w:val="1"/>
+      <w:numFmt w:val="bullet"/>
+      <w:lvlText w:val=""/>
+      <w:lvlJc w:val="left"/>
+      <w:pPr>
+        <w:ind w:left="5400" w:hanging="360"/>
+      </w:pPr>
+      <w:rPr>
+        <w:rFonts w:ascii="Symbol" w:hAnsi="Symbol" w:hint="default"/>
+      </w:rPr>
+    </w:lvl>
+    <w:lvl w:ilvl="7" w:tplc="40090003" w:tentative="1">
+      <w:start w:val="1"/>
+      <w:numFmt w:val="bullet"/>
+      <w:lvlText w:val="o"/>
+      <w:lvlJc w:val="left"/>
+      <w:pPr>
+        <w:ind w:left="6120" w:hanging="360"/>
+      </w:pPr>
+      <w:rPr>
+        <w:rFonts w:ascii="Courier New" w:hAnsi="Courier New" w:cs="Courier New" w:hint="default"/>
+      </w:rPr>
+    </w:lvl>
+    <w:lvl w:ilvl="8" w:tplc="40090005" w:tentative="1">
+      <w:start w:val="1"/>
+      <w:numFmt w:val="bullet"/>
+      <w:lvlText w:val=""/>
+      <w:lvlJc w:val="left"/>
+      <w:pPr>
+        <w:ind w:left="6840" w:hanging="360"/>
+      </w:pPr>
+      <w:rPr>
+        <w:rFonts w:ascii="Wingdings" w:hAnsi="Wingdings" w:hint="default"/>
+      </w:rPr>
+    </w:lvl>
+  </w:abstractNum>
+  <w:abstractNum w:abstractNumId="11" w15:restartNumberingAfterBreak="0">
+    <w:nsid w:val="6C1F358D"/>
+    <w:multiLevelType w:val="hybridMultilevel"/>
+    <w:tmpl w:val="2CE239AA"/>
+    <w:lvl w:ilvl="0" w:tplc="4009000F">
+      <w:start w:val="1"/>
+      <w:numFmt w:val="decimal"/>
+      <w:lvlText w:val="%1."/>
+      <w:lvlJc w:val="left"/>
+      <w:pPr>
+        <w:ind w:left="720" w:hanging="360"/>
+      </w:pPr>
+      <w:rPr>
+        <w:rFonts w:hint="default"/>
+      </w:rPr>
+    </w:lvl>
+    <w:lvl w:ilvl="1" w:tplc="40090019" w:tentative="1">
+      <w:start w:val="1"/>
+      <w:numFmt w:val="lowerLetter"/>
+      <w:lvlText w:val="%2."/>
+      <w:lvlJc w:val="left"/>
+      <w:pPr>
+        <w:ind w:left="1440" w:hanging="360"/>
+      </w:pPr>
+    </w:lvl>
+    <w:lvl w:ilvl="2" w:tplc="4009001B" w:tentative="1">
+      <w:start w:val="1"/>
+      <w:numFmt w:val="lowerRoman"/>
+      <w:lvlText w:val="%3."/>
+      <w:lvlJc w:val="right"/>
+      <w:pPr>
+        <w:ind w:left="2160" w:hanging="180"/>
+      </w:pPr>
+    </w:lvl>
+    <w:lvl w:ilvl="3" w:tplc="4009000F" w:tentative="1">
+      <w:start w:val="1"/>
+      <w:numFmt w:val="decimal"/>
+      <w:lvlText w:val="%4."/>
+      <w:lvlJc w:val="left"/>
+      <w:pPr>
+        <w:ind w:left="2880" w:hanging="360"/>
+      </w:pPr>
+    </w:lvl>
+    <w:lvl w:ilvl="4" w:tplc="40090019" w:tentative="1">
+      <w:start w:val="1"/>
+      <w:numFmt w:val="lowerLetter"/>
+      <w:lvlText w:val="%5."/>
+      <w:lvlJc w:val="left"/>
+      <w:pPr>
+        <w:ind w:left="3600" w:hanging="360"/>
+      </w:pPr>
+    </w:lvl>
+    <w:lvl w:ilvl="5" w:tplc="4009001B" w:tentative="1">
+      <w:start w:val="1"/>
+      <w:numFmt w:val="lowerRoman"/>
+      <w:lvlText w:val="%6."/>
+      <w:lvlJc w:val="right"/>
+      <w:pPr>
+        <w:ind w:left="4320" w:hanging="180"/>
+      </w:pPr>
+    </w:lvl>
+    <w:lvl w:ilvl="6" w:tplc="4009000F" w:tentative="1">
+      <w:start w:val="1"/>
+      <w:numFmt w:val="decimal"/>
+      <w:lvlText w:val="%7."/>
+      <w:lvlJc w:val="left"/>
+      <w:pPr>
+        <w:ind w:left="5040" w:hanging="360"/>
+      </w:pPr>
+    </w:lvl>
+    <w:lvl w:ilvl="7" w:tplc="40090019" w:tentative="1">
+      <w:start w:val="1"/>
+      <w:numFmt w:val="lowerLetter"/>
+      <w:lvlText w:val="%8."/>
+      <w:lvlJc w:val="left"/>
+      <w:pPr>
+        <w:ind w:left="5760" w:hanging="360"/>
+      </w:pPr>
+    </w:lvl>
+    <w:lvl w:ilvl="8" w:tplc="4009001B" w:tentative="1">
+      <w:start w:val="1"/>
+      <w:numFmt w:val="lowerRoman"/>
+      <w:lvlText w:val="%9."/>
+      <w:lvlJc w:val="right"/>
+      <w:pPr>
+        <w:ind w:left="6480" w:hanging="180"/>
+      </w:pPr>
+    </w:lvl>
+  </w:abstractNum>
+  <w:abstractNum w:abstractNumId="12" w15:restartNumberingAfterBreak="0">
     <w:nsid w:val="75BC6C4E"/>
     <w:multiLevelType w:val="hybridMultilevel"/>
     <w:tmpl w:val="42DC713A"/>
@@ -1840,16 +4366,40 @@
     <w:abstractNumId w:val="1"/>
   </w:num>
   <w:num w:numId="2" w16cid:durableId="1777015098">
-    <w:abstractNumId w:val="4"/>
+    <w:abstractNumId w:val="12"/>
   </w:num>
   <w:num w:numId="3" w16cid:durableId="2059815340">
     <w:abstractNumId w:val="0"/>
   </w:num>
   <w:num w:numId="4" w16cid:durableId="1635405365">
+    <w:abstractNumId w:val="9"/>
+  </w:num>
+  <w:num w:numId="5" w16cid:durableId="1372026621">
+    <w:abstractNumId w:val="4"/>
+  </w:num>
+  <w:num w:numId="6" w16cid:durableId="1090195229">
     <w:abstractNumId w:val="3"/>
   </w:num>
-  <w:num w:numId="5" w16cid:durableId="1372026621">
+  <w:num w:numId="7" w16cid:durableId="726104844">
+    <w:abstractNumId w:val="8"/>
+  </w:num>
+  <w:num w:numId="8" w16cid:durableId="1639651068">
     <w:abstractNumId w:val="2"/>
+  </w:num>
+  <w:num w:numId="9" w16cid:durableId="1781873050">
+    <w:abstractNumId w:val="6"/>
+  </w:num>
+  <w:num w:numId="10" w16cid:durableId="2118477781">
+    <w:abstractNumId w:val="11"/>
+  </w:num>
+  <w:num w:numId="11" w16cid:durableId="1670911820">
+    <w:abstractNumId w:val="10"/>
+  </w:num>
+  <w:num w:numId="12" w16cid:durableId="1313946014">
+    <w:abstractNumId w:val="5"/>
+  </w:num>
+  <w:num w:numId="13" w16cid:durableId="1189442499">
+    <w:abstractNumId w:val="7"/>
   </w:num>
 </w:numbering>
 </file>
@@ -3086,4 +5636,16 @@
     </a:ext>
   </a:extLst>
 </a:theme>
+</file>
+
+<file path=customXml/item1.xml><?xml version="1.0" encoding="utf-8"?>
+<b:Sources xmlns:b="http://schemas.openxmlformats.org/officeDocument/2006/bibliography" xmlns="http://schemas.openxmlformats.org/officeDocument/2006/bibliography" SelectedStyle="\APASixthEditionOfficeOnline.xsl" StyleName="APA" Version="6"/>
+</file>
+
+<file path=customXml/itemProps1.xml><?xml version="1.0" encoding="utf-8"?>
+<ds:datastoreItem xmlns:ds="http://schemas.openxmlformats.org/officeDocument/2006/customXml" ds:itemID="{3D2300ED-6011-4136-B173-95ED49519214}">
+  <ds:schemaRefs>
+    <ds:schemaRef ds:uri="http://schemas.openxmlformats.org/officeDocument/2006/bibliography"/>
+  </ds:schemaRefs>
+</ds:datastoreItem>
 </file>
</xml_diff>

<commit_message>
Completed Exercise3 of data structures and algorithms
</commit_message>
<xml_diff>
--- a/Week1/Data Structures and Algorithms/Data Structures and Algorithms Solutions.docx
+++ b/Week1/Data Structures and Algorithms/Data Structures and Algorithms Solutions.docx
@@ -546,6 +546,18 @@
           <w14:ligatures w14:val="none"/>
         </w:rPr>
         <w:t xml:space="preserve"> – The worst case for Linear search is when it has to check all the elements and for Binary Search it is when the element is found by reducing the rage to 0 which is its last iteration.</w:t>
+      </w:r>
+      <w:r>
+        <w:rPr>
+          <w:rFonts w:eastAsia="Times New Roman" w:cstheme="minorHAnsi"/>
+          <w:color w:val="000000"/>
+          <w:kern w:val="0"/>
+          <w:sz w:val="28"/>
+          <w:szCs w:val="28"/>
+          <w:lang w:eastAsia="en-IN" w:bidi="bn-IN"/>
+          <w14:ligatures w14:val="none"/>
+        </w:rPr>
+        <w:t xml:space="preserve"> It also occurs when the element is not present.</w:t>
       </w:r>
     </w:p>
     <w:p>
@@ -626,9 +638,9 @@
           <w:noProof/>
         </w:rPr>
         <w:drawing>
-          <wp:inline distT="0" distB="0" distL="0" distR="0" wp14:anchorId="0823F198" wp14:editId="25E78927">
-            <wp:extent cx="5130800" cy="2538396"/>
-            <wp:effectExtent l="0" t="0" r="0" b="0"/>
+          <wp:inline distT="0" distB="0" distL="0" distR="0" wp14:anchorId="0823F198" wp14:editId="10498042">
+            <wp:extent cx="6040582" cy="2658745"/>
+            <wp:effectExtent l="0" t="0" r="0" b="8255"/>
             <wp:docPr id="1992898397" name="Picture 1"/>
             <wp:cNvGraphicFramePr>
               <a:graphicFrameLocks xmlns:a="http://schemas.openxmlformats.org/drawingml/2006/main" noChangeAspect="1"/>
@@ -650,7 +662,7 @@
                         </a:ext>
                       </a:extLst>
                     </a:blip>
-                    <a:srcRect l="24596" r="33304" b="58627"/>
+                    <a:srcRect l="24596" t="-1" r="32007" b="62060"/>
                     <a:stretch>
                       <a:fillRect/>
                     </a:stretch>
@@ -658,7 +670,7 @@
                   <pic:spPr bwMode="auto">
                     <a:xfrm>
                       <a:off x="0" y="0"/>
-                      <a:ext cx="5140786" cy="2543337"/>
+                      <a:ext cx="6094173" cy="2682333"/>
                     </a:xfrm>
                     <a:prstGeom prst="rect">
                       <a:avLst/>
@@ -707,8 +719,8 @@
         <w:rPr>
           <w:b/>
           <w:bCs/>
-          <w:sz w:val="32"/>
-          <w:szCs w:val="32"/>
+          <w:sz w:val="10"/>
+          <w:szCs w:val="10"/>
           <w:lang w:val="en-US"/>
         </w:rPr>
       </w:pPr>
@@ -746,8 +758,8 @@
           <w:noProof/>
         </w:rPr>
         <w:drawing>
-          <wp:inline distT="0" distB="0" distL="0" distR="0" wp14:anchorId="543BBBCD" wp14:editId="4115D4FD">
-            <wp:extent cx="3873500" cy="3964641"/>
+          <wp:inline distT="0" distB="0" distL="0" distR="0" wp14:anchorId="543BBBCD" wp14:editId="00A1E36B">
+            <wp:extent cx="4821382" cy="4599391"/>
             <wp:effectExtent l="0" t="0" r="0" b="0"/>
             <wp:docPr id="1258761136" name="Picture 2"/>
             <wp:cNvGraphicFramePr>
@@ -770,7 +782,7 @@
                         </a:ext>
                       </a:extLst>
                     </a:blip>
-                    <a:srcRect l="24374" r="37957" b="23415"/>
+                    <a:srcRect l="24374" r="37957" b="28621"/>
                     <a:stretch>
                       <a:fillRect/>
                     </a:stretch>
@@ -778,7 +790,7 @@
                   <pic:spPr bwMode="auto">
                     <a:xfrm>
                       <a:off x="0" y="0"/>
-                      <a:ext cx="3881867" cy="3973205"/>
+                      <a:ext cx="4861584" cy="4637742"/>
                     </a:xfrm>
                     <a:prstGeom prst="rect">
                       <a:avLst/>
@@ -842,9 +854,9 @@
           <w:noProof/>
         </w:rPr>
         <w:drawing>
-          <wp:inline distT="0" distB="0" distL="0" distR="0" wp14:anchorId="248F7837" wp14:editId="1A734B13">
-            <wp:extent cx="5731510" cy="3370289"/>
-            <wp:effectExtent l="0" t="0" r="2540" b="1905"/>
+          <wp:inline distT="0" distB="0" distL="0" distR="0" wp14:anchorId="248F7837" wp14:editId="7B70C786">
+            <wp:extent cx="5997478" cy="3325090"/>
+            <wp:effectExtent l="0" t="0" r="3810" b="8890"/>
             <wp:docPr id="847901042" name="Picture 3"/>
             <wp:cNvGraphicFramePr>
               <a:graphicFrameLocks xmlns:a="http://schemas.openxmlformats.org/drawingml/2006/main" noChangeAspect="1"/>
@@ -866,7 +878,7 @@
                         </a:ext>
                       </a:extLst>
                     </a:blip>
-                    <a:srcRect l="25039" r="12032" b="26497"/>
+                    <a:srcRect l="25039" r="12032" b="30698"/>
                     <a:stretch>
                       <a:fillRect/>
                     </a:stretch>
@@ -874,7 +886,7 @@
                   <pic:spPr bwMode="auto">
                     <a:xfrm>
                       <a:off x="0" y="0"/>
-                      <a:ext cx="5745645" cy="3378601"/>
+                      <a:ext cx="6042868" cy="3350255"/>
                     </a:xfrm>
                     <a:prstGeom prst="rect">
                       <a:avLst/>
@@ -901,17 +913,6 @@
         <w:rPr>
           <w:b/>
           <w:bCs/>
-          <w:sz w:val="32"/>
-          <w:szCs w:val="32"/>
-          <w:lang w:val="en-US"/>
-        </w:rPr>
-      </w:pPr>
-    </w:p>
-    <w:p>
-      <w:pPr>
-        <w:rPr>
-          <w:b/>
-          <w:bCs/>
           <w:sz w:val="24"/>
           <w:szCs w:val="24"/>
           <w:lang w:val="en-US"/>
@@ -962,9 +963,9 @@
           <w:noProof/>
         </w:rPr>
         <w:drawing>
-          <wp:inline distT="0" distB="0" distL="0" distR="0" wp14:anchorId="293C17D7" wp14:editId="08DCD949">
-            <wp:extent cx="5731510" cy="672465"/>
-            <wp:effectExtent l="0" t="0" r="2540" b="0"/>
+          <wp:inline distT="0" distB="0" distL="0" distR="0" wp14:anchorId="293C17D7" wp14:editId="20492E8E">
+            <wp:extent cx="5615709" cy="1592863"/>
+            <wp:effectExtent l="0" t="0" r="4445" b="7620"/>
             <wp:docPr id="776465757" name="Picture 4"/>
             <wp:cNvGraphicFramePr>
               <a:graphicFrameLocks xmlns:a="http://schemas.openxmlformats.org/drawingml/2006/main" noChangeAspect="1"/>
@@ -978,7 +979,7 @@
                       <a:picLocks noChangeAspect="1" noChangeArrowheads="1"/>
                     </pic:cNvPicPr>
                   </pic:nvPicPr>
-                  <pic:blipFill>
+                  <pic:blipFill rotWithShape="1">
                     <a:blip r:embed="rId9" cstate="print">
                       <a:extLst>
                         <a:ext uri="{28A0092B-C50C-407E-A947-70E740481C1C}">
@@ -986,7 +987,7 @@
                         </a:ext>
                       </a:extLst>
                     </a:blip>
-                    <a:srcRect/>
+                    <a:srcRect r="67609" b="21693"/>
                     <a:stretch>
                       <a:fillRect/>
                     </a:stretch>
@@ -994,7 +995,7 @@
                   <pic:spPr bwMode="auto">
                     <a:xfrm>
                       <a:off x="0" y="0"/>
-                      <a:ext cx="5731510" cy="672465"/>
+                      <a:ext cx="5651976" cy="1603150"/>
                     </a:xfrm>
                     <a:prstGeom prst="rect">
                       <a:avLst/>
@@ -1003,6 +1004,11 @@
                     <a:ln>
                       <a:noFill/>
                     </a:ln>
+                    <a:extLst>
+                      <a:ext uri="{53640926-AAD7-44D8-BBD7-CCE9431645EC}">
+                        <a14:shadowObscured xmlns:a14="http://schemas.microsoft.com/office/drawing/2010/main"/>
+                      </a:ext>
+                    </a:extLst>
                   </pic:spPr>
                 </pic:pic>
               </a:graphicData>
@@ -1449,6 +1455,18 @@
           <w14:ligatures w14:val="none"/>
         </w:rPr>
         <w:t>Recursions can simplify certain problems like tower of Hanoi, finding Fibonacci series, calculating factorial of a number, by breaking down the problem into simpler sub-problems similar to the global problem</w:t>
+      </w:r>
+      <w:r>
+        <w:rPr>
+          <w:rFonts w:eastAsia="Times New Roman" w:cstheme="minorHAnsi"/>
+          <w:color w:val="000000"/>
+          <w:kern w:val="0"/>
+          <w:sz w:val="28"/>
+          <w:szCs w:val="28"/>
+          <w:lang w:eastAsia="en-IN" w:bidi="bn-IN"/>
+          <w14:ligatures w14:val="none"/>
+        </w:rPr>
+        <w:t xml:space="preserve"> and then executing the sub-problems, this simplifies the problem.</w:t>
       </w:r>
     </w:p>
     <w:p>
@@ -1752,9 +1770,9 @@
           <w:noProof/>
         </w:rPr>
         <w:drawing>
-          <wp:inline distT="0" distB="0" distL="0" distR="0" wp14:anchorId="07B841EC" wp14:editId="4EC66CDF">
-            <wp:extent cx="5831840" cy="828366"/>
-            <wp:effectExtent l="0" t="0" r="0" b="0"/>
+          <wp:inline distT="0" distB="0" distL="0" distR="0" wp14:anchorId="07B841EC" wp14:editId="34D9B584">
+            <wp:extent cx="5831840" cy="1236345"/>
+            <wp:effectExtent l="0" t="0" r="0" b="1905"/>
             <wp:docPr id="2126523105" name="Picture 9"/>
             <wp:cNvGraphicFramePr>
               <a:graphicFrameLocks xmlns:a="http://schemas.openxmlformats.org/drawingml/2006/main" noChangeAspect="1"/>
@@ -1776,7 +1794,7 @@
                         </a:ext>
                       </a:extLst>
                     </a:blip>
-                    <a:srcRect l="24263" t="78617"/>
+                    <a:srcRect l="24263" t="78617" r="50146" b="10600"/>
                     <a:stretch>
                       <a:fillRect/>
                     </a:stretch>
@@ -1784,7 +1802,7 @@
                   <pic:spPr bwMode="auto">
                     <a:xfrm>
                       <a:off x="0" y="0"/>
-                      <a:ext cx="5853737" cy="831476"/>
+                      <a:ext cx="6005860" cy="1273237"/>
                     </a:xfrm>
                     <a:prstGeom prst="rect">
                       <a:avLst/>
@@ -2574,7 +2592,37 @@
           <w:lang w:eastAsia="en-IN" w:bidi="bn-IN"/>
           <w14:ligatures w14:val="none"/>
         </w:rPr>
-        <w:t>T(k) = O (nk + k</w:t>
+        <w:t>T(k) = O (</w:t>
+      </w:r>
+      <w:proofErr w:type="spellStart"/>
+      <w:r>
+        <w:rPr>
+          <w:rFonts w:eastAsia="Times New Roman" w:cstheme="minorHAnsi"/>
+          <w:b/>
+          <w:bCs/>
+          <w:color w:val="000000"/>
+          <w:kern w:val="0"/>
+          <w:sz w:val="32"/>
+          <w:szCs w:val="32"/>
+          <w:lang w:eastAsia="en-IN" w:bidi="bn-IN"/>
+          <w14:ligatures w14:val="none"/>
+        </w:rPr>
+        <w:t>nk</w:t>
+      </w:r>
+      <w:proofErr w:type="spellEnd"/>
+      <w:r>
+        <w:rPr>
+          <w:rFonts w:eastAsia="Times New Roman" w:cstheme="minorHAnsi"/>
+          <w:b/>
+          <w:bCs/>
+          <w:color w:val="000000"/>
+          <w:kern w:val="0"/>
+          <w:sz w:val="32"/>
+          <w:szCs w:val="32"/>
+          <w:lang w:eastAsia="en-IN" w:bidi="bn-IN"/>
+          <w14:ligatures w14:val="none"/>
+        </w:rPr>
+        <w:t xml:space="preserve"> + k</w:t>
       </w:r>
       <w:r>
         <w:rPr>
@@ -2725,9 +2773,9 @@
           <w:noProof/>
         </w:rPr>
         <w:drawing>
-          <wp:inline distT="0" distB="0" distL="0" distR="0" wp14:anchorId="6F9D766D" wp14:editId="04CD9D3C">
-            <wp:extent cx="4972050" cy="3077936"/>
-            <wp:effectExtent l="0" t="0" r="0" b="8255"/>
+          <wp:inline distT="0" distB="0" distL="0" distR="0" wp14:anchorId="6F9D766D" wp14:editId="35F35DC2">
+            <wp:extent cx="5514109" cy="3426180"/>
+            <wp:effectExtent l="0" t="0" r="0" b="3175"/>
             <wp:docPr id="755513106" name="Picture 10"/>
             <wp:cNvGraphicFramePr>
               <a:graphicFrameLocks xmlns:a="http://schemas.openxmlformats.org/drawingml/2006/main" noChangeAspect="1"/>
@@ -2749,7 +2797,7 @@
                         </a:ext>
                       </a:extLst>
                     </a:blip>
-                    <a:srcRect l="24429" r="16242" b="26999"/>
+                    <a:srcRect l="24429" r="19692" b="30988"/>
                     <a:stretch>
                       <a:fillRect/>
                     </a:stretch>
@@ -2757,7 +2805,7 @@
                   <pic:spPr bwMode="auto">
                     <a:xfrm>
                       <a:off x="0" y="0"/>
-                      <a:ext cx="4978038" cy="3081643"/>
+                      <a:ext cx="5547281" cy="3446791"/>
                     </a:xfrm>
                     <a:prstGeom prst="rect">
                       <a:avLst/>
@@ -2822,7 +2870,6 @@
           <w:lang w:eastAsia="en-IN" w:bidi="bn-IN"/>
           <w14:ligatures w14:val="none"/>
         </w:rPr>
-        <w:lastRenderedPageBreak/>
         <w:t>Using Iterative approach</w:t>
       </w:r>
     </w:p>
@@ -2860,9 +2907,9 @@
           <w:noProof/>
         </w:rPr>
         <w:drawing>
-          <wp:inline distT="0" distB="0" distL="0" distR="0" wp14:anchorId="532BBBD0" wp14:editId="0911F1A9">
-            <wp:extent cx="4610100" cy="3121286"/>
-            <wp:effectExtent l="0" t="0" r="0" b="3175"/>
+          <wp:inline distT="0" distB="0" distL="0" distR="0" wp14:anchorId="532BBBD0" wp14:editId="01F3FFF9">
+            <wp:extent cx="5800436" cy="3956539"/>
+            <wp:effectExtent l="0" t="0" r="0" b="6350"/>
             <wp:docPr id="993307272" name="Picture 11"/>
             <wp:cNvGraphicFramePr>
               <a:graphicFrameLocks xmlns:a="http://schemas.openxmlformats.org/drawingml/2006/main" noChangeAspect="1"/>
@@ -2884,7 +2931,7 @@
                         </a:ext>
                       </a:extLst>
                     </a:blip>
-                    <a:srcRect l="24928" r="16408" b="21052"/>
+                    <a:srcRect l="24928" r="19584" b="24768"/>
                     <a:stretch>
                       <a:fillRect/>
                     </a:stretch>
@@ -2892,7 +2939,7 @@
                   <pic:spPr bwMode="auto">
                     <a:xfrm>
                       <a:off x="0" y="0"/>
-                      <a:ext cx="4611957" cy="3122543"/>
+                      <a:ext cx="5821733" cy="3971066"/>
                     </a:xfrm>
                     <a:prstGeom prst="rect">
                       <a:avLst/>
@@ -2959,6 +3006,18 @@
         </w:rPr>
         <w:t>Using a list removes the burden of copying the list again and again, by making the size of the array dynamic</w:t>
       </w:r>
+      <w:r>
+        <w:rPr>
+          <w:rFonts w:eastAsia="Times New Roman" w:cstheme="minorHAnsi"/>
+          <w:color w:val="000000"/>
+          <w:kern w:val="0"/>
+          <w:sz w:val="28"/>
+          <w:szCs w:val="28"/>
+          <w:lang w:eastAsia="en-IN" w:bidi="bn-IN"/>
+          <w14:ligatures w14:val="none"/>
+        </w:rPr>
+        <w:t>.</w:t>
+      </w:r>
     </w:p>
     <w:p>
       <w:pPr>
@@ -3000,7 +3059,2061 @@
           <w:lang w:eastAsia="en-IN" w:bidi="bn-IN"/>
           <w14:ligatures w14:val="none"/>
         </w:rPr>
-        <w:t xml:space="preserve">everything is under a single function frame, no passing of parameters and returning values, also there is no function call stack </w:t>
+        <w:t>everything is under a single function frame, no passing of parameters and returning values, also there is no function call stack</w:t>
+      </w:r>
+      <w:r>
+        <w:rPr>
+          <w:rFonts w:eastAsia="Times New Roman" w:cstheme="minorHAnsi"/>
+          <w:color w:val="000000"/>
+          <w:kern w:val="0"/>
+          <w:sz w:val="28"/>
+          <w:szCs w:val="28"/>
+          <w:lang w:eastAsia="en-IN" w:bidi="bn-IN"/>
+          <w14:ligatures w14:val="none"/>
+        </w:rPr>
+        <w:t>.</w:t>
+      </w:r>
+    </w:p>
+    <w:p>
+      <w:pPr>
+        <w:rPr>
+          <w:rFonts w:eastAsia="Times New Roman" w:cstheme="minorHAnsi"/>
+          <w:color w:val="000000"/>
+          <w:kern w:val="0"/>
+          <w:sz w:val="28"/>
+          <w:szCs w:val="28"/>
+          <w:lang w:eastAsia="en-IN" w:bidi="bn-IN"/>
+          <w14:ligatures w14:val="none"/>
+        </w:rPr>
+      </w:pPr>
+      <w:r>
+        <w:rPr>
+          <w:rFonts w:eastAsia="Times New Roman" w:cstheme="minorHAnsi"/>
+          <w:color w:val="000000"/>
+          <w:kern w:val="0"/>
+          <w:sz w:val="28"/>
+          <w:szCs w:val="28"/>
+          <w:lang w:eastAsia="en-IN" w:bidi="bn-IN"/>
+          <w14:ligatures w14:val="none"/>
+        </w:rPr>
+        <w:br w:type="page"/>
+      </w:r>
+    </w:p>
+    <w:p>
+      <w:pPr>
+        <w:spacing w:after="0" w:line="240" w:lineRule="auto"/>
+        <w:rPr>
+          <w:rFonts w:eastAsia="Times New Roman" w:cstheme="minorHAnsi"/>
+          <w:color w:val="000000"/>
+          <w:kern w:val="0"/>
+          <w:sz w:val="28"/>
+          <w:szCs w:val="28"/>
+          <w:lang w:val="en-US" w:eastAsia="en-IN" w:bidi="bn-IN"/>
+          <w14:ligatures w14:val="none"/>
+        </w:rPr>
+      </w:pPr>
+      <w:r>
+        <w:rPr>
+          <w:rFonts w:eastAsia="Times New Roman" w:cstheme="minorHAnsi"/>
+          <w:color w:val="000000"/>
+          <w:kern w:val="0"/>
+          <w:sz w:val="28"/>
+          <w:szCs w:val="28"/>
+          <w:lang w:val="en-US" w:eastAsia="en-IN" w:bidi="bn-IN"/>
+          <w14:ligatures w14:val="none"/>
+        </w:rPr>
+        <w:lastRenderedPageBreak/>
+        <w:t>Exercise 3: Sorting Customer Orders</w:t>
+      </w:r>
+    </w:p>
+    <w:p>
+      <w:pPr>
+        <w:spacing w:after="0" w:line="240" w:lineRule="auto"/>
+        <w:rPr>
+          <w:rFonts w:eastAsia="Times New Roman" w:cstheme="minorHAnsi"/>
+          <w:color w:val="000000"/>
+          <w:kern w:val="0"/>
+          <w:sz w:val="28"/>
+          <w:szCs w:val="28"/>
+          <w:lang w:val="en-US" w:eastAsia="en-IN" w:bidi="bn-IN"/>
+          <w14:ligatures w14:val="none"/>
+        </w:rPr>
+      </w:pPr>
+    </w:p>
+    <w:p>
+      <w:pPr>
+        <w:spacing w:after="0" w:line="240" w:lineRule="auto"/>
+        <w:rPr>
+          <w:rFonts w:eastAsia="Times New Roman" w:cstheme="minorHAnsi"/>
+          <w:b/>
+          <w:bCs/>
+          <w:color w:val="000000"/>
+          <w:kern w:val="0"/>
+          <w:sz w:val="32"/>
+          <w:szCs w:val="32"/>
+          <w:lang w:val="en-US" w:eastAsia="en-IN" w:bidi="bn-IN"/>
+          <w14:ligatures w14:val="none"/>
+        </w:rPr>
+      </w:pPr>
+      <w:r>
+        <w:rPr>
+          <w:rFonts w:eastAsia="Times New Roman" w:cstheme="minorHAnsi"/>
+          <w:b/>
+          <w:bCs/>
+          <w:color w:val="000000"/>
+          <w:kern w:val="0"/>
+          <w:sz w:val="32"/>
+          <w:szCs w:val="32"/>
+          <w:lang w:val="en-US" w:eastAsia="en-IN" w:bidi="bn-IN"/>
+          <w14:ligatures w14:val="none"/>
+        </w:rPr>
+        <w:t>Understanding Sorting Algorithms</w:t>
+      </w:r>
+    </w:p>
+    <w:p>
+      <w:pPr>
+        <w:spacing w:after="0" w:line="240" w:lineRule="auto"/>
+        <w:rPr>
+          <w:rFonts w:eastAsia="Times New Roman" w:cstheme="minorHAnsi"/>
+          <w:b/>
+          <w:bCs/>
+          <w:color w:val="000000"/>
+          <w:kern w:val="0"/>
+          <w:sz w:val="32"/>
+          <w:szCs w:val="32"/>
+          <w:lang w:val="en-US" w:eastAsia="en-IN" w:bidi="bn-IN"/>
+          <w14:ligatures w14:val="none"/>
+        </w:rPr>
+      </w:pPr>
+    </w:p>
+    <w:p>
+      <w:pPr>
+        <w:pStyle w:val="ListParagraph"/>
+        <w:numPr>
+          <w:ilvl w:val="0"/>
+          <w:numId w:val="14"/>
+        </w:numPr>
+        <w:spacing w:after="0" w:line="240" w:lineRule="auto"/>
+        <w:rPr>
+          <w:rFonts w:eastAsia="Times New Roman" w:cstheme="minorHAnsi"/>
+          <w:color w:val="000000"/>
+          <w:kern w:val="0"/>
+          <w:sz w:val="28"/>
+          <w:szCs w:val="28"/>
+          <w:lang w:val="en-US" w:eastAsia="en-IN" w:bidi="bn-IN"/>
+          <w14:ligatures w14:val="none"/>
+        </w:rPr>
+      </w:pPr>
+      <w:r>
+        <w:rPr>
+          <w:rFonts w:eastAsia="Times New Roman" w:cstheme="minorHAnsi"/>
+          <w:color w:val="000000"/>
+          <w:kern w:val="0"/>
+          <w:sz w:val="28"/>
+          <w:szCs w:val="28"/>
+          <w:lang w:val="en-US" w:eastAsia="en-IN" w:bidi="bn-IN"/>
+          <w14:ligatures w14:val="none"/>
+        </w:rPr>
+        <w:t xml:space="preserve">Bubble Sort and Insertion Sort algorithms are based on comparing </w:t>
+      </w:r>
+      <w:r>
+        <w:rPr>
+          <w:rFonts w:eastAsia="Times New Roman" w:cstheme="minorHAnsi"/>
+          <w:color w:val="000000"/>
+          <w:kern w:val="0"/>
+          <w:sz w:val="28"/>
+          <w:szCs w:val="28"/>
+          <w:lang w:val="en-US" w:eastAsia="en-IN" w:bidi="bn-IN"/>
+          <w14:ligatures w14:val="none"/>
+        </w:rPr>
+        <w:t xml:space="preserve">every </w:t>
+      </w:r>
+      <w:r>
+        <w:rPr>
+          <w:rFonts w:eastAsia="Times New Roman" w:cstheme="minorHAnsi"/>
+          <w:color w:val="000000"/>
+          <w:kern w:val="0"/>
+          <w:sz w:val="28"/>
+          <w:szCs w:val="28"/>
+          <w:lang w:val="en-US" w:eastAsia="en-IN" w:bidi="bn-IN"/>
+          <w14:ligatures w14:val="none"/>
+        </w:rPr>
+        <w:t>element and swapping them to find the correct position of one element per pass</w:t>
+      </w:r>
+    </w:p>
+    <w:p>
+      <w:pPr>
+        <w:pStyle w:val="ListParagraph"/>
+        <w:numPr>
+          <w:ilvl w:val="0"/>
+          <w:numId w:val="14"/>
+        </w:numPr>
+        <w:spacing w:after="0" w:line="240" w:lineRule="auto"/>
+        <w:rPr>
+          <w:rFonts w:eastAsia="Times New Roman" w:cstheme="minorHAnsi"/>
+          <w:color w:val="000000"/>
+          <w:kern w:val="0"/>
+          <w:sz w:val="28"/>
+          <w:szCs w:val="28"/>
+          <w:lang w:val="en-US" w:eastAsia="en-IN" w:bidi="bn-IN"/>
+          <w14:ligatures w14:val="none"/>
+        </w:rPr>
+      </w:pPr>
+      <w:r>
+        <w:rPr>
+          <w:rFonts w:eastAsia="Times New Roman" w:cstheme="minorHAnsi"/>
+          <w:color w:val="000000"/>
+          <w:kern w:val="0"/>
+          <w:sz w:val="28"/>
+          <w:szCs w:val="28"/>
+          <w:lang w:val="en-US" w:eastAsia="en-IN" w:bidi="bn-IN"/>
+          <w14:ligatures w14:val="none"/>
+        </w:rPr>
+        <w:t xml:space="preserve">Merge Sort and Quick Sort algorithms are based on Divide and conquer algorithm </w:t>
+      </w:r>
+      <w:r>
+        <w:rPr>
+          <w:rFonts w:eastAsia="Times New Roman" w:cstheme="minorHAnsi"/>
+          <w:color w:val="000000"/>
+          <w:kern w:val="0"/>
+          <w:sz w:val="28"/>
+          <w:szCs w:val="28"/>
+          <w:lang w:val="en-US" w:eastAsia="en-IN" w:bidi="bn-IN"/>
+          <w14:ligatures w14:val="none"/>
+        </w:rPr>
+        <w:t>where the total problem is divided into sub-problems and then combined to form the desired answer.</w:t>
+      </w:r>
+    </w:p>
+    <w:p>
+      <w:pPr>
+        <w:pStyle w:val="ListParagraph"/>
+        <w:numPr>
+          <w:ilvl w:val="0"/>
+          <w:numId w:val="14"/>
+        </w:numPr>
+        <w:spacing w:after="0" w:line="240" w:lineRule="auto"/>
+        <w:rPr>
+          <w:rFonts w:eastAsia="Times New Roman" w:cstheme="minorHAnsi"/>
+          <w:color w:val="000000"/>
+          <w:kern w:val="0"/>
+          <w:sz w:val="28"/>
+          <w:szCs w:val="28"/>
+          <w:lang w:val="en-US" w:eastAsia="en-IN" w:bidi="bn-IN"/>
+          <w14:ligatures w14:val="none"/>
+        </w:rPr>
+      </w:pPr>
+      <w:r>
+        <w:rPr>
+          <w:rFonts w:eastAsia="Times New Roman" w:cstheme="minorHAnsi"/>
+          <w:color w:val="000000"/>
+          <w:kern w:val="0"/>
+          <w:sz w:val="28"/>
+          <w:szCs w:val="28"/>
+          <w:lang w:val="en-US" w:eastAsia="en-IN" w:bidi="bn-IN"/>
+          <w14:ligatures w14:val="none"/>
+        </w:rPr>
+        <w:t xml:space="preserve">In </w:t>
+      </w:r>
+      <w:r>
+        <w:rPr>
+          <w:rFonts w:eastAsia="Times New Roman" w:cstheme="minorHAnsi"/>
+          <w:b/>
+          <w:bCs/>
+          <w:color w:val="000000"/>
+          <w:kern w:val="0"/>
+          <w:sz w:val="28"/>
+          <w:szCs w:val="28"/>
+          <w:lang w:val="en-US" w:eastAsia="en-IN" w:bidi="bn-IN"/>
+          <w14:ligatures w14:val="none"/>
+        </w:rPr>
+        <w:t>B</w:t>
+      </w:r>
+      <w:r>
+        <w:rPr>
+          <w:rFonts w:eastAsia="Times New Roman" w:cstheme="minorHAnsi"/>
+          <w:b/>
+          <w:bCs/>
+          <w:color w:val="000000"/>
+          <w:kern w:val="0"/>
+          <w:sz w:val="28"/>
+          <w:szCs w:val="28"/>
+          <w:lang w:val="en-US" w:eastAsia="en-IN" w:bidi="bn-IN"/>
+          <w14:ligatures w14:val="none"/>
+        </w:rPr>
+        <w:t xml:space="preserve">ubble </w:t>
+      </w:r>
+      <w:r>
+        <w:rPr>
+          <w:rFonts w:eastAsia="Times New Roman" w:cstheme="minorHAnsi"/>
+          <w:b/>
+          <w:bCs/>
+          <w:color w:val="000000"/>
+          <w:kern w:val="0"/>
+          <w:sz w:val="28"/>
+          <w:szCs w:val="28"/>
+          <w:lang w:val="en-US" w:eastAsia="en-IN" w:bidi="bn-IN"/>
+          <w14:ligatures w14:val="none"/>
+        </w:rPr>
+        <w:t>S</w:t>
+      </w:r>
+      <w:r>
+        <w:rPr>
+          <w:rFonts w:eastAsia="Times New Roman" w:cstheme="minorHAnsi"/>
+          <w:b/>
+          <w:bCs/>
+          <w:color w:val="000000"/>
+          <w:kern w:val="0"/>
+          <w:sz w:val="28"/>
+          <w:szCs w:val="28"/>
+          <w:lang w:val="en-US" w:eastAsia="en-IN" w:bidi="bn-IN"/>
+          <w14:ligatures w14:val="none"/>
+        </w:rPr>
+        <w:t>ort</w:t>
+      </w:r>
+      <w:r>
+        <w:rPr>
+          <w:rFonts w:eastAsia="Times New Roman" w:cstheme="minorHAnsi"/>
+          <w:color w:val="000000"/>
+          <w:kern w:val="0"/>
+          <w:sz w:val="28"/>
+          <w:szCs w:val="28"/>
+          <w:lang w:val="en-US" w:eastAsia="en-IN" w:bidi="bn-IN"/>
+          <w14:ligatures w14:val="none"/>
+        </w:rPr>
+        <w:t xml:space="preserve">, in every pass we compare each neighboring element and swap them if needed. One element reaches its correct index at every pass so the focusing size of the array reduces by 1 after every pass. </w:t>
+      </w:r>
+    </w:p>
+    <w:p>
+      <w:pPr>
+        <w:pStyle w:val="ListParagraph"/>
+        <w:numPr>
+          <w:ilvl w:val="0"/>
+          <w:numId w:val="14"/>
+        </w:numPr>
+        <w:spacing w:after="0" w:line="240" w:lineRule="auto"/>
+        <w:rPr>
+          <w:rFonts w:eastAsia="Times New Roman" w:cstheme="minorHAnsi"/>
+          <w:color w:val="000000"/>
+          <w:kern w:val="0"/>
+          <w:sz w:val="28"/>
+          <w:szCs w:val="28"/>
+          <w:lang w:val="en-US" w:eastAsia="en-IN" w:bidi="bn-IN"/>
+          <w14:ligatures w14:val="none"/>
+        </w:rPr>
+      </w:pPr>
+      <w:r>
+        <w:rPr>
+          <w:rFonts w:eastAsia="Times New Roman" w:cstheme="minorHAnsi"/>
+          <w:color w:val="000000"/>
+          <w:kern w:val="0"/>
+          <w:sz w:val="28"/>
+          <w:szCs w:val="28"/>
+          <w:lang w:val="en-US" w:eastAsia="en-IN" w:bidi="bn-IN"/>
+          <w14:ligatures w14:val="none"/>
+        </w:rPr>
+        <w:t xml:space="preserve">In </w:t>
+      </w:r>
+      <w:r>
+        <w:rPr>
+          <w:rFonts w:eastAsia="Times New Roman" w:cstheme="minorHAnsi"/>
+          <w:b/>
+          <w:bCs/>
+          <w:color w:val="000000"/>
+          <w:kern w:val="0"/>
+          <w:sz w:val="28"/>
+          <w:szCs w:val="28"/>
+          <w:lang w:val="en-US" w:eastAsia="en-IN" w:bidi="bn-IN"/>
+          <w14:ligatures w14:val="none"/>
+        </w:rPr>
+        <w:t>Insertion Sort</w:t>
+      </w:r>
+      <w:r>
+        <w:rPr>
+          <w:rFonts w:eastAsia="Times New Roman" w:cstheme="minorHAnsi"/>
+          <w:color w:val="000000"/>
+          <w:kern w:val="0"/>
+          <w:sz w:val="28"/>
+          <w:szCs w:val="28"/>
+          <w:lang w:val="en-US" w:eastAsia="en-IN" w:bidi="bn-IN"/>
+          <w14:ligatures w14:val="none"/>
+        </w:rPr>
+        <w:t>, similar to bubble sort we compare every element to each other but we gradually increase the focusing size of the array starting from size=1. In every pass we consider one key element and then traverse the array to find its correct position by swapping positions of elements. The focusing size of the array increases by 1 after every pass.</w:t>
+      </w:r>
+    </w:p>
+    <w:p>
+      <w:pPr>
+        <w:pStyle w:val="ListParagraph"/>
+        <w:numPr>
+          <w:ilvl w:val="0"/>
+          <w:numId w:val="14"/>
+        </w:numPr>
+        <w:spacing w:after="0" w:line="240" w:lineRule="auto"/>
+        <w:rPr>
+          <w:rFonts w:eastAsia="Times New Roman" w:cstheme="minorHAnsi"/>
+          <w:color w:val="000000"/>
+          <w:kern w:val="0"/>
+          <w:sz w:val="28"/>
+          <w:szCs w:val="28"/>
+          <w:lang w:val="en-US" w:eastAsia="en-IN" w:bidi="bn-IN"/>
+          <w14:ligatures w14:val="none"/>
+        </w:rPr>
+      </w:pPr>
+      <w:r>
+        <w:rPr>
+          <w:rFonts w:eastAsia="Times New Roman" w:cstheme="minorHAnsi"/>
+          <w:color w:val="000000"/>
+          <w:kern w:val="0"/>
+          <w:sz w:val="28"/>
+          <w:szCs w:val="28"/>
+          <w:lang w:val="en-US" w:eastAsia="en-IN" w:bidi="bn-IN"/>
+          <w14:ligatures w14:val="none"/>
+        </w:rPr>
+        <w:t xml:space="preserve">In </w:t>
+      </w:r>
+      <w:r>
+        <w:rPr>
+          <w:rFonts w:eastAsia="Times New Roman" w:cstheme="minorHAnsi"/>
+          <w:b/>
+          <w:bCs/>
+          <w:color w:val="000000"/>
+          <w:kern w:val="0"/>
+          <w:sz w:val="28"/>
+          <w:szCs w:val="28"/>
+          <w:lang w:val="en-US" w:eastAsia="en-IN" w:bidi="bn-IN"/>
+          <w14:ligatures w14:val="none"/>
+        </w:rPr>
+        <w:t>Merge Sort</w:t>
+      </w:r>
+      <w:r>
+        <w:rPr>
+          <w:rFonts w:eastAsia="Times New Roman" w:cstheme="minorHAnsi"/>
+          <w:color w:val="000000"/>
+          <w:kern w:val="0"/>
+          <w:sz w:val="28"/>
+          <w:szCs w:val="28"/>
+          <w:lang w:val="en-US" w:eastAsia="en-IN" w:bidi="bn-IN"/>
+          <w14:ligatures w14:val="none"/>
+        </w:rPr>
+        <w:t xml:space="preserve"> we use the divide and conquer algorithm in which we use a recursive function which first divides the array into equal halves until single element arrays are formed and then they are merged and sorted one by one thus forming the desired sorted array at the end of merging. We require some extra sub-arrays to form the sorted full array. Elements from the sub-arrays are compared and accordingly added into the new array to make it sorted.</w:t>
+      </w:r>
+    </w:p>
+    <w:p>
+      <w:pPr>
+        <w:pStyle w:val="ListParagraph"/>
+        <w:numPr>
+          <w:ilvl w:val="0"/>
+          <w:numId w:val="14"/>
+        </w:numPr>
+        <w:spacing w:after="0" w:line="240" w:lineRule="auto"/>
+        <w:rPr>
+          <w:rFonts w:eastAsia="Times New Roman" w:cstheme="minorHAnsi"/>
+          <w:color w:val="000000"/>
+          <w:kern w:val="0"/>
+          <w:sz w:val="28"/>
+          <w:szCs w:val="28"/>
+          <w:lang w:val="en-US" w:eastAsia="en-IN" w:bidi="bn-IN"/>
+          <w14:ligatures w14:val="none"/>
+        </w:rPr>
+      </w:pPr>
+      <w:r>
+        <w:rPr>
+          <w:rFonts w:eastAsia="Times New Roman" w:cstheme="minorHAnsi"/>
+          <w:color w:val="000000"/>
+          <w:kern w:val="0"/>
+          <w:sz w:val="28"/>
+          <w:szCs w:val="28"/>
+          <w:lang w:val="en-US" w:eastAsia="en-IN" w:bidi="bn-IN"/>
+          <w14:ligatures w14:val="none"/>
+        </w:rPr>
+        <w:t xml:space="preserve">In </w:t>
+      </w:r>
+      <w:r>
+        <w:rPr>
+          <w:rFonts w:eastAsia="Times New Roman" w:cstheme="minorHAnsi"/>
+          <w:b/>
+          <w:bCs/>
+          <w:color w:val="000000"/>
+          <w:kern w:val="0"/>
+          <w:sz w:val="28"/>
+          <w:szCs w:val="28"/>
+          <w:lang w:val="en-US" w:eastAsia="en-IN" w:bidi="bn-IN"/>
+          <w14:ligatures w14:val="none"/>
+        </w:rPr>
+        <w:t>Quick Sort</w:t>
+      </w:r>
+      <w:r>
+        <w:rPr>
+          <w:rFonts w:eastAsia="Times New Roman" w:cstheme="minorHAnsi"/>
+          <w:color w:val="000000"/>
+          <w:kern w:val="0"/>
+          <w:sz w:val="28"/>
+          <w:szCs w:val="28"/>
+          <w:lang w:val="en-US" w:eastAsia="en-IN" w:bidi="bn-IN"/>
+          <w14:ligatures w14:val="none"/>
+        </w:rPr>
+        <w:t xml:space="preserve"> also we use divide and conquer algorithm in which we use a recursive function which divides the array. However, here we don’t use extra sub-arrays, instead we use a partitioning function. The partitioning function takes a random pivot element (either starting or ending element or any element from the array), and then sorts the array around that pivot</w:t>
+      </w:r>
+      <w:r>
+        <w:rPr>
+          <w:rFonts w:eastAsia="Times New Roman" w:cstheme="minorHAnsi"/>
+          <w:color w:val="000000"/>
+          <w:kern w:val="0"/>
+          <w:sz w:val="28"/>
+          <w:szCs w:val="28"/>
+          <w:lang w:val="en-US" w:eastAsia="en-IN" w:bidi="bn-IN"/>
+          <w14:ligatures w14:val="none"/>
+        </w:rPr>
+        <w:t xml:space="preserve"> thus finding its correct position</w:t>
+      </w:r>
+      <w:r>
+        <w:rPr>
+          <w:rFonts w:eastAsia="Times New Roman" w:cstheme="minorHAnsi"/>
+          <w:color w:val="000000"/>
+          <w:kern w:val="0"/>
+          <w:sz w:val="28"/>
+          <w:szCs w:val="28"/>
+          <w:lang w:val="en-US" w:eastAsia="en-IN" w:bidi="bn-IN"/>
+          <w14:ligatures w14:val="none"/>
+        </w:rPr>
+        <w:t xml:space="preserve">. After </w:t>
+      </w:r>
+      <w:r>
+        <w:rPr>
+          <w:rFonts w:eastAsia="Times New Roman" w:cstheme="minorHAnsi"/>
+          <w:color w:val="000000"/>
+          <w:kern w:val="0"/>
+          <w:sz w:val="28"/>
+          <w:szCs w:val="28"/>
+          <w:lang w:val="en-US" w:eastAsia="en-IN" w:bidi="bn-IN"/>
+          <w14:ligatures w14:val="none"/>
+        </w:rPr>
+        <w:t>each</w:t>
+      </w:r>
+      <w:r>
+        <w:rPr>
+          <w:rFonts w:eastAsia="Times New Roman" w:cstheme="minorHAnsi"/>
+          <w:color w:val="000000"/>
+          <w:kern w:val="0"/>
+          <w:sz w:val="28"/>
+          <w:szCs w:val="28"/>
+          <w:lang w:val="en-US" w:eastAsia="en-IN" w:bidi="bn-IN"/>
+          <w14:ligatures w14:val="none"/>
+        </w:rPr>
+        <w:t xml:space="preserve"> such pass the array is divided into sub-arrays consisting of the left elements of the pivot and the elements on the right side of the pivot.</w:t>
+      </w:r>
+    </w:p>
+    <w:p>
+      <w:pPr>
+        <w:spacing w:after="0" w:line="240" w:lineRule="auto"/>
+        <w:rPr>
+          <w:rFonts w:eastAsia="Times New Roman" w:cstheme="minorHAnsi"/>
+          <w:color w:val="000000"/>
+          <w:kern w:val="0"/>
+          <w:sz w:val="28"/>
+          <w:szCs w:val="28"/>
+          <w:lang w:val="en-US" w:eastAsia="en-IN" w:bidi="bn-IN"/>
+          <w14:ligatures w14:val="none"/>
+        </w:rPr>
+      </w:pPr>
+    </w:p>
+    <w:p>
+      <w:pPr>
+        <w:spacing w:after="0" w:line="240" w:lineRule="auto"/>
+        <w:rPr>
+          <w:rFonts w:eastAsia="Times New Roman" w:cstheme="minorHAnsi"/>
+          <w:b/>
+          <w:bCs/>
+          <w:color w:val="000000"/>
+          <w:kern w:val="0"/>
+          <w:sz w:val="32"/>
+          <w:szCs w:val="32"/>
+          <w:lang w:val="en-US" w:eastAsia="en-IN" w:bidi="bn-IN"/>
+          <w14:ligatures w14:val="none"/>
+        </w:rPr>
+      </w:pPr>
+    </w:p>
+    <w:p>
+      <w:pPr>
+        <w:spacing w:after="0" w:line="240" w:lineRule="auto"/>
+        <w:rPr>
+          <w:rFonts w:eastAsia="Times New Roman" w:cstheme="minorHAnsi"/>
+          <w:b/>
+          <w:bCs/>
+          <w:color w:val="000000"/>
+          <w:kern w:val="0"/>
+          <w:sz w:val="32"/>
+          <w:szCs w:val="32"/>
+          <w:lang w:val="en-US" w:eastAsia="en-IN" w:bidi="bn-IN"/>
+          <w14:ligatures w14:val="none"/>
+        </w:rPr>
+      </w:pPr>
+    </w:p>
+    <w:p>
+      <w:pPr>
+        <w:spacing w:after="0" w:line="240" w:lineRule="auto"/>
+        <w:rPr>
+          <w:rFonts w:eastAsia="Times New Roman" w:cstheme="minorHAnsi"/>
+          <w:b/>
+          <w:bCs/>
+          <w:color w:val="000000"/>
+          <w:kern w:val="0"/>
+          <w:sz w:val="32"/>
+          <w:szCs w:val="32"/>
+          <w:lang w:val="en-US" w:eastAsia="en-IN" w:bidi="bn-IN"/>
+          <w14:ligatures w14:val="none"/>
+        </w:rPr>
+      </w:pPr>
+    </w:p>
+    <w:p>
+      <w:pPr>
+        <w:spacing w:after="0" w:line="240" w:lineRule="auto"/>
+        <w:rPr>
+          <w:rFonts w:eastAsia="Times New Roman" w:cstheme="minorHAnsi"/>
+          <w:b/>
+          <w:bCs/>
+          <w:color w:val="000000"/>
+          <w:kern w:val="0"/>
+          <w:sz w:val="32"/>
+          <w:szCs w:val="32"/>
+          <w:lang w:val="en-US" w:eastAsia="en-IN" w:bidi="bn-IN"/>
+          <w14:ligatures w14:val="none"/>
+        </w:rPr>
+      </w:pPr>
+    </w:p>
+    <w:p>
+      <w:pPr>
+        <w:spacing w:after="0" w:line="240" w:lineRule="auto"/>
+        <w:rPr>
+          <w:rFonts w:eastAsia="Times New Roman" w:cstheme="minorHAnsi"/>
+          <w:b/>
+          <w:bCs/>
+          <w:color w:val="000000"/>
+          <w:kern w:val="0"/>
+          <w:sz w:val="32"/>
+          <w:szCs w:val="32"/>
+          <w:lang w:val="en-US" w:eastAsia="en-IN" w:bidi="bn-IN"/>
+          <w14:ligatures w14:val="none"/>
+        </w:rPr>
+      </w:pPr>
+    </w:p>
+    <w:p>
+      <w:pPr>
+        <w:spacing w:after="0" w:line="240" w:lineRule="auto"/>
+        <w:rPr>
+          <w:rFonts w:eastAsia="Times New Roman" w:cstheme="minorHAnsi"/>
+          <w:b/>
+          <w:bCs/>
+          <w:color w:val="000000"/>
+          <w:kern w:val="0"/>
+          <w:sz w:val="32"/>
+          <w:szCs w:val="32"/>
+          <w:lang w:val="en-US" w:eastAsia="en-IN" w:bidi="bn-IN"/>
+          <w14:ligatures w14:val="none"/>
+        </w:rPr>
+      </w:pPr>
+    </w:p>
+    <w:p>
+      <w:pPr>
+        <w:spacing w:after="0" w:line="240" w:lineRule="auto"/>
+        <w:rPr>
+          <w:rFonts w:eastAsia="Times New Roman" w:cstheme="minorHAnsi"/>
+          <w:b/>
+          <w:bCs/>
+          <w:color w:val="000000"/>
+          <w:kern w:val="0"/>
+          <w:sz w:val="32"/>
+          <w:szCs w:val="32"/>
+          <w:lang w:val="en-US" w:eastAsia="en-IN" w:bidi="bn-IN"/>
+          <w14:ligatures w14:val="none"/>
+        </w:rPr>
+      </w:pPr>
+    </w:p>
+    <w:p>
+      <w:pPr>
+        <w:spacing w:after="0" w:line="240" w:lineRule="auto"/>
+        <w:rPr>
+          <w:rFonts w:eastAsia="Times New Roman" w:cstheme="minorHAnsi"/>
+          <w:b/>
+          <w:bCs/>
+          <w:color w:val="000000"/>
+          <w:kern w:val="0"/>
+          <w:sz w:val="32"/>
+          <w:szCs w:val="32"/>
+          <w:lang w:val="en-US" w:eastAsia="en-IN" w:bidi="bn-IN"/>
+          <w14:ligatures w14:val="none"/>
+        </w:rPr>
+      </w:pPr>
+      <w:r>
+        <w:rPr>
+          <w:rFonts w:eastAsia="Times New Roman" w:cstheme="minorHAnsi"/>
+          <w:b/>
+          <w:bCs/>
+          <w:color w:val="000000"/>
+          <w:kern w:val="0"/>
+          <w:sz w:val="32"/>
+          <w:szCs w:val="32"/>
+          <w:lang w:val="en-US" w:eastAsia="en-IN" w:bidi="bn-IN"/>
+          <w14:ligatures w14:val="none"/>
+        </w:rPr>
+        <w:lastRenderedPageBreak/>
+        <w:t>Setup</w:t>
+      </w:r>
+    </w:p>
+    <w:p>
+      <w:pPr>
+        <w:spacing w:after="0" w:line="240" w:lineRule="auto"/>
+        <w:rPr>
+          <w:rFonts w:eastAsia="Times New Roman" w:cstheme="minorHAnsi"/>
+          <w:color w:val="000000"/>
+          <w:kern w:val="0"/>
+          <w:sz w:val="32"/>
+          <w:szCs w:val="32"/>
+          <w:lang w:val="en-US" w:eastAsia="en-IN" w:bidi="bn-IN"/>
+          <w14:ligatures w14:val="none"/>
+        </w:rPr>
+      </w:pPr>
+    </w:p>
+    <w:p>
+      <w:pPr>
+        <w:pStyle w:val="Caption"/>
+        <w:keepNext/>
+      </w:pPr>
+      <w:fldSimple w:instr=" SEQ Figure \* ARABIC ">
+        <w:r>
+          <w:rPr>
+            <w:noProof/>
+          </w:rPr>
+          <w:t>3</w:t>
+        </w:r>
+      </w:fldSimple>
+      <w:r>
+        <w:t>) Order.java</w:t>
+      </w:r>
+    </w:p>
+    <w:p>
+      <w:pPr>
+        <w:spacing w:after="0" w:line="240" w:lineRule="auto"/>
+        <w:rPr>
+          <w:rFonts w:eastAsia="Times New Roman" w:cstheme="minorHAnsi"/>
+          <w:color w:val="000000"/>
+          <w:kern w:val="0"/>
+          <w:sz w:val="28"/>
+          <w:szCs w:val="28"/>
+          <w:lang w:val="en-US" w:eastAsia="en-IN" w:bidi="bn-IN"/>
+          <w14:ligatures w14:val="none"/>
+        </w:rPr>
+      </w:pPr>
+      <w:r>
+        <w:rPr>
+          <w:noProof/>
+        </w:rPr>
+        <w:drawing>
+          <wp:inline distT="0" distB="0" distL="0" distR="0" wp14:anchorId="2C1DD9CF" wp14:editId="5B62F72D">
+            <wp:extent cx="5638800" cy="2705219"/>
+            <wp:effectExtent l="0" t="0" r="0" b="0"/>
+            <wp:docPr id="2003801078" name="Picture 1"/>
+            <wp:cNvGraphicFramePr>
+              <a:graphicFrameLocks xmlns:a="http://schemas.openxmlformats.org/drawingml/2006/main" noChangeAspect="1"/>
+            </wp:cNvGraphicFramePr>
+            <a:graphic xmlns:a="http://schemas.openxmlformats.org/drawingml/2006/main">
+              <a:graphicData uri="http://schemas.openxmlformats.org/drawingml/2006/picture">
+                <pic:pic xmlns:pic="http://schemas.openxmlformats.org/drawingml/2006/picture">
+                  <pic:nvPicPr>
+                    <pic:cNvPr id="0" name="Picture 1"/>
+                    <pic:cNvPicPr>
+                      <a:picLocks noChangeAspect="1" noChangeArrowheads="1"/>
+                    </pic:cNvPicPr>
+                  </pic:nvPicPr>
+                  <pic:blipFill rotWithShape="1">
+                    <a:blip r:embed="rId13">
+                      <a:extLst>
+                        <a:ext uri="{28A0092B-C50C-407E-A947-70E740481C1C}">
+                          <a14:useLocalDpi xmlns:a14="http://schemas.microsoft.com/office/drawing/2010/main" val="0"/>
+                        </a:ext>
+                      </a:extLst>
+                    </a:blip>
+                    <a:srcRect r="46654" b="49130"/>
+                    <a:stretch>
+                      <a:fillRect/>
+                    </a:stretch>
+                  </pic:blipFill>
+                  <pic:spPr bwMode="auto">
+                    <a:xfrm>
+                      <a:off x="0" y="0"/>
+                      <a:ext cx="5716052" cy="2742281"/>
+                    </a:xfrm>
+                    <a:prstGeom prst="rect">
+                      <a:avLst/>
+                    </a:prstGeom>
+                    <a:noFill/>
+                    <a:ln>
+                      <a:noFill/>
+                    </a:ln>
+                    <a:extLst>
+                      <a:ext uri="{53640926-AAD7-44D8-BBD7-CCE9431645EC}">
+                        <a14:shadowObscured xmlns:a14="http://schemas.microsoft.com/office/drawing/2010/main"/>
+                      </a:ext>
+                    </a:extLst>
+                  </pic:spPr>
+                </pic:pic>
+              </a:graphicData>
+            </a:graphic>
+          </wp:inline>
+        </w:drawing>
+      </w:r>
+    </w:p>
+    <w:p>
+      <w:pPr>
+        <w:spacing w:after="0" w:line="240" w:lineRule="auto"/>
+        <w:rPr>
+          <w:rFonts w:eastAsia="Times New Roman" w:cstheme="minorHAnsi"/>
+          <w:color w:val="000000"/>
+          <w:kern w:val="0"/>
+          <w:sz w:val="28"/>
+          <w:szCs w:val="28"/>
+          <w:lang w:eastAsia="en-IN" w:bidi="bn-IN"/>
+          <w14:ligatures w14:val="none"/>
+        </w:rPr>
+      </w:pPr>
+    </w:p>
+    <w:p>
+      <w:pPr>
+        <w:spacing w:after="0" w:line="240" w:lineRule="auto"/>
+        <w:rPr>
+          <w:rFonts w:eastAsia="Times New Roman" w:cstheme="minorHAnsi"/>
+          <w:b/>
+          <w:bCs/>
+          <w:color w:val="000000"/>
+          <w:kern w:val="0"/>
+          <w:sz w:val="32"/>
+          <w:szCs w:val="32"/>
+          <w:lang w:eastAsia="en-IN" w:bidi="bn-IN"/>
+          <w14:ligatures w14:val="none"/>
+        </w:rPr>
+      </w:pPr>
+      <w:r>
+        <w:rPr>
+          <w:rFonts w:eastAsia="Times New Roman" w:cstheme="minorHAnsi"/>
+          <w:b/>
+          <w:bCs/>
+          <w:color w:val="000000"/>
+          <w:kern w:val="0"/>
+          <w:sz w:val="32"/>
+          <w:szCs w:val="32"/>
+          <w:lang w:eastAsia="en-IN" w:bidi="bn-IN"/>
+          <w14:ligatures w14:val="none"/>
+        </w:rPr>
+        <w:t>Implementation</w:t>
+      </w:r>
+    </w:p>
+    <w:p>
+      <w:pPr>
+        <w:spacing w:after="0" w:line="240" w:lineRule="auto"/>
+        <w:rPr>
+          <w:rFonts w:eastAsia="Times New Roman" w:cstheme="minorHAnsi"/>
+          <w:b/>
+          <w:bCs/>
+          <w:color w:val="000000"/>
+          <w:kern w:val="0"/>
+          <w:sz w:val="32"/>
+          <w:szCs w:val="32"/>
+          <w:lang w:eastAsia="en-IN" w:bidi="bn-IN"/>
+          <w14:ligatures w14:val="none"/>
+        </w:rPr>
+      </w:pPr>
+    </w:p>
+    <w:p>
+      <w:pPr>
+        <w:pStyle w:val="Caption"/>
+        <w:keepNext/>
+      </w:pPr>
+      <w:fldSimple w:instr=" SEQ Figure \* ARABIC ">
+        <w:r>
+          <w:rPr>
+            <w:noProof/>
+          </w:rPr>
+          <w:t>4</w:t>
+        </w:r>
+      </w:fldSimple>
+      <w:r>
+        <w:t>) Bubble Sort</w:t>
+      </w:r>
+    </w:p>
+    <w:p>
+      <w:pPr>
+        <w:spacing w:after="0" w:line="240" w:lineRule="auto"/>
+        <w:rPr>
+          <w:rFonts w:eastAsia="Times New Roman" w:cstheme="minorHAnsi"/>
+          <w:color w:val="000000"/>
+          <w:kern w:val="0"/>
+          <w:sz w:val="28"/>
+          <w:szCs w:val="28"/>
+          <w:lang w:eastAsia="en-IN" w:bidi="bn-IN"/>
+          <w14:ligatures w14:val="none"/>
+        </w:rPr>
+      </w:pPr>
+      <w:r>
+        <w:rPr>
+          <w:noProof/>
+        </w:rPr>
+        <w:drawing>
+          <wp:inline distT="0" distB="0" distL="0" distR="0" wp14:anchorId="1406BB1C" wp14:editId="2782B8C8">
+            <wp:extent cx="5705475" cy="5012502"/>
+            <wp:effectExtent l="0" t="0" r="0" b="0"/>
+            <wp:docPr id="1335737750" name="Picture 2"/>
+            <wp:cNvGraphicFramePr>
+              <a:graphicFrameLocks xmlns:a="http://schemas.openxmlformats.org/drawingml/2006/main" noChangeAspect="1"/>
+            </wp:cNvGraphicFramePr>
+            <a:graphic xmlns:a="http://schemas.openxmlformats.org/drawingml/2006/main">
+              <a:graphicData uri="http://schemas.openxmlformats.org/drawingml/2006/picture">
+                <pic:pic xmlns:pic="http://schemas.openxmlformats.org/drawingml/2006/picture">
+                  <pic:nvPicPr>
+                    <pic:cNvPr id="0" name="Picture 3"/>
+                    <pic:cNvPicPr>
+                      <a:picLocks noChangeAspect="1" noChangeArrowheads="1"/>
+                    </pic:cNvPicPr>
+                  </pic:nvPicPr>
+                  <pic:blipFill rotWithShape="1">
+                    <a:blip r:embed="rId14">
+                      <a:extLst>
+                        <a:ext uri="{28A0092B-C50C-407E-A947-70E740481C1C}">
+                          <a14:useLocalDpi xmlns:a14="http://schemas.microsoft.com/office/drawing/2010/main" val="0"/>
+                        </a:ext>
+                      </a:extLst>
+                    </a:blip>
+                    <a:srcRect r="58952" b="28320"/>
+                    <a:stretch>
+                      <a:fillRect/>
+                    </a:stretch>
+                  </pic:blipFill>
+                  <pic:spPr bwMode="auto">
+                    <a:xfrm>
+                      <a:off x="0" y="0"/>
+                      <a:ext cx="5717354" cy="5022938"/>
+                    </a:xfrm>
+                    <a:prstGeom prst="rect">
+                      <a:avLst/>
+                    </a:prstGeom>
+                    <a:noFill/>
+                    <a:ln>
+                      <a:noFill/>
+                    </a:ln>
+                    <a:extLst>
+                      <a:ext uri="{53640926-AAD7-44D8-BBD7-CCE9431645EC}">
+                        <a14:shadowObscured xmlns:a14="http://schemas.microsoft.com/office/drawing/2010/main"/>
+                      </a:ext>
+                    </a:extLst>
+                  </pic:spPr>
+                </pic:pic>
+              </a:graphicData>
+            </a:graphic>
+          </wp:inline>
+        </w:drawing>
+      </w:r>
+    </w:p>
+    <w:p>
+      <w:pPr>
+        <w:pStyle w:val="Caption"/>
+        <w:keepNext/>
+      </w:pPr>
+      <w:fldSimple w:instr=" SEQ Figure \* ARABIC ">
+        <w:r>
+          <w:rPr>
+            <w:noProof/>
+          </w:rPr>
+          <w:t>5</w:t>
+        </w:r>
+      </w:fldSimple>
+      <w:r>
+        <w:t>) Quick Sort</w:t>
+      </w:r>
+    </w:p>
+    <w:p>
+      <w:pPr>
+        <w:spacing w:after="0" w:line="240" w:lineRule="auto"/>
+        <w:rPr>
+          <w:rFonts w:eastAsia="Times New Roman" w:cstheme="minorHAnsi"/>
+          <w:color w:val="000000"/>
+          <w:kern w:val="0"/>
+          <w:sz w:val="28"/>
+          <w:szCs w:val="28"/>
+          <w:lang w:eastAsia="en-IN" w:bidi="bn-IN"/>
+          <w14:ligatures w14:val="none"/>
+        </w:rPr>
+      </w:pPr>
+      <w:r>
+        <w:rPr>
+          <w:noProof/>
+        </w:rPr>
+        <w:drawing>
+          <wp:inline distT="0" distB="0" distL="0" distR="0" wp14:anchorId="21E5E830" wp14:editId="7912179B">
+            <wp:extent cx="5652655" cy="6186298"/>
+            <wp:effectExtent l="0" t="0" r="5715" b="5080"/>
+            <wp:docPr id="474536331" name="Picture 3"/>
+            <wp:cNvGraphicFramePr>
+              <a:graphicFrameLocks xmlns:a="http://schemas.openxmlformats.org/drawingml/2006/main" noChangeAspect="1"/>
+            </wp:cNvGraphicFramePr>
+            <a:graphic xmlns:a="http://schemas.openxmlformats.org/drawingml/2006/main">
+              <a:graphicData uri="http://schemas.openxmlformats.org/drawingml/2006/picture">
+                <pic:pic xmlns:pic="http://schemas.openxmlformats.org/drawingml/2006/picture">
+                  <pic:nvPicPr>
+                    <pic:cNvPr id="0" name="Picture 5"/>
+                    <pic:cNvPicPr>
+                      <a:picLocks noChangeAspect="1" noChangeArrowheads="1"/>
+                    </pic:cNvPicPr>
+                  </pic:nvPicPr>
+                  <pic:blipFill rotWithShape="1">
+                    <a:blip r:embed="rId15">
+                      <a:extLst>
+                        <a:ext uri="{28A0092B-C50C-407E-A947-70E740481C1C}">
+                          <a14:useLocalDpi xmlns:a14="http://schemas.microsoft.com/office/drawing/2010/main" val="0"/>
+                        </a:ext>
+                      </a:extLst>
+                    </a:blip>
+                    <a:srcRect r="58520" b="9788"/>
+                    <a:stretch>
+                      <a:fillRect/>
+                    </a:stretch>
+                  </pic:blipFill>
+                  <pic:spPr bwMode="auto">
+                    <a:xfrm>
+                      <a:off x="0" y="0"/>
+                      <a:ext cx="5660882" cy="6195301"/>
+                    </a:xfrm>
+                    <a:prstGeom prst="rect">
+                      <a:avLst/>
+                    </a:prstGeom>
+                    <a:noFill/>
+                    <a:ln>
+                      <a:noFill/>
+                    </a:ln>
+                    <a:extLst>
+                      <a:ext uri="{53640926-AAD7-44D8-BBD7-CCE9431645EC}">
+                        <a14:shadowObscured xmlns:a14="http://schemas.microsoft.com/office/drawing/2010/main"/>
+                      </a:ext>
+                    </a:extLst>
+                  </pic:spPr>
+                </pic:pic>
+              </a:graphicData>
+            </a:graphic>
+          </wp:inline>
+        </w:drawing>
+      </w:r>
+    </w:p>
+    <w:p>
+      <w:pPr>
+        <w:spacing w:after="0" w:line="240" w:lineRule="auto"/>
+        <w:rPr>
+          <w:rFonts w:eastAsia="Times New Roman" w:cstheme="minorHAnsi"/>
+          <w:color w:val="000000"/>
+          <w:kern w:val="0"/>
+          <w:sz w:val="28"/>
+          <w:szCs w:val="28"/>
+          <w:lang w:eastAsia="en-IN" w:bidi="bn-IN"/>
+          <w14:ligatures w14:val="none"/>
+        </w:rPr>
+      </w:pPr>
+    </w:p>
+    <w:p>
+      <w:pPr>
+        <w:pStyle w:val="Caption"/>
+        <w:keepNext/>
+      </w:pPr>
+      <w:fldSimple w:instr=" SEQ Figure \* ARABIC ">
+        <w:r>
+          <w:rPr>
+            <w:noProof/>
+          </w:rPr>
+          <w:t>6</w:t>
+        </w:r>
+      </w:fldSimple>
+      <w:r>
+        <w:t>) Sorting</w:t>
+      </w:r>
+    </w:p>
+    <w:p>
+      <w:pPr>
+        <w:spacing w:after="0" w:line="240" w:lineRule="auto"/>
+        <w:rPr>
+          <w:rFonts w:eastAsia="Times New Roman" w:cstheme="minorHAnsi"/>
+          <w:color w:val="000000"/>
+          <w:kern w:val="0"/>
+          <w:sz w:val="28"/>
+          <w:szCs w:val="28"/>
+          <w:lang w:eastAsia="en-IN" w:bidi="bn-IN"/>
+          <w14:ligatures w14:val="none"/>
+        </w:rPr>
+      </w:pPr>
+      <w:r>
+        <w:rPr>
+          <w:noProof/>
+        </w:rPr>
+        <w:drawing>
+          <wp:inline distT="0" distB="0" distL="0" distR="0" wp14:anchorId="3E661D7A" wp14:editId="581F01BA">
+            <wp:extent cx="5652135" cy="5475111"/>
+            <wp:effectExtent l="0" t="0" r="5715" b="0"/>
+            <wp:docPr id="592156334" name="Picture 4"/>
+            <wp:cNvGraphicFramePr>
+              <a:graphicFrameLocks xmlns:a="http://schemas.openxmlformats.org/drawingml/2006/main" noChangeAspect="1"/>
+            </wp:cNvGraphicFramePr>
+            <a:graphic xmlns:a="http://schemas.openxmlformats.org/drawingml/2006/main">
+              <a:graphicData uri="http://schemas.openxmlformats.org/drawingml/2006/picture">
+                <pic:pic xmlns:pic="http://schemas.openxmlformats.org/drawingml/2006/picture">
+                  <pic:nvPicPr>
+                    <pic:cNvPr id="0" name="Picture 7"/>
+                    <pic:cNvPicPr>
+                      <a:picLocks noChangeAspect="1" noChangeArrowheads="1"/>
+                    </pic:cNvPicPr>
+                  </pic:nvPicPr>
+                  <pic:blipFill rotWithShape="1">
+                    <a:blip r:embed="rId16">
+                      <a:extLst>
+                        <a:ext uri="{28A0092B-C50C-407E-A947-70E740481C1C}">
+                          <a14:useLocalDpi xmlns:a14="http://schemas.microsoft.com/office/drawing/2010/main" val="0"/>
+                        </a:ext>
+                      </a:extLst>
+                    </a:blip>
+                    <a:srcRect r="63016" b="28806"/>
+                    <a:stretch>
+                      <a:fillRect/>
+                    </a:stretch>
+                  </pic:blipFill>
+                  <pic:spPr bwMode="auto">
+                    <a:xfrm>
+                      <a:off x="0" y="0"/>
+                      <a:ext cx="5675043" cy="5497302"/>
+                    </a:xfrm>
+                    <a:prstGeom prst="rect">
+                      <a:avLst/>
+                    </a:prstGeom>
+                    <a:noFill/>
+                    <a:ln>
+                      <a:noFill/>
+                    </a:ln>
+                    <a:extLst>
+                      <a:ext uri="{53640926-AAD7-44D8-BBD7-CCE9431645EC}">
+                        <a14:shadowObscured xmlns:a14="http://schemas.microsoft.com/office/drawing/2010/main"/>
+                      </a:ext>
+                    </a:extLst>
+                  </pic:spPr>
+                </pic:pic>
+              </a:graphicData>
+            </a:graphic>
+          </wp:inline>
+        </w:drawing>
+      </w:r>
+    </w:p>
+    <w:p>
+      <w:pPr>
+        <w:spacing w:after="0" w:line="240" w:lineRule="auto"/>
+        <w:rPr>
+          <w:rFonts w:eastAsia="Times New Roman" w:cstheme="minorHAnsi"/>
+          <w:color w:val="000000"/>
+          <w:kern w:val="0"/>
+          <w:sz w:val="28"/>
+          <w:szCs w:val="28"/>
+          <w:lang w:eastAsia="en-IN" w:bidi="bn-IN"/>
+          <w14:ligatures w14:val="none"/>
+        </w:rPr>
+      </w:pPr>
+    </w:p>
+    <w:p>
+      <w:pPr>
+        <w:spacing w:after="0" w:line="240" w:lineRule="auto"/>
+        <w:rPr>
+          <w:rFonts w:eastAsia="Times New Roman" w:cstheme="minorHAnsi"/>
+          <w:b/>
+          <w:bCs/>
+          <w:color w:val="000000"/>
+          <w:kern w:val="0"/>
+          <w:sz w:val="28"/>
+          <w:szCs w:val="28"/>
+          <w:lang w:eastAsia="en-IN" w:bidi="bn-IN"/>
+          <w14:ligatures w14:val="none"/>
+        </w:rPr>
+      </w:pPr>
+      <w:r>
+        <w:rPr>
+          <w:rFonts w:eastAsia="Times New Roman" w:cstheme="minorHAnsi"/>
+          <w:b/>
+          <w:bCs/>
+          <w:color w:val="000000"/>
+          <w:kern w:val="0"/>
+          <w:sz w:val="28"/>
+          <w:szCs w:val="28"/>
+          <w:lang w:eastAsia="en-IN" w:bidi="bn-IN"/>
+          <w14:ligatures w14:val="none"/>
+        </w:rPr>
+        <w:t>Output</w:t>
+      </w:r>
+    </w:p>
+    <w:p>
+      <w:pPr>
+        <w:spacing w:after="0" w:line="240" w:lineRule="auto"/>
+        <w:rPr>
+          <w:rFonts w:eastAsia="Times New Roman" w:cstheme="minorHAnsi"/>
+          <w:b/>
+          <w:bCs/>
+          <w:color w:val="000000"/>
+          <w:kern w:val="0"/>
+          <w:sz w:val="28"/>
+          <w:szCs w:val="28"/>
+          <w:lang w:eastAsia="en-IN" w:bidi="bn-IN"/>
+          <w14:ligatures w14:val="none"/>
+        </w:rPr>
+      </w:pPr>
+    </w:p>
+    <w:p>
+      <w:pPr>
+        <w:pStyle w:val="Caption"/>
+        <w:keepNext/>
+      </w:pPr>
+      <w:fldSimple w:instr=" SEQ Figure \* ARABIC ">
+        <w:r>
+          <w:rPr>
+            <w:noProof/>
+          </w:rPr>
+          <w:t>7</w:t>
+        </w:r>
+      </w:fldSimple>
+      <w:r>
+        <w:t>) Terminal</w:t>
+      </w:r>
+    </w:p>
+    <w:p>
+      <w:pPr>
+        <w:spacing w:after="0" w:line="240" w:lineRule="auto"/>
+        <w:rPr>
+          <w:rFonts w:eastAsia="Times New Roman" w:cstheme="minorHAnsi"/>
+          <w:b/>
+          <w:bCs/>
+          <w:color w:val="000000"/>
+          <w:kern w:val="0"/>
+          <w:sz w:val="28"/>
+          <w:szCs w:val="28"/>
+          <w:lang w:eastAsia="en-IN" w:bidi="bn-IN"/>
+          <w14:ligatures w14:val="none"/>
+        </w:rPr>
+      </w:pPr>
+      <w:r>
+        <w:rPr>
+          <w:noProof/>
+        </w:rPr>
+        <w:drawing>
+          <wp:inline distT="0" distB="0" distL="0" distR="0" wp14:anchorId="34614C47" wp14:editId="54D9624B">
+            <wp:extent cx="5652135" cy="2760150"/>
+            <wp:effectExtent l="0" t="0" r="5715" b="2540"/>
+            <wp:docPr id="1843198555" name="Picture 1"/>
+            <wp:cNvGraphicFramePr>
+              <a:graphicFrameLocks xmlns:a="http://schemas.openxmlformats.org/drawingml/2006/main" noChangeAspect="1"/>
+            </wp:cNvGraphicFramePr>
+            <a:graphic xmlns:a="http://schemas.openxmlformats.org/drawingml/2006/main">
+              <a:graphicData uri="http://schemas.openxmlformats.org/drawingml/2006/picture">
+                <pic:pic xmlns:pic="http://schemas.openxmlformats.org/drawingml/2006/picture">
+                  <pic:nvPicPr>
+                    <pic:cNvPr id="0" name="Picture 1"/>
+                    <pic:cNvPicPr>
+                      <a:picLocks noChangeAspect="1" noChangeArrowheads="1"/>
+                    </pic:cNvPicPr>
+                  </pic:nvPicPr>
+                  <pic:blipFill rotWithShape="1">
+                    <a:blip r:embed="rId17">
+                      <a:extLst>
+                        <a:ext uri="{28A0092B-C50C-407E-A947-70E740481C1C}">
+                          <a14:useLocalDpi xmlns:a14="http://schemas.microsoft.com/office/drawing/2010/main" val="0"/>
+                        </a:ext>
+                      </a:extLst>
+                    </a:blip>
+                    <a:srcRect l="-1" t="56067" r="61038" b="6106"/>
+                    <a:stretch>
+                      <a:fillRect/>
+                    </a:stretch>
+                  </pic:blipFill>
+                  <pic:spPr bwMode="auto">
+                    <a:xfrm>
+                      <a:off x="0" y="0"/>
+                      <a:ext cx="5755832" cy="2810789"/>
+                    </a:xfrm>
+                    <a:prstGeom prst="rect">
+                      <a:avLst/>
+                    </a:prstGeom>
+                    <a:noFill/>
+                    <a:ln>
+                      <a:noFill/>
+                    </a:ln>
+                    <a:extLst>
+                      <a:ext uri="{53640926-AAD7-44D8-BBD7-CCE9431645EC}">
+                        <a14:shadowObscured xmlns:a14="http://schemas.microsoft.com/office/drawing/2010/main"/>
+                      </a:ext>
+                    </a:extLst>
+                  </pic:spPr>
+                </pic:pic>
+              </a:graphicData>
+            </a:graphic>
+          </wp:inline>
+        </w:drawing>
+      </w:r>
+    </w:p>
+    <w:p>
+      <w:pPr>
+        <w:spacing w:after="0" w:line="240" w:lineRule="auto"/>
+        <w:rPr>
+          <w:rFonts w:eastAsia="Times New Roman" w:cstheme="minorHAnsi"/>
+          <w:color w:val="000000"/>
+          <w:kern w:val="0"/>
+          <w:sz w:val="28"/>
+          <w:szCs w:val="28"/>
+          <w:lang w:eastAsia="en-IN" w:bidi="bn-IN"/>
+          <w14:ligatures w14:val="none"/>
+        </w:rPr>
+      </w:pPr>
+    </w:p>
+    <w:p>
+      <w:pPr>
+        <w:spacing w:after="0" w:line="240" w:lineRule="auto"/>
+        <w:rPr>
+          <w:rFonts w:eastAsia="Times New Roman" w:cstheme="minorHAnsi"/>
+          <w:b/>
+          <w:bCs/>
+          <w:color w:val="000000"/>
+          <w:kern w:val="0"/>
+          <w:sz w:val="32"/>
+          <w:szCs w:val="32"/>
+          <w:lang w:eastAsia="en-IN" w:bidi="bn-IN"/>
+          <w14:ligatures w14:val="none"/>
+        </w:rPr>
+      </w:pPr>
+      <w:r>
+        <w:rPr>
+          <w:rFonts w:eastAsia="Times New Roman" w:cstheme="minorHAnsi"/>
+          <w:b/>
+          <w:bCs/>
+          <w:color w:val="000000"/>
+          <w:kern w:val="0"/>
+          <w:sz w:val="32"/>
+          <w:szCs w:val="32"/>
+          <w:lang w:eastAsia="en-IN" w:bidi="bn-IN"/>
+          <w14:ligatures w14:val="none"/>
+        </w:rPr>
+        <w:t>Analysis</w:t>
+      </w:r>
+    </w:p>
+    <w:p>
+      <w:pPr>
+        <w:pStyle w:val="ListParagraph"/>
+        <w:numPr>
+          <w:ilvl w:val="0"/>
+          <w:numId w:val="15"/>
+        </w:numPr>
+        <w:spacing w:after="0" w:line="240" w:lineRule="auto"/>
+        <w:rPr>
+          <w:rFonts w:eastAsia="Times New Roman" w:cstheme="minorHAnsi"/>
+          <w:color w:val="000000"/>
+          <w:kern w:val="0"/>
+          <w:sz w:val="28"/>
+          <w:szCs w:val="28"/>
+          <w:lang w:eastAsia="en-IN" w:bidi="bn-IN"/>
+          <w14:ligatures w14:val="none"/>
+        </w:rPr>
+      </w:pPr>
+      <w:r>
+        <w:rPr>
+          <w:rFonts w:eastAsia="Times New Roman" w:cstheme="minorHAnsi"/>
+          <w:b/>
+          <w:bCs/>
+          <w:color w:val="000000"/>
+          <w:kern w:val="0"/>
+          <w:sz w:val="28"/>
+          <w:szCs w:val="28"/>
+          <w:lang w:eastAsia="en-IN" w:bidi="bn-IN"/>
+          <w14:ligatures w14:val="none"/>
+        </w:rPr>
+        <w:t>Bubble Sort</w:t>
+      </w:r>
+      <w:r>
+        <w:rPr>
+          <w:rFonts w:eastAsia="Times New Roman" w:cstheme="minorHAnsi"/>
+          <w:color w:val="000000"/>
+          <w:kern w:val="0"/>
+          <w:sz w:val="28"/>
+          <w:szCs w:val="28"/>
+          <w:lang w:eastAsia="en-IN" w:bidi="bn-IN"/>
+          <w14:ligatures w14:val="none"/>
+        </w:rPr>
+        <w:t xml:space="preserve"> uses nested loops. There are two loops used one inside another. Its </w:t>
+      </w:r>
+      <w:r>
+        <w:rPr>
+          <w:rFonts w:eastAsia="Times New Roman" w:cstheme="minorHAnsi"/>
+          <w:b/>
+          <w:bCs/>
+          <w:color w:val="000000"/>
+          <w:kern w:val="0"/>
+          <w:sz w:val="28"/>
+          <w:szCs w:val="28"/>
+          <w:lang w:eastAsia="en-IN" w:bidi="bn-IN"/>
+          <w14:ligatures w14:val="none"/>
+        </w:rPr>
+        <w:t>worst and average case time complexity is O(n</w:t>
+      </w:r>
+      <w:r>
+        <w:rPr>
+          <w:rFonts w:eastAsia="Times New Roman" w:cstheme="minorHAnsi"/>
+          <w:b/>
+          <w:bCs/>
+          <w:color w:val="000000"/>
+          <w:kern w:val="0"/>
+          <w:sz w:val="28"/>
+          <w:szCs w:val="28"/>
+          <w:vertAlign w:val="superscript"/>
+          <w:lang w:eastAsia="en-IN" w:bidi="bn-IN"/>
+          <w14:ligatures w14:val="none"/>
+        </w:rPr>
+        <w:t>2</w:t>
+      </w:r>
+      <w:r>
+        <w:rPr>
+          <w:rFonts w:eastAsia="Times New Roman" w:cstheme="minorHAnsi"/>
+          <w:b/>
+          <w:bCs/>
+          <w:color w:val="000000"/>
+          <w:kern w:val="0"/>
+          <w:sz w:val="28"/>
+          <w:szCs w:val="28"/>
+          <w:lang w:eastAsia="en-IN" w:bidi="bn-IN"/>
+          <w14:ligatures w14:val="none"/>
+        </w:rPr>
+        <w:t>)</w:t>
+      </w:r>
+      <w:r>
+        <w:rPr>
+          <w:rFonts w:eastAsia="Times New Roman" w:cstheme="minorHAnsi"/>
+          <w:color w:val="000000"/>
+          <w:kern w:val="0"/>
+          <w:sz w:val="28"/>
+          <w:szCs w:val="28"/>
+          <w:lang w:eastAsia="en-IN" w:bidi="bn-IN"/>
+          <w14:ligatures w14:val="none"/>
+        </w:rPr>
+        <w:t xml:space="preserve"> and its </w:t>
+      </w:r>
+      <w:r>
+        <w:rPr>
+          <w:rFonts w:eastAsia="Times New Roman" w:cstheme="minorHAnsi"/>
+          <w:b/>
+          <w:bCs/>
+          <w:color w:val="000000"/>
+          <w:kern w:val="0"/>
+          <w:sz w:val="28"/>
+          <w:szCs w:val="28"/>
+          <w:lang w:eastAsia="en-IN" w:bidi="bn-IN"/>
+          <w14:ligatures w14:val="none"/>
+        </w:rPr>
+        <w:t>best-case time complexity is O(n)</w:t>
+      </w:r>
+      <w:r>
+        <w:rPr>
+          <w:rFonts w:eastAsia="Times New Roman" w:cstheme="minorHAnsi"/>
+          <w:color w:val="000000"/>
+          <w:kern w:val="0"/>
+          <w:sz w:val="28"/>
+          <w:szCs w:val="28"/>
+          <w:lang w:eastAsia="en-IN" w:bidi="bn-IN"/>
+          <w14:ligatures w14:val="none"/>
+        </w:rPr>
+        <w:t xml:space="preserve"> when the array is already sorted.</w:t>
+      </w:r>
+    </w:p>
+    <w:p>
+      <w:pPr>
+        <w:pStyle w:val="ListParagraph"/>
+        <w:numPr>
+          <w:ilvl w:val="0"/>
+          <w:numId w:val="15"/>
+        </w:numPr>
+        <w:spacing w:after="0" w:line="240" w:lineRule="auto"/>
+        <w:rPr>
+          <w:rFonts w:eastAsia="Times New Roman" w:cstheme="minorHAnsi"/>
+          <w:color w:val="000000"/>
+          <w:kern w:val="0"/>
+          <w:sz w:val="28"/>
+          <w:szCs w:val="28"/>
+          <w:lang w:eastAsia="en-IN" w:bidi="bn-IN"/>
+          <w14:ligatures w14:val="none"/>
+        </w:rPr>
+      </w:pPr>
+      <w:r>
+        <w:rPr>
+          <w:rFonts w:eastAsia="Times New Roman" w:cstheme="minorHAnsi"/>
+          <w:b/>
+          <w:bCs/>
+          <w:color w:val="000000"/>
+          <w:kern w:val="0"/>
+          <w:sz w:val="28"/>
+          <w:szCs w:val="28"/>
+          <w:lang w:eastAsia="en-IN" w:bidi="bn-IN"/>
+          <w14:ligatures w14:val="none"/>
+        </w:rPr>
+        <w:t>Quick Sort</w:t>
+      </w:r>
+      <w:r>
+        <w:rPr>
+          <w:rFonts w:eastAsia="Times New Roman" w:cstheme="minorHAnsi"/>
+          <w:color w:val="000000"/>
+          <w:kern w:val="0"/>
+          <w:sz w:val="28"/>
+          <w:szCs w:val="28"/>
+          <w:lang w:eastAsia="en-IN" w:bidi="bn-IN"/>
+          <w14:ligatures w14:val="none"/>
+        </w:rPr>
+        <w:t xml:space="preserve"> divides the array into sub-arrays</w:t>
+      </w:r>
+      <w:r>
+        <w:rPr>
+          <w:rFonts w:eastAsia="Times New Roman" w:cstheme="minorHAnsi"/>
+          <w:color w:val="000000"/>
+          <w:kern w:val="0"/>
+          <w:sz w:val="28"/>
+          <w:szCs w:val="28"/>
+          <w:lang w:eastAsia="en-IN" w:bidi="bn-IN"/>
+          <w14:ligatures w14:val="none"/>
+        </w:rPr>
+        <w:t>, and also it performs partitioning. Its recurrence relation in best case and average case is</w:t>
+      </w:r>
+    </w:p>
+    <w:p>
+      <w:pPr>
+        <w:pStyle w:val="ListParagraph"/>
+        <w:spacing w:after="0" w:line="240" w:lineRule="auto"/>
+        <w:rPr>
+          <w:rFonts w:eastAsia="Times New Roman" w:cstheme="minorHAnsi"/>
+          <w:b/>
+          <w:bCs/>
+          <w:color w:val="000000"/>
+          <w:kern w:val="0"/>
+          <w:sz w:val="28"/>
+          <w:szCs w:val="28"/>
+          <w:lang w:eastAsia="en-IN" w:bidi="bn-IN"/>
+          <w14:ligatures w14:val="none"/>
+        </w:rPr>
+      </w:pPr>
+      <w:r>
+        <w:rPr>
+          <w:rFonts w:eastAsia="Times New Roman" w:cstheme="minorHAnsi"/>
+          <w:b/>
+          <w:bCs/>
+          <w:color w:val="000000"/>
+          <w:kern w:val="0"/>
+          <w:sz w:val="28"/>
+          <w:szCs w:val="28"/>
+          <w:lang w:eastAsia="en-IN" w:bidi="bn-IN"/>
+          <w14:ligatures w14:val="none"/>
+        </w:rPr>
+        <w:t>T(n) = 2T(n/2) + O(n)</w:t>
+      </w:r>
+    </w:p>
+    <w:p>
+      <w:pPr>
+        <w:pStyle w:val="ListParagraph"/>
+        <w:spacing w:after="0" w:line="240" w:lineRule="auto"/>
+        <w:rPr>
+          <w:rFonts w:eastAsia="Times New Roman" w:cstheme="minorHAnsi"/>
+          <w:color w:val="000000"/>
+          <w:kern w:val="0"/>
+          <w:sz w:val="28"/>
+          <w:szCs w:val="28"/>
+          <w:lang w:eastAsia="en-IN" w:bidi="bn-IN"/>
+          <w14:ligatures w14:val="none"/>
+        </w:rPr>
+      </w:pPr>
+      <w:r>
+        <w:rPr>
+          <w:rFonts w:eastAsia="Times New Roman" w:cstheme="minorHAnsi"/>
+          <w:color w:val="000000"/>
+          <w:kern w:val="0"/>
+          <w:sz w:val="28"/>
+          <w:szCs w:val="28"/>
+          <w:lang w:eastAsia="en-IN" w:bidi="bn-IN"/>
+          <w14:ligatures w14:val="none"/>
+        </w:rPr>
+        <w:t>Where O(n) is the complexity of partitioning</w:t>
+      </w:r>
+    </w:p>
+    <w:p>
+      <w:pPr>
+        <w:pStyle w:val="ListParagraph"/>
+        <w:spacing w:after="0" w:line="240" w:lineRule="auto"/>
+        <w:rPr>
+          <w:rFonts w:eastAsia="Times New Roman" w:cstheme="minorHAnsi"/>
+          <w:b/>
+          <w:bCs/>
+          <w:color w:val="000000"/>
+          <w:kern w:val="0"/>
+          <w:sz w:val="28"/>
+          <w:szCs w:val="28"/>
+          <w:lang w:eastAsia="en-IN" w:bidi="bn-IN"/>
+          <w14:ligatures w14:val="none"/>
+        </w:rPr>
+      </w:pPr>
+      <w:r>
+        <w:rPr>
+          <w:rFonts w:eastAsia="Times New Roman" w:cstheme="minorHAnsi"/>
+          <w:color w:val="000000"/>
+          <w:kern w:val="0"/>
+          <w:sz w:val="28"/>
+          <w:szCs w:val="28"/>
+          <w:lang w:eastAsia="en-IN" w:bidi="bn-IN"/>
+          <w14:ligatures w14:val="none"/>
+        </w:rPr>
+        <w:t xml:space="preserve">On solving the above equation, we get the time complexity of Quick Sort in </w:t>
+      </w:r>
+      <w:r>
+        <w:rPr>
+          <w:rFonts w:eastAsia="Times New Roman" w:cstheme="minorHAnsi"/>
+          <w:b/>
+          <w:bCs/>
+          <w:color w:val="000000"/>
+          <w:kern w:val="0"/>
+          <w:sz w:val="28"/>
+          <w:szCs w:val="28"/>
+          <w:lang w:eastAsia="en-IN" w:bidi="bn-IN"/>
+          <w14:ligatures w14:val="none"/>
+        </w:rPr>
+        <w:t>best and average cases</w:t>
+      </w:r>
+      <w:r>
+        <w:rPr>
+          <w:rFonts w:eastAsia="Times New Roman" w:cstheme="minorHAnsi"/>
+          <w:color w:val="000000"/>
+          <w:kern w:val="0"/>
+          <w:sz w:val="28"/>
+          <w:szCs w:val="28"/>
+          <w:lang w:eastAsia="en-IN" w:bidi="bn-IN"/>
+          <w14:ligatures w14:val="none"/>
+        </w:rPr>
+        <w:t xml:space="preserve"> as </w:t>
+      </w:r>
+      <w:r>
+        <w:rPr>
+          <w:rFonts w:eastAsia="Times New Roman" w:cstheme="minorHAnsi"/>
+          <w:b/>
+          <w:bCs/>
+          <w:color w:val="000000"/>
+          <w:kern w:val="0"/>
+          <w:sz w:val="28"/>
+          <w:szCs w:val="28"/>
+          <w:lang w:eastAsia="en-IN" w:bidi="bn-IN"/>
+          <w14:ligatures w14:val="none"/>
+        </w:rPr>
+        <w:t>O (n log n)</w:t>
+      </w:r>
+    </w:p>
+    <w:p>
+      <w:pPr>
+        <w:pStyle w:val="ListParagraph"/>
+        <w:spacing w:after="0" w:line="240" w:lineRule="auto"/>
+        <w:rPr>
+          <w:rFonts w:eastAsia="Times New Roman" w:cstheme="minorHAnsi"/>
+          <w:color w:val="000000"/>
+          <w:kern w:val="0"/>
+          <w:sz w:val="28"/>
+          <w:szCs w:val="28"/>
+          <w:lang w:eastAsia="en-IN" w:bidi="bn-IN"/>
+          <w14:ligatures w14:val="none"/>
+        </w:rPr>
+      </w:pPr>
+    </w:p>
+    <w:p>
+      <w:pPr>
+        <w:pStyle w:val="ListParagraph"/>
+        <w:spacing w:after="0" w:line="240" w:lineRule="auto"/>
+        <w:rPr>
+          <w:rFonts w:eastAsia="Times New Roman" w:cstheme="minorHAnsi"/>
+          <w:b/>
+          <w:bCs/>
+          <w:color w:val="000000"/>
+          <w:kern w:val="0"/>
+          <w:sz w:val="28"/>
+          <w:szCs w:val="28"/>
+          <w:lang w:eastAsia="en-IN" w:bidi="bn-IN"/>
+          <w14:ligatures w14:val="none"/>
+        </w:rPr>
+      </w:pPr>
+      <w:r>
+        <w:rPr>
+          <w:rFonts w:eastAsia="Times New Roman" w:cstheme="minorHAnsi"/>
+          <w:color w:val="000000"/>
+          <w:kern w:val="0"/>
+          <w:sz w:val="28"/>
+          <w:szCs w:val="28"/>
+          <w:lang w:eastAsia="en-IN" w:bidi="bn-IN"/>
+          <w14:ligatures w14:val="none"/>
+        </w:rPr>
+        <w:t xml:space="preserve">In the </w:t>
+      </w:r>
+      <w:r>
+        <w:rPr>
+          <w:rFonts w:eastAsia="Times New Roman" w:cstheme="minorHAnsi"/>
+          <w:b/>
+          <w:bCs/>
+          <w:color w:val="000000"/>
+          <w:kern w:val="0"/>
+          <w:sz w:val="28"/>
+          <w:szCs w:val="28"/>
+          <w:lang w:eastAsia="en-IN" w:bidi="bn-IN"/>
+          <w14:ligatures w14:val="none"/>
+        </w:rPr>
+        <w:t>worst case</w:t>
+      </w:r>
+      <w:r>
+        <w:rPr>
+          <w:rFonts w:eastAsia="Times New Roman" w:cstheme="minorHAnsi"/>
+          <w:color w:val="000000"/>
+          <w:kern w:val="0"/>
+          <w:sz w:val="28"/>
+          <w:szCs w:val="28"/>
+          <w:lang w:eastAsia="en-IN" w:bidi="bn-IN"/>
+          <w14:ligatures w14:val="none"/>
+        </w:rPr>
+        <w:t xml:space="preserve"> of quick sort, it divides the array very inefficiently, for example in two halves one including n-1 elements and the other having only 1 element, this occurs when the input array is already sorted. Then the recurrence relation becomes </w:t>
+      </w:r>
+      <w:r>
+        <w:rPr>
+          <w:rFonts w:eastAsia="Times New Roman" w:cstheme="minorHAnsi"/>
+          <w:b/>
+          <w:bCs/>
+          <w:color w:val="000000"/>
+          <w:kern w:val="0"/>
+          <w:sz w:val="28"/>
+          <w:szCs w:val="28"/>
+          <w:lang w:eastAsia="en-IN" w:bidi="bn-IN"/>
+          <w14:ligatures w14:val="none"/>
+        </w:rPr>
+        <w:t>T(n) = T(n-1) + O(n)</w:t>
+      </w:r>
+      <w:r>
+        <w:rPr>
+          <w:rFonts w:eastAsia="Times New Roman" w:cstheme="minorHAnsi"/>
+          <w:color w:val="000000"/>
+          <w:kern w:val="0"/>
+          <w:sz w:val="28"/>
+          <w:szCs w:val="28"/>
+          <w:lang w:eastAsia="en-IN" w:bidi="bn-IN"/>
+          <w14:ligatures w14:val="none"/>
+        </w:rPr>
+        <w:t xml:space="preserve"> which when evaluated is found to be </w:t>
+      </w:r>
+      <w:r>
+        <w:rPr>
+          <w:rFonts w:eastAsia="Times New Roman" w:cstheme="minorHAnsi"/>
+          <w:b/>
+          <w:bCs/>
+          <w:color w:val="000000"/>
+          <w:kern w:val="0"/>
+          <w:sz w:val="28"/>
+          <w:szCs w:val="28"/>
+          <w:lang w:eastAsia="en-IN" w:bidi="bn-IN"/>
+          <w14:ligatures w14:val="none"/>
+        </w:rPr>
+        <w:t>O(n</w:t>
+      </w:r>
+      <w:r>
+        <w:rPr>
+          <w:rFonts w:eastAsia="Times New Roman" w:cstheme="minorHAnsi"/>
+          <w:b/>
+          <w:bCs/>
+          <w:color w:val="000000"/>
+          <w:kern w:val="0"/>
+          <w:sz w:val="28"/>
+          <w:szCs w:val="28"/>
+          <w:vertAlign w:val="superscript"/>
+          <w:lang w:eastAsia="en-IN" w:bidi="bn-IN"/>
+          <w14:ligatures w14:val="none"/>
+        </w:rPr>
+        <w:t>2</w:t>
+      </w:r>
+      <w:r>
+        <w:rPr>
+          <w:rFonts w:eastAsia="Times New Roman" w:cstheme="minorHAnsi"/>
+          <w:b/>
+          <w:bCs/>
+          <w:color w:val="000000"/>
+          <w:kern w:val="0"/>
+          <w:sz w:val="28"/>
+          <w:szCs w:val="28"/>
+          <w:lang w:eastAsia="en-IN" w:bidi="bn-IN"/>
+          <w14:ligatures w14:val="none"/>
+        </w:rPr>
+        <w:t>)</w:t>
+      </w:r>
+    </w:p>
+    <w:p>
+      <w:pPr>
+        <w:pStyle w:val="ListParagraph"/>
+        <w:spacing w:after="0" w:line="240" w:lineRule="auto"/>
+        <w:rPr>
+          <w:rFonts w:eastAsia="Times New Roman" w:cstheme="minorHAnsi"/>
+          <w:b/>
+          <w:bCs/>
+          <w:color w:val="000000"/>
+          <w:kern w:val="0"/>
+          <w:sz w:val="28"/>
+          <w:szCs w:val="28"/>
+          <w:lang w:eastAsia="en-IN" w:bidi="bn-IN"/>
+          <w14:ligatures w14:val="none"/>
+        </w:rPr>
+      </w:pPr>
+    </w:p>
+    <w:p>
+      <w:pPr>
+        <w:pStyle w:val="ListParagraph"/>
+        <w:numPr>
+          <w:ilvl w:val="0"/>
+          <w:numId w:val="15"/>
+        </w:numPr>
+        <w:spacing w:after="0" w:line="240" w:lineRule="auto"/>
+        <w:rPr>
+          <w:rFonts w:eastAsia="Times New Roman" w:cstheme="minorHAnsi"/>
+          <w:color w:val="000000"/>
+          <w:kern w:val="0"/>
+          <w:sz w:val="28"/>
+          <w:szCs w:val="28"/>
+          <w:lang w:eastAsia="en-IN" w:bidi="bn-IN"/>
+          <w14:ligatures w14:val="none"/>
+        </w:rPr>
+      </w:pPr>
+      <w:r>
+        <w:rPr>
+          <w:rFonts w:eastAsia="Times New Roman" w:cstheme="minorHAnsi"/>
+          <w:b/>
+          <w:bCs/>
+          <w:color w:val="000000"/>
+          <w:kern w:val="0"/>
+          <w:sz w:val="28"/>
+          <w:szCs w:val="28"/>
+          <w:lang w:eastAsia="en-IN" w:bidi="bn-IN"/>
+          <w14:ligatures w14:val="none"/>
+        </w:rPr>
+        <w:t xml:space="preserve">Quick Sort </w:t>
+      </w:r>
+      <w:r>
+        <w:rPr>
+          <w:rFonts w:eastAsia="Times New Roman" w:cstheme="minorHAnsi"/>
+          <w:b/>
+          <w:bCs/>
+          <w:color w:val="000000"/>
+          <w:kern w:val="0"/>
+          <w:sz w:val="28"/>
+          <w:szCs w:val="28"/>
+          <w:lang w:eastAsia="en-IN" w:bidi="bn-IN"/>
+          <w14:ligatures w14:val="none"/>
+        </w:rPr>
+        <w:t>is generally quicker</w:t>
+      </w:r>
+      <w:r>
+        <w:rPr>
+          <w:rFonts w:eastAsia="Times New Roman" w:cstheme="minorHAnsi"/>
+          <w:color w:val="000000"/>
+          <w:kern w:val="0"/>
+          <w:sz w:val="28"/>
+          <w:szCs w:val="28"/>
+          <w:lang w:eastAsia="en-IN" w:bidi="bn-IN"/>
+          <w14:ligatures w14:val="none"/>
+        </w:rPr>
+        <w:t xml:space="preserve"> than bubble sort and that is clear from the time complexity analysis as </w:t>
+      </w:r>
+      <w:r>
+        <w:rPr>
+          <w:rFonts w:eastAsia="Times New Roman" w:cstheme="minorHAnsi"/>
+          <w:b/>
+          <w:bCs/>
+          <w:color w:val="000000"/>
+          <w:kern w:val="0"/>
+          <w:sz w:val="28"/>
+          <w:szCs w:val="28"/>
+          <w:lang w:eastAsia="en-IN" w:bidi="bn-IN"/>
+          <w14:ligatures w14:val="none"/>
+        </w:rPr>
+        <w:t>O (n log n) &lt; O(n</w:t>
+      </w:r>
+      <w:r>
+        <w:rPr>
+          <w:rFonts w:eastAsia="Times New Roman" w:cstheme="minorHAnsi"/>
+          <w:b/>
+          <w:bCs/>
+          <w:color w:val="000000"/>
+          <w:kern w:val="0"/>
+          <w:sz w:val="28"/>
+          <w:szCs w:val="28"/>
+          <w:vertAlign w:val="superscript"/>
+          <w:lang w:eastAsia="en-IN" w:bidi="bn-IN"/>
+          <w14:ligatures w14:val="none"/>
+        </w:rPr>
+        <w:t>2</w:t>
+      </w:r>
+      <w:r>
+        <w:rPr>
+          <w:rFonts w:eastAsia="Times New Roman" w:cstheme="minorHAnsi"/>
+          <w:b/>
+          <w:bCs/>
+          <w:color w:val="000000"/>
+          <w:kern w:val="0"/>
+          <w:sz w:val="28"/>
+          <w:szCs w:val="28"/>
+          <w:lang w:eastAsia="en-IN" w:bidi="bn-IN"/>
+          <w14:ligatures w14:val="none"/>
+        </w:rPr>
+        <w:t>)</w:t>
+      </w:r>
+      <w:r>
+        <w:rPr>
+          <w:rFonts w:eastAsia="Times New Roman" w:cstheme="minorHAnsi"/>
+          <w:color w:val="000000"/>
+          <w:kern w:val="0"/>
+          <w:sz w:val="28"/>
+          <w:szCs w:val="28"/>
+          <w:lang w:eastAsia="en-IN" w:bidi="bn-IN"/>
+          <w14:ligatures w14:val="none"/>
+        </w:rPr>
+        <w:t>.</w:t>
+      </w:r>
+      <w:r>
+        <w:rPr>
+          <w:rFonts w:eastAsia="Times New Roman" w:cstheme="minorHAnsi"/>
+          <w:color w:val="000000"/>
+          <w:kern w:val="0"/>
+          <w:sz w:val="28"/>
+          <w:szCs w:val="28"/>
+          <w:lang w:eastAsia="en-IN" w:bidi="bn-IN"/>
+          <w14:ligatures w14:val="none"/>
+        </w:rPr>
+        <w:t xml:space="preserve"> </w:t>
+      </w:r>
+    </w:p>
+    <w:p>
+      <w:pPr>
+        <w:pStyle w:val="ListParagraph"/>
+        <w:numPr>
+          <w:ilvl w:val="0"/>
+          <w:numId w:val="15"/>
+        </w:numPr>
+        <w:spacing w:after="0" w:line="240" w:lineRule="auto"/>
+        <w:rPr>
+          <w:rFonts w:eastAsia="Times New Roman" w:cstheme="minorHAnsi"/>
+          <w:color w:val="000000"/>
+          <w:kern w:val="0"/>
+          <w:sz w:val="28"/>
+          <w:szCs w:val="28"/>
+          <w:lang w:eastAsia="en-IN" w:bidi="bn-IN"/>
+          <w14:ligatures w14:val="none"/>
+        </w:rPr>
+      </w:pPr>
+      <w:r>
+        <w:rPr>
+          <w:rFonts w:eastAsia="Times New Roman" w:cstheme="minorHAnsi"/>
+          <w:b/>
+          <w:bCs/>
+          <w:color w:val="000000"/>
+          <w:kern w:val="0"/>
+          <w:sz w:val="28"/>
+          <w:szCs w:val="28"/>
+          <w:lang w:eastAsia="en-IN" w:bidi="bn-IN"/>
+          <w14:ligatures w14:val="none"/>
+        </w:rPr>
+        <w:t>Quick sort is very efficient even on large datasets</w:t>
+      </w:r>
+      <w:r>
+        <w:rPr>
+          <w:rFonts w:eastAsia="Times New Roman" w:cstheme="minorHAnsi"/>
+          <w:color w:val="000000"/>
+          <w:kern w:val="0"/>
+          <w:sz w:val="28"/>
+          <w:szCs w:val="28"/>
+          <w:lang w:eastAsia="en-IN" w:bidi="bn-IN"/>
+          <w14:ligatures w14:val="none"/>
+        </w:rPr>
+        <w:t xml:space="preserve"> but bubble sort on the other hand is very inefficient. Quick sort applies the Divide and Conquer algorithm which makes it much faster than bubble sort which is based on Brute force approach.</w:t>
+      </w:r>
+    </w:p>
+    <w:p>
+      <w:pPr>
+        <w:pStyle w:val="ListParagraph"/>
+        <w:numPr>
+          <w:ilvl w:val="0"/>
+          <w:numId w:val="15"/>
+        </w:numPr>
+        <w:spacing w:after="0" w:line="240" w:lineRule="auto"/>
+        <w:rPr>
+          <w:rFonts w:eastAsia="Times New Roman" w:cstheme="minorHAnsi"/>
+          <w:color w:val="000000"/>
+          <w:kern w:val="0"/>
+          <w:sz w:val="28"/>
+          <w:szCs w:val="28"/>
+          <w:lang w:eastAsia="en-IN" w:bidi="bn-IN"/>
+          <w14:ligatures w14:val="none"/>
+        </w:rPr>
+      </w:pPr>
+      <w:r>
+        <w:rPr>
+          <w:rFonts w:eastAsia="Times New Roman" w:cstheme="minorHAnsi"/>
+          <w:color w:val="000000"/>
+          <w:kern w:val="0"/>
+          <w:sz w:val="28"/>
+          <w:szCs w:val="28"/>
+          <w:lang w:eastAsia="en-IN" w:bidi="bn-IN"/>
+          <w14:ligatures w14:val="none"/>
+        </w:rPr>
+        <w:t>Therefore</w:t>
+      </w:r>
+      <w:r>
+        <w:rPr>
+          <w:rFonts w:eastAsia="Times New Roman" w:cstheme="minorHAnsi"/>
+          <w:color w:val="000000"/>
+          <w:kern w:val="0"/>
+          <w:sz w:val="28"/>
+          <w:szCs w:val="28"/>
+          <w:lang w:eastAsia="en-IN" w:bidi="bn-IN"/>
+          <w14:ligatures w14:val="none"/>
+        </w:rPr>
+        <w:t>,</w:t>
+      </w:r>
+      <w:r>
+        <w:rPr>
+          <w:rFonts w:eastAsia="Times New Roman" w:cstheme="minorHAnsi"/>
+          <w:color w:val="000000"/>
+          <w:kern w:val="0"/>
+          <w:sz w:val="28"/>
+          <w:szCs w:val="28"/>
+          <w:lang w:eastAsia="en-IN" w:bidi="bn-IN"/>
+          <w14:ligatures w14:val="none"/>
+        </w:rPr>
+        <w:t xml:space="preserve"> </w:t>
+      </w:r>
+      <w:r>
+        <w:rPr>
+          <w:rFonts w:eastAsia="Times New Roman" w:cstheme="minorHAnsi"/>
+          <w:b/>
+          <w:bCs/>
+          <w:color w:val="000000"/>
+          <w:kern w:val="0"/>
+          <w:sz w:val="28"/>
+          <w:szCs w:val="28"/>
+          <w:lang w:eastAsia="en-IN" w:bidi="bn-IN"/>
+          <w14:ligatures w14:val="none"/>
+        </w:rPr>
+        <w:t>quick sort is faster and more scalable</w:t>
+      </w:r>
+      <w:r>
+        <w:rPr>
+          <w:rFonts w:eastAsia="Times New Roman" w:cstheme="minorHAnsi"/>
+          <w:color w:val="000000"/>
+          <w:kern w:val="0"/>
+          <w:sz w:val="28"/>
+          <w:szCs w:val="28"/>
+          <w:lang w:eastAsia="en-IN" w:bidi="bn-IN"/>
+          <w14:ligatures w14:val="none"/>
+        </w:rPr>
+        <w:t xml:space="preserve"> than bubble sort because of which it is preferred over bubble sort.</w:t>
       </w:r>
     </w:p>
     <w:sectPr>
@@ -3445,6 +5558,119 @@
     </w:lvl>
   </w:abstractNum>
   <w:abstractNum w:abstractNumId="4" w15:restartNumberingAfterBreak="0">
+    <w:nsid w:val="0B154E86"/>
+    <w:multiLevelType w:val="hybridMultilevel"/>
+    <w:tmpl w:val="611C0762"/>
+    <w:lvl w:ilvl="0" w:tplc="40090001">
+      <w:start w:val="1"/>
+      <w:numFmt w:val="bullet"/>
+      <w:lvlText w:val=""/>
+      <w:lvlJc w:val="left"/>
+      <w:pPr>
+        <w:ind w:left="720" w:hanging="360"/>
+      </w:pPr>
+      <w:rPr>
+        <w:rFonts w:ascii="Symbol" w:hAnsi="Symbol" w:hint="default"/>
+      </w:rPr>
+    </w:lvl>
+    <w:lvl w:ilvl="1" w:tplc="40090003" w:tentative="1">
+      <w:start w:val="1"/>
+      <w:numFmt w:val="bullet"/>
+      <w:lvlText w:val="o"/>
+      <w:lvlJc w:val="left"/>
+      <w:pPr>
+        <w:ind w:left="1440" w:hanging="360"/>
+      </w:pPr>
+      <w:rPr>
+        <w:rFonts w:ascii="Courier New" w:hAnsi="Courier New" w:cs="Courier New" w:hint="default"/>
+      </w:rPr>
+    </w:lvl>
+    <w:lvl w:ilvl="2" w:tplc="40090005" w:tentative="1">
+      <w:start w:val="1"/>
+      <w:numFmt w:val="bullet"/>
+      <w:lvlText w:val=""/>
+      <w:lvlJc w:val="left"/>
+      <w:pPr>
+        <w:ind w:left="2160" w:hanging="360"/>
+      </w:pPr>
+      <w:rPr>
+        <w:rFonts w:ascii="Wingdings" w:hAnsi="Wingdings" w:hint="default"/>
+      </w:rPr>
+    </w:lvl>
+    <w:lvl w:ilvl="3" w:tplc="40090001" w:tentative="1">
+      <w:start w:val="1"/>
+      <w:numFmt w:val="bullet"/>
+      <w:lvlText w:val=""/>
+      <w:lvlJc w:val="left"/>
+      <w:pPr>
+        <w:ind w:left="2880" w:hanging="360"/>
+      </w:pPr>
+      <w:rPr>
+        <w:rFonts w:ascii="Symbol" w:hAnsi="Symbol" w:hint="default"/>
+      </w:rPr>
+    </w:lvl>
+    <w:lvl w:ilvl="4" w:tplc="40090003" w:tentative="1">
+      <w:start w:val="1"/>
+      <w:numFmt w:val="bullet"/>
+      <w:lvlText w:val="o"/>
+      <w:lvlJc w:val="left"/>
+      <w:pPr>
+        <w:ind w:left="3600" w:hanging="360"/>
+      </w:pPr>
+      <w:rPr>
+        <w:rFonts w:ascii="Courier New" w:hAnsi="Courier New" w:cs="Courier New" w:hint="default"/>
+      </w:rPr>
+    </w:lvl>
+    <w:lvl w:ilvl="5" w:tplc="40090005" w:tentative="1">
+      <w:start w:val="1"/>
+      <w:numFmt w:val="bullet"/>
+      <w:lvlText w:val=""/>
+      <w:lvlJc w:val="left"/>
+      <w:pPr>
+        <w:ind w:left="4320" w:hanging="360"/>
+      </w:pPr>
+      <w:rPr>
+        <w:rFonts w:ascii="Wingdings" w:hAnsi="Wingdings" w:hint="default"/>
+      </w:rPr>
+    </w:lvl>
+    <w:lvl w:ilvl="6" w:tplc="40090001" w:tentative="1">
+      <w:start w:val="1"/>
+      <w:numFmt w:val="bullet"/>
+      <w:lvlText w:val=""/>
+      <w:lvlJc w:val="left"/>
+      <w:pPr>
+        <w:ind w:left="5040" w:hanging="360"/>
+      </w:pPr>
+      <w:rPr>
+        <w:rFonts w:ascii="Symbol" w:hAnsi="Symbol" w:hint="default"/>
+      </w:rPr>
+    </w:lvl>
+    <w:lvl w:ilvl="7" w:tplc="40090003" w:tentative="1">
+      <w:start w:val="1"/>
+      <w:numFmt w:val="bullet"/>
+      <w:lvlText w:val="o"/>
+      <w:lvlJc w:val="left"/>
+      <w:pPr>
+        <w:ind w:left="5760" w:hanging="360"/>
+      </w:pPr>
+      <w:rPr>
+        <w:rFonts w:ascii="Courier New" w:hAnsi="Courier New" w:cs="Courier New" w:hint="default"/>
+      </w:rPr>
+    </w:lvl>
+    <w:lvl w:ilvl="8" w:tplc="40090005" w:tentative="1">
+      <w:start w:val="1"/>
+      <w:numFmt w:val="bullet"/>
+      <w:lvlText w:val=""/>
+      <w:lvlJc w:val="left"/>
+      <w:pPr>
+        <w:ind w:left="6480" w:hanging="360"/>
+      </w:pPr>
+      <w:rPr>
+        <w:rFonts w:ascii="Wingdings" w:hAnsi="Wingdings" w:hint="default"/>
+      </w:rPr>
+    </w:lvl>
+  </w:abstractNum>
+  <w:abstractNum w:abstractNumId="5" w15:restartNumberingAfterBreak="0">
     <w:nsid w:val="0DEC380C"/>
     <w:multiLevelType w:val="hybridMultilevel"/>
     <w:tmpl w:val="420A0D7C"/>
@@ -3533,7 +5759,7 @@
       </w:pPr>
     </w:lvl>
   </w:abstractNum>
-  <w:abstractNum w:abstractNumId="5" w15:restartNumberingAfterBreak="0">
+  <w:abstractNum w:abstractNumId="6" w15:restartNumberingAfterBreak="0">
     <w:nsid w:val="0F432D68"/>
     <w:multiLevelType w:val="hybridMultilevel"/>
     <w:tmpl w:val="73D64FA2"/>
@@ -3646,7 +5872,7 @@
       </w:rPr>
     </w:lvl>
   </w:abstractNum>
-  <w:abstractNum w:abstractNumId="6" w15:restartNumberingAfterBreak="0">
+  <w:abstractNum w:abstractNumId="7" w15:restartNumberingAfterBreak="0">
     <w:nsid w:val="113A11E4"/>
     <w:multiLevelType w:val="hybridMultilevel"/>
     <w:tmpl w:val="24F2AD16"/>
@@ -3732,7 +5958,120 @@
       </w:pPr>
     </w:lvl>
   </w:abstractNum>
-  <w:abstractNum w:abstractNumId="7" w15:restartNumberingAfterBreak="0">
+  <w:abstractNum w:abstractNumId="8" w15:restartNumberingAfterBreak="0">
+    <w:nsid w:val="26EE215C"/>
+    <w:multiLevelType w:val="hybridMultilevel"/>
+    <w:tmpl w:val="7CD2186C"/>
+    <w:lvl w:ilvl="0" w:tplc="40090001">
+      <w:start w:val="1"/>
+      <w:numFmt w:val="bullet"/>
+      <w:lvlText w:val=""/>
+      <w:lvlJc w:val="left"/>
+      <w:pPr>
+        <w:ind w:left="720" w:hanging="360"/>
+      </w:pPr>
+      <w:rPr>
+        <w:rFonts w:ascii="Symbol" w:hAnsi="Symbol" w:hint="default"/>
+      </w:rPr>
+    </w:lvl>
+    <w:lvl w:ilvl="1" w:tplc="40090003" w:tentative="1">
+      <w:start w:val="1"/>
+      <w:numFmt w:val="bullet"/>
+      <w:lvlText w:val="o"/>
+      <w:lvlJc w:val="left"/>
+      <w:pPr>
+        <w:ind w:left="1440" w:hanging="360"/>
+      </w:pPr>
+      <w:rPr>
+        <w:rFonts w:ascii="Courier New" w:hAnsi="Courier New" w:cs="Courier New" w:hint="default"/>
+      </w:rPr>
+    </w:lvl>
+    <w:lvl w:ilvl="2" w:tplc="40090005" w:tentative="1">
+      <w:start w:val="1"/>
+      <w:numFmt w:val="bullet"/>
+      <w:lvlText w:val=""/>
+      <w:lvlJc w:val="left"/>
+      <w:pPr>
+        <w:ind w:left="2160" w:hanging="360"/>
+      </w:pPr>
+      <w:rPr>
+        <w:rFonts w:ascii="Wingdings" w:hAnsi="Wingdings" w:hint="default"/>
+      </w:rPr>
+    </w:lvl>
+    <w:lvl w:ilvl="3" w:tplc="40090001" w:tentative="1">
+      <w:start w:val="1"/>
+      <w:numFmt w:val="bullet"/>
+      <w:lvlText w:val=""/>
+      <w:lvlJc w:val="left"/>
+      <w:pPr>
+        <w:ind w:left="2880" w:hanging="360"/>
+      </w:pPr>
+      <w:rPr>
+        <w:rFonts w:ascii="Symbol" w:hAnsi="Symbol" w:hint="default"/>
+      </w:rPr>
+    </w:lvl>
+    <w:lvl w:ilvl="4" w:tplc="40090003" w:tentative="1">
+      <w:start w:val="1"/>
+      <w:numFmt w:val="bullet"/>
+      <w:lvlText w:val="o"/>
+      <w:lvlJc w:val="left"/>
+      <w:pPr>
+        <w:ind w:left="3600" w:hanging="360"/>
+      </w:pPr>
+      <w:rPr>
+        <w:rFonts w:ascii="Courier New" w:hAnsi="Courier New" w:cs="Courier New" w:hint="default"/>
+      </w:rPr>
+    </w:lvl>
+    <w:lvl w:ilvl="5" w:tplc="40090005" w:tentative="1">
+      <w:start w:val="1"/>
+      <w:numFmt w:val="bullet"/>
+      <w:lvlText w:val=""/>
+      <w:lvlJc w:val="left"/>
+      <w:pPr>
+        <w:ind w:left="4320" w:hanging="360"/>
+      </w:pPr>
+      <w:rPr>
+        <w:rFonts w:ascii="Wingdings" w:hAnsi="Wingdings" w:hint="default"/>
+      </w:rPr>
+    </w:lvl>
+    <w:lvl w:ilvl="6" w:tplc="40090001" w:tentative="1">
+      <w:start w:val="1"/>
+      <w:numFmt w:val="bullet"/>
+      <w:lvlText w:val=""/>
+      <w:lvlJc w:val="left"/>
+      <w:pPr>
+        <w:ind w:left="5040" w:hanging="360"/>
+      </w:pPr>
+      <w:rPr>
+        <w:rFonts w:ascii="Symbol" w:hAnsi="Symbol" w:hint="default"/>
+      </w:rPr>
+    </w:lvl>
+    <w:lvl w:ilvl="7" w:tplc="40090003" w:tentative="1">
+      <w:start w:val="1"/>
+      <w:numFmt w:val="bullet"/>
+      <w:lvlText w:val="o"/>
+      <w:lvlJc w:val="left"/>
+      <w:pPr>
+        <w:ind w:left="5760" w:hanging="360"/>
+      </w:pPr>
+      <w:rPr>
+        <w:rFonts w:ascii="Courier New" w:hAnsi="Courier New" w:cs="Courier New" w:hint="default"/>
+      </w:rPr>
+    </w:lvl>
+    <w:lvl w:ilvl="8" w:tplc="40090005" w:tentative="1">
+      <w:start w:val="1"/>
+      <w:numFmt w:val="bullet"/>
+      <w:lvlText w:val=""/>
+      <w:lvlJc w:val="left"/>
+      <w:pPr>
+        <w:ind w:left="6480" w:hanging="360"/>
+      </w:pPr>
+      <w:rPr>
+        <w:rFonts w:ascii="Wingdings" w:hAnsi="Wingdings" w:hint="default"/>
+      </w:rPr>
+    </w:lvl>
+  </w:abstractNum>
+  <w:abstractNum w:abstractNumId="9" w15:restartNumberingAfterBreak="0">
     <w:nsid w:val="412F5E75"/>
     <w:multiLevelType w:val="hybridMultilevel"/>
     <w:tmpl w:val="D27A0D52"/>
@@ -3845,7 +6184,7 @@
       </w:rPr>
     </w:lvl>
   </w:abstractNum>
-  <w:abstractNum w:abstractNumId="8" w15:restartNumberingAfterBreak="0">
+  <w:abstractNum w:abstractNumId="10" w15:restartNumberingAfterBreak="0">
     <w:nsid w:val="488F5048"/>
     <w:multiLevelType w:val="hybridMultilevel"/>
     <w:tmpl w:val="5DBA1814"/>
@@ -3958,7 +6297,7 @@
       </w:rPr>
     </w:lvl>
   </w:abstractNum>
-  <w:abstractNum w:abstractNumId="9" w15:restartNumberingAfterBreak="0">
+  <w:abstractNum w:abstractNumId="11" w15:restartNumberingAfterBreak="0">
     <w:nsid w:val="5CAA25C7"/>
     <w:multiLevelType w:val="hybridMultilevel"/>
     <w:tmpl w:val="293C70C0"/>
@@ -4047,7 +6386,7 @@
       </w:pPr>
     </w:lvl>
   </w:abstractNum>
-  <w:abstractNum w:abstractNumId="10" w15:restartNumberingAfterBreak="0">
+  <w:abstractNum w:abstractNumId="12" w15:restartNumberingAfterBreak="0">
     <w:nsid w:val="649A2621"/>
     <w:multiLevelType w:val="hybridMultilevel"/>
     <w:tmpl w:val="DDE8C8DC"/>
@@ -4160,7 +6499,7 @@
       </w:rPr>
     </w:lvl>
   </w:abstractNum>
-  <w:abstractNum w:abstractNumId="11" w15:restartNumberingAfterBreak="0">
+  <w:abstractNum w:abstractNumId="13" w15:restartNumberingAfterBreak="0">
     <w:nsid w:val="6C1F358D"/>
     <w:multiLevelType w:val="hybridMultilevel"/>
     <w:tmpl w:val="2CE239AA"/>
@@ -4249,7 +6588,7 @@
       </w:pPr>
     </w:lvl>
   </w:abstractNum>
-  <w:abstractNum w:abstractNumId="12" w15:restartNumberingAfterBreak="0">
+  <w:abstractNum w:abstractNumId="14" w15:restartNumberingAfterBreak="0">
     <w:nsid w:val="75BC6C4E"/>
     <w:multiLevelType w:val="hybridMultilevel"/>
     <w:tmpl w:val="42DC713A"/>
@@ -4366,40 +6705,46 @@
     <w:abstractNumId w:val="1"/>
   </w:num>
   <w:num w:numId="2" w16cid:durableId="1777015098">
-    <w:abstractNumId w:val="12"/>
+    <w:abstractNumId w:val="14"/>
   </w:num>
   <w:num w:numId="3" w16cid:durableId="2059815340">
     <w:abstractNumId w:val="0"/>
   </w:num>
   <w:num w:numId="4" w16cid:durableId="1635405365">
-    <w:abstractNumId w:val="9"/>
+    <w:abstractNumId w:val="11"/>
   </w:num>
   <w:num w:numId="5" w16cid:durableId="1372026621">
-    <w:abstractNumId w:val="4"/>
+    <w:abstractNumId w:val="5"/>
   </w:num>
   <w:num w:numId="6" w16cid:durableId="1090195229">
     <w:abstractNumId w:val="3"/>
   </w:num>
   <w:num w:numId="7" w16cid:durableId="726104844">
-    <w:abstractNumId w:val="8"/>
+    <w:abstractNumId w:val="10"/>
   </w:num>
   <w:num w:numId="8" w16cid:durableId="1639651068">
     <w:abstractNumId w:val="2"/>
   </w:num>
   <w:num w:numId="9" w16cid:durableId="1781873050">
+    <w:abstractNumId w:val="7"/>
+  </w:num>
+  <w:num w:numId="10" w16cid:durableId="2118477781">
+    <w:abstractNumId w:val="13"/>
+  </w:num>
+  <w:num w:numId="11" w16cid:durableId="1670911820">
+    <w:abstractNumId w:val="12"/>
+  </w:num>
+  <w:num w:numId="12" w16cid:durableId="1313946014">
     <w:abstractNumId w:val="6"/>
   </w:num>
-  <w:num w:numId="10" w16cid:durableId="2118477781">
-    <w:abstractNumId w:val="11"/>
+  <w:num w:numId="13" w16cid:durableId="1189442499">
+    <w:abstractNumId w:val="9"/>
   </w:num>
-  <w:num w:numId="11" w16cid:durableId="1670911820">
-    <w:abstractNumId w:val="10"/>
+  <w:num w:numId="14" w16cid:durableId="770663937">
+    <w:abstractNumId w:val="4"/>
   </w:num>
-  <w:num w:numId="12" w16cid:durableId="1313946014">
-    <w:abstractNumId w:val="5"/>
-  </w:num>
-  <w:num w:numId="13" w16cid:durableId="1189442499">
-    <w:abstractNumId w:val="7"/>
+  <w:num w:numId="15" w16cid:durableId="123356205">
+    <w:abstractNumId w:val="8"/>
   </w:num>
 </w:numbering>
 </file>

</xml_diff>